<commit_message>
Formulierung und Formatierung angepasst
</commit_message>
<xml_diff>
--- a/Barcamps_2020.08.31_18.30_Quellen.docx
+++ b/Barcamps_2020.08.31_18.30_Quellen.docx
@@ -7,7 +7,6 @@
         <w:spacing w:after="120" w:line="360" w:lineRule="auto"/>
         <w:jc w:val="center"/>
         <w:rPr>
-          <w:rFonts w:ascii="Times New Roman" w:hAnsi="Times New Roman" w:cs="Times New Roman"/>
           <w:sz w:val="48"/>
           <w:szCs w:val="48"/>
         </w:rPr>
@@ -18,7 +17,6 @@
         <w:spacing w:after="120" w:line="360" w:lineRule="auto"/>
         <w:jc w:val="center"/>
         <w:rPr>
-          <w:rFonts w:ascii="Times New Roman" w:hAnsi="Times New Roman" w:cs="Times New Roman"/>
           <w:sz w:val="48"/>
           <w:szCs w:val="48"/>
         </w:rPr>
@@ -29,7 +27,6 @@
         <w:spacing w:after="120" w:line="360" w:lineRule="auto"/>
         <w:jc w:val="center"/>
         <w:rPr>
-          <w:rFonts w:ascii="Times New Roman" w:hAnsi="Times New Roman" w:cs="Times New Roman"/>
           <w:sz w:val="48"/>
           <w:szCs w:val="48"/>
         </w:rPr>
@@ -40,7 +37,6 @@
         <w:spacing w:after="120" w:line="360" w:lineRule="auto"/>
         <w:jc w:val="center"/>
         <w:rPr>
-          <w:rFonts w:ascii="Times New Roman" w:hAnsi="Times New Roman" w:cs="Times New Roman"/>
           <w:sz w:val="48"/>
           <w:szCs w:val="48"/>
         </w:rPr>
@@ -51,7 +47,6 @@
         <w:spacing w:after="120" w:line="360" w:lineRule="auto"/>
         <w:jc w:val="center"/>
         <w:rPr>
-          <w:rFonts w:ascii="Times New Roman" w:hAnsi="Times New Roman" w:cs="Times New Roman"/>
           <w:b/>
           <w:bCs/>
           <w:sz w:val="56"/>
@@ -60,7 +55,6 @@
       </w:pPr>
       <w:r>
         <w:rPr>
-          <w:rFonts w:ascii="Times New Roman" w:hAnsi="Times New Roman" w:cs="Times New Roman"/>
           <w:b/>
           <w:bCs/>
           <w:sz w:val="56"/>
@@ -74,14 +68,12 @@
         <w:spacing w:after="120" w:line="360" w:lineRule="auto"/>
         <w:jc w:val="center"/>
         <w:rPr>
-          <w:rFonts w:ascii="Times New Roman" w:hAnsi="Times New Roman" w:cs="Times New Roman"/>
           <w:sz w:val="32"/>
           <w:szCs w:val="32"/>
         </w:rPr>
       </w:pPr>
       <w:r>
         <w:rPr>
-          <w:rFonts w:ascii="Times New Roman" w:hAnsi="Times New Roman" w:cs="Times New Roman"/>
           <w:sz w:val="32"/>
           <w:szCs w:val="32"/>
         </w:rPr>
@@ -93,14 +85,12 @@
         <w:spacing w:after="120" w:line="360" w:lineRule="auto"/>
         <w:jc w:val="center"/>
         <w:rPr>
-          <w:rFonts w:ascii="Times New Roman" w:hAnsi="Times New Roman" w:cs="Times New Roman"/>
           <w:sz w:val="32"/>
           <w:szCs w:val="32"/>
         </w:rPr>
       </w:pPr>
       <w:r>
         <w:rPr>
-          <w:rFonts w:ascii="Times New Roman" w:hAnsi="Times New Roman" w:cs="Times New Roman"/>
           <w:sz w:val="32"/>
           <w:szCs w:val="32"/>
         </w:rPr>
@@ -112,7 +102,6 @@
         <w:spacing w:after="120" w:line="360" w:lineRule="auto"/>
         <w:jc w:val="center"/>
         <w:rPr>
-          <w:rFonts w:ascii="Times New Roman" w:hAnsi="Times New Roman" w:cs="Times New Roman"/>
           <w:sz w:val="48"/>
           <w:szCs w:val="48"/>
         </w:rPr>
@@ -123,7 +112,6 @@
         <w:spacing w:after="120" w:line="360" w:lineRule="auto"/>
         <w:jc w:val="center"/>
         <w:rPr>
-          <w:rFonts w:ascii="Times New Roman" w:hAnsi="Times New Roman" w:cs="Times New Roman"/>
           <w:sz w:val="48"/>
           <w:szCs w:val="48"/>
         </w:rPr>
@@ -134,14 +122,12 @@
         <w:spacing w:after="120" w:line="360" w:lineRule="auto"/>
         <w:jc w:val="center"/>
         <w:rPr>
-          <w:rFonts w:ascii="Times New Roman" w:hAnsi="Times New Roman" w:cs="Times New Roman"/>
           <w:sz w:val="32"/>
           <w:szCs w:val="32"/>
         </w:rPr>
       </w:pPr>
       <w:r>
         <w:rPr>
-          <w:rFonts w:ascii="Times New Roman" w:hAnsi="Times New Roman" w:cs="Times New Roman"/>
           <w:sz w:val="32"/>
           <w:szCs w:val="32"/>
         </w:rPr>
@@ -153,14 +139,12 @@
         <w:spacing w:after="120" w:line="360" w:lineRule="auto"/>
         <w:jc w:val="center"/>
         <w:rPr>
-          <w:rFonts w:ascii="Times New Roman" w:hAnsi="Times New Roman" w:cs="Times New Roman"/>
           <w:sz w:val="32"/>
           <w:szCs w:val="32"/>
         </w:rPr>
       </w:pPr>
       <w:r>
         <w:rPr>
-          <w:rFonts w:ascii="Times New Roman" w:hAnsi="Times New Roman" w:cs="Times New Roman"/>
           <w:sz w:val="32"/>
           <w:szCs w:val="32"/>
         </w:rPr>
@@ -172,7 +156,6 @@
         <w:spacing w:after="120" w:line="360" w:lineRule="auto"/>
         <w:jc w:val="center"/>
         <w:rPr>
-          <w:rFonts w:ascii="Times New Roman" w:hAnsi="Times New Roman" w:cs="Times New Roman"/>
           <w:sz w:val="32"/>
           <w:szCs w:val="32"/>
         </w:rPr>
@@ -183,7 +166,6 @@
         <w:spacing w:after="120" w:line="360" w:lineRule="auto"/>
         <w:jc w:val="center"/>
         <w:rPr>
-          <w:rFonts w:ascii="Times New Roman" w:hAnsi="Times New Roman" w:cs="Times New Roman"/>
           <w:sz w:val="32"/>
           <w:szCs w:val="32"/>
         </w:rPr>
@@ -194,7 +176,6 @@
         <w:spacing w:after="120" w:line="360" w:lineRule="auto"/>
         <w:jc w:val="center"/>
         <w:rPr>
-          <w:rFonts w:ascii="Times New Roman" w:hAnsi="Times New Roman" w:cs="Times New Roman"/>
           <w:sz w:val="32"/>
           <w:szCs w:val="32"/>
         </w:rPr>
@@ -205,7 +186,6 @@
         <w:spacing w:after="120" w:line="360" w:lineRule="auto"/>
         <w:jc w:val="center"/>
         <w:rPr>
-          <w:rFonts w:ascii="Times New Roman" w:hAnsi="Times New Roman" w:cs="Times New Roman"/>
           <w:sz w:val="32"/>
           <w:szCs w:val="32"/>
         </w:rPr>
@@ -216,7 +196,6 @@
         <w:spacing w:after="120" w:line="360" w:lineRule="auto"/>
         <w:jc w:val="center"/>
         <w:rPr>
-          <w:rFonts w:ascii="Times New Roman" w:hAnsi="Times New Roman" w:cs="Times New Roman"/>
           <w:sz w:val="32"/>
           <w:szCs w:val="32"/>
         </w:rPr>
@@ -227,7 +206,6 @@
         <w:spacing w:after="120" w:line="360" w:lineRule="auto"/>
         <w:jc w:val="center"/>
         <w:rPr>
-          <w:rFonts w:ascii="Times New Roman" w:hAnsi="Times New Roman" w:cs="Times New Roman"/>
           <w:sz w:val="32"/>
           <w:szCs w:val="32"/>
         </w:rPr>
@@ -238,7 +216,6 @@
         <w:spacing w:after="120" w:line="360" w:lineRule="auto"/>
         <w:jc w:val="center"/>
         <w:rPr>
-          <w:rFonts w:ascii="Times New Roman" w:hAnsi="Times New Roman" w:cs="Times New Roman"/>
           <w:sz w:val="32"/>
           <w:szCs w:val="32"/>
         </w:rPr>
@@ -246,6 +223,12 @@
     </w:p>
     <w:sdt>
       <w:sdtPr>
+        <w:rPr>
+          <w:rFonts w:asciiTheme="minorHAnsi" w:hAnsiTheme="minorHAnsi" w:cstheme="minorBidi"/>
+          <w:b w:val="0"/>
+          <w:sz w:val="22"/>
+          <w:szCs w:val="22"/>
+        </w:rPr>
         <w:id w:val="1931922728"/>
         <w:docPartObj>
           <w:docPartGallery w:val="Table of Contents"/>
@@ -254,10 +237,9 @@
       </w:sdtPr>
       <w:sdtEndPr>
         <w:rPr>
-          <w:rFonts w:asciiTheme="minorHAnsi" w:hAnsiTheme="minorHAnsi" w:cstheme="minorBidi"/>
+          <w:rFonts w:ascii="Times New Roman" w:hAnsi="Times New Roman" w:cs="Times New Roman"/>
           <w:bCs/>
-          <w:sz w:val="22"/>
-          <w:szCs w:val="22"/>
+          <w:szCs w:val="23"/>
         </w:rPr>
       </w:sdtEndPr>
       <w:sdtContent>
@@ -277,32 +259,44 @@
               <w:tab w:val="right" w:leader="dot" w:pos="9062"/>
             </w:tabs>
             <w:rPr>
-              <w:rFonts w:eastAsiaTheme="minorEastAsia"/>
+              <w:rFonts w:asciiTheme="minorHAnsi" w:eastAsiaTheme="minorEastAsia" w:hAnsiTheme="minorHAnsi" w:cstheme="minorBidi"/>
               <w:noProof/>
+              <w:sz w:val="23"/>
               <w:lang w:eastAsia="de-DE"/>
             </w:rPr>
           </w:pPr>
           <w:r>
+            <w:rPr>
+              <w:sz w:val="23"/>
+            </w:rPr>
             <w:fldChar w:fldCharType="begin"/>
           </w:r>
           <w:r>
+            <w:rPr>
+              <w:sz w:val="23"/>
+            </w:rPr>
             <w:instrText xml:space="preserve"> TOC \o "1-3" \h \z \u </w:instrText>
           </w:r>
           <w:r>
+            <w:rPr>
+              <w:sz w:val="23"/>
+            </w:rPr>
             <w:fldChar w:fldCharType="separate"/>
           </w:r>
-          <w:hyperlink w:anchor="_Toc50295798" w:history="1">
+          <w:hyperlink w:anchor="_Toc50299698" w:history="1">
             <w:r>
               <w:rPr>
                 <w:rStyle w:val="Hyperlink"/>
                 <w:noProof/>
+                <w:sz w:val="23"/>
               </w:rPr>
               <w:t>1.</w:t>
             </w:r>
             <w:r>
               <w:rPr>
-                <w:rFonts w:eastAsiaTheme="minorEastAsia"/>
+                <w:rFonts w:asciiTheme="minorHAnsi" w:eastAsiaTheme="minorEastAsia" w:hAnsiTheme="minorHAnsi" w:cstheme="minorBidi"/>
                 <w:noProof/>
+                <w:sz w:val="23"/>
                 <w:lang w:eastAsia="de-DE"/>
               </w:rPr>
               <w:tab/>
@@ -311,6 +305,7 @@
               <w:rPr>
                 <w:rStyle w:val="Hyperlink"/>
                 <w:noProof/>
+                <w:sz w:val="23"/>
               </w:rPr>
               <w:t>Was ist Barcamp?</w:t>
             </w:r>
@@ -318,6 +313,7 @@
               <w:rPr>
                 <w:noProof/>
                 <w:webHidden/>
+                <w:sz w:val="23"/>
               </w:rPr>
               <w:tab/>
             </w:r>
@@ -325,6 +321,7 @@
               <w:rPr>
                 <w:noProof/>
                 <w:webHidden/>
+                <w:sz w:val="23"/>
               </w:rPr>
               <w:fldChar w:fldCharType="begin"/>
             </w:r>
@@ -332,19 +329,22 @@
               <w:rPr>
                 <w:noProof/>
                 <w:webHidden/>
+                <w:sz w:val="23"/>
               </w:rPr>
-              <w:instrText xml:space="preserve"> PAGEREF _Toc50295798 \h </w:instrText>
+              <w:instrText xml:space="preserve"> PAGEREF _Toc50299698 \h </w:instrText>
             </w:r>
             <w:r>
               <w:rPr>
                 <w:noProof/>
                 <w:webHidden/>
+                <w:sz w:val="23"/>
               </w:rPr>
             </w:r>
             <w:r>
               <w:rPr>
                 <w:noProof/>
                 <w:webHidden/>
+                <w:sz w:val="23"/>
               </w:rPr>
               <w:fldChar w:fldCharType="separate"/>
             </w:r>
@@ -352,13 +352,15 @@
               <w:rPr>
                 <w:noProof/>
                 <w:webHidden/>
+                <w:sz w:val="23"/>
               </w:rPr>
-              <w:t>3</w:t>
+              <w:t>1</w:t>
             </w:r>
             <w:r>
               <w:rPr>
                 <w:noProof/>
                 <w:webHidden/>
+                <w:sz w:val="23"/>
               </w:rPr>
               <w:fldChar w:fldCharType="end"/>
             </w:r>
@@ -372,23 +374,26 @@
               <w:tab w:val="right" w:leader="dot" w:pos="9062"/>
             </w:tabs>
             <w:rPr>
-              <w:rFonts w:eastAsiaTheme="minorEastAsia"/>
+              <w:rFonts w:asciiTheme="minorHAnsi" w:eastAsiaTheme="minorEastAsia" w:hAnsiTheme="minorHAnsi" w:cstheme="minorBidi"/>
               <w:noProof/>
+              <w:sz w:val="23"/>
               <w:lang w:eastAsia="de-DE"/>
             </w:rPr>
           </w:pPr>
-          <w:hyperlink w:anchor="_Toc50295799" w:history="1">
+          <w:hyperlink w:anchor="_Toc50299699" w:history="1">
             <w:r>
               <w:rPr>
                 <w:rStyle w:val="Hyperlink"/>
                 <w:noProof/>
+                <w:sz w:val="23"/>
               </w:rPr>
               <w:t>1.1.</w:t>
             </w:r>
             <w:r>
               <w:rPr>
-                <w:rFonts w:eastAsiaTheme="minorEastAsia"/>
+                <w:rFonts w:asciiTheme="minorHAnsi" w:eastAsiaTheme="minorEastAsia" w:hAnsiTheme="minorHAnsi" w:cstheme="minorBidi"/>
                 <w:noProof/>
+                <w:sz w:val="23"/>
                 <w:lang w:eastAsia="de-DE"/>
               </w:rPr>
               <w:tab/>
@@ -397,6 +402,7 @@
               <w:rPr>
                 <w:rStyle w:val="Hyperlink"/>
                 <w:noProof/>
+                <w:sz w:val="23"/>
               </w:rPr>
               <w:t>Grundlegende Erläuterung</w:t>
             </w:r>
@@ -404,6 +410,7 @@
               <w:rPr>
                 <w:noProof/>
                 <w:webHidden/>
+                <w:sz w:val="23"/>
               </w:rPr>
               <w:tab/>
             </w:r>
@@ -411,6 +418,7 @@
               <w:rPr>
                 <w:noProof/>
                 <w:webHidden/>
+                <w:sz w:val="23"/>
               </w:rPr>
               <w:fldChar w:fldCharType="begin"/>
             </w:r>
@@ -418,19 +426,22 @@
               <w:rPr>
                 <w:noProof/>
                 <w:webHidden/>
+                <w:sz w:val="23"/>
               </w:rPr>
-              <w:instrText xml:space="preserve"> PAGEREF _Toc50295799 \h </w:instrText>
+              <w:instrText xml:space="preserve"> PAGEREF _Toc50299699 \h </w:instrText>
             </w:r>
             <w:r>
               <w:rPr>
                 <w:noProof/>
                 <w:webHidden/>
+                <w:sz w:val="23"/>
               </w:rPr>
             </w:r>
             <w:r>
               <w:rPr>
                 <w:noProof/>
                 <w:webHidden/>
+                <w:sz w:val="23"/>
               </w:rPr>
               <w:fldChar w:fldCharType="separate"/>
             </w:r>
@@ -438,13 +449,15 @@
               <w:rPr>
                 <w:noProof/>
                 <w:webHidden/>
+                <w:sz w:val="23"/>
               </w:rPr>
-              <w:t>3</w:t>
+              <w:t>1</w:t>
             </w:r>
             <w:r>
               <w:rPr>
                 <w:noProof/>
                 <w:webHidden/>
+                <w:sz w:val="23"/>
               </w:rPr>
               <w:fldChar w:fldCharType="end"/>
             </w:r>
@@ -458,23 +471,26 @@
               <w:tab w:val="right" w:leader="dot" w:pos="9062"/>
             </w:tabs>
             <w:rPr>
-              <w:rFonts w:eastAsiaTheme="minorEastAsia"/>
+              <w:rFonts w:asciiTheme="minorHAnsi" w:eastAsiaTheme="minorEastAsia" w:hAnsiTheme="minorHAnsi" w:cstheme="minorBidi"/>
               <w:noProof/>
+              <w:sz w:val="23"/>
               <w:lang w:eastAsia="de-DE"/>
             </w:rPr>
           </w:pPr>
-          <w:hyperlink w:anchor="_Toc50295800" w:history="1">
+          <w:hyperlink w:anchor="_Toc50299700" w:history="1">
             <w:r>
               <w:rPr>
                 <w:rStyle w:val="Hyperlink"/>
                 <w:noProof/>
+                <w:sz w:val="23"/>
               </w:rPr>
               <w:t>1.2.</w:t>
             </w:r>
             <w:r>
               <w:rPr>
-                <w:rFonts w:eastAsiaTheme="minorEastAsia"/>
+                <w:rFonts w:asciiTheme="minorHAnsi" w:eastAsiaTheme="minorEastAsia" w:hAnsiTheme="minorHAnsi" w:cstheme="minorBidi"/>
                 <w:noProof/>
+                <w:sz w:val="23"/>
                 <w:lang w:eastAsia="de-DE"/>
               </w:rPr>
               <w:tab/>
@@ -483,6 +499,7 @@
               <w:rPr>
                 <w:rStyle w:val="Hyperlink"/>
                 <w:noProof/>
+                <w:sz w:val="23"/>
               </w:rPr>
               <w:t>Im Kontext Wissensmanagement</w:t>
             </w:r>
@@ -490,6 +507,7 @@
               <w:rPr>
                 <w:noProof/>
                 <w:webHidden/>
+                <w:sz w:val="23"/>
               </w:rPr>
               <w:tab/>
             </w:r>
@@ -497,6 +515,7 @@
               <w:rPr>
                 <w:noProof/>
                 <w:webHidden/>
+                <w:sz w:val="23"/>
               </w:rPr>
               <w:fldChar w:fldCharType="begin"/>
             </w:r>
@@ -504,19 +523,22 @@
               <w:rPr>
                 <w:noProof/>
                 <w:webHidden/>
+                <w:sz w:val="23"/>
               </w:rPr>
-              <w:instrText xml:space="preserve"> PAGEREF _Toc50295800 \h </w:instrText>
+              <w:instrText xml:space="preserve"> PAGEREF _Toc50299700 \h </w:instrText>
             </w:r>
             <w:r>
               <w:rPr>
                 <w:noProof/>
                 <w:webHidden/>
+                <w:sz w:val="23"/>
               </w:rPr>
             </w:r>
             <w:r>
               <w:rPr>
                 <w:noProof/>
                 <w:webHidden/>
+                <w:sz w:val="23"/>
               </w:rPr>
               <w:fldChar w:fldCharType="separate"/>
             </w:r>
@@ -524,13 +546,15 @@
               <w:rPr>
                 <w:noProof/>
                 <w:webHidden/>
+                <w:sz w:val="23"/>
               </w:rPr>
-              <w:t>4</w:t>
+              <w:t>3</w:t>
             </w:r>
             <w:r>
               <w:rPr>
                 <w:noProof/>
                 <w:webHidden/>
+                <w:sz w:val="23"/>
               </w:rPr>
               <w:fldChar w:fldCharType="end"/>
             </w:r>
@@ -544,23 +568,26 @@
               <w:tab w:val="right" w:leader="dot" w:pos="9062"/>
             </w:tabs>
             <w:rPr>
-              <w:rFonts w:eastAsiaTheme="minorEastAsia"/>
+              <w:rFonts w:asciiTheme="minorHAnsi" w:eastAsiaTheme="minorEastAsia" w:hAnsiTheme="minorHAnsi" w:cstheme="minorBidi"/>
               <w:noProof/>
+              <w:sz w:val="23"/>
               <w:lang w:eastAsia="de-DE"/>
             </w:rPr>
           </w:pPr>
-          <w:hyperlink w:anchor="_Toc50295801" w:history="1">
+          <w:hyperlink w:anchor="_Toc50299701" w:history="1">
             <w:r>
               <w:rPr>
                 <w:rStyle w:val="Hyperlink"/>
                 <w:noProof/>
+                <w:sz w:val="23"/>
               </w:rPr>
               <w:t>2.</w:t>
             </w:r>
             <w:r>
               <w:rPr>
-                <w:rFonts w:eastAsiaTheme="minorEastAsia"/>
+                <w:rFonts w:asciiTheme="minorHAnsi" w:eastAsiaTheme="minorEastAsia" w:hAnsiTheme="minorHAnsi" w:cstheme="minorBidi"/>
                 <w:noProof/>
+                <w:sz w:val="23"/>
                 <w:lang w:eastAsia="de-DE"/>
               </w:rPr>
               <w:tab/>
@@ -569,6 +596,7 @@
               <w:rPr>
                 <w:rStyle w:val="Hyperlink"/>
                 <w:noProof/>
+                <w:sz w:val="23"/>
               </w:rPr>
               <w:t>Ablauf</w:t>
             </w:r>
@@ -576,6 +604,7 @@
               <w:rPr>
                 <w:noProof/>
                 <w:webHidden/>
+                <w:sz w:val="23"/>
               </w:rPr>
               <w:tab/>
             </w:r>
@@ -583,6 +612,7 @@
               <w:rPr>
                 <w:noProof/>
                 <w:webHidden/>
+                <w:sz w:val="23"/>
               </w:rPr>
               <w:fldChar w:fldCharType="begin"/>
             </w:r>
@@ -590,19 +620,22 @@
               <w:rPr>
                 <w:noProof/>
                 <w:webHidden/>
+                <w:sz w:val="23"/>
               </w:rPr>
-              <w:instrText xml:space="preserve"> PAGEREF _Toc50295801 \h </w:instrText>
+              <w:instrText xml:space="preserve"> PAGEREF _Toc50299701 \h </w:instrText>
             </w:r>
             <w:r>
               <w:rPr>
                 <w:noProof/>
                 <w:webHidden/>
+                <w:sz w:val="23"/>
               </w:rPr>
             </w:r>
             <w:r>
               <w:rPr>
                 <w:noProof/>
                 <w:webHidden/>
+                <w:sz w:val="23"/>
               </w:rPr>
               <w:fldChar w:fldCharType="separate"/>
             </w:r>
@@ -610,13 +643,15 @@
               <w:rPr>
                 <w:noProof/>
                 <w:webHidden/>
+                <w:sz w:val="23"/>
               </w:rPr>
-              <w:t>5</w:t>
+              <w:t>3</w:t>
             </w:r>
             <w:r>
               <w:rPr>
                 <w:noProof/>
                 <w:webHidden/>
+                <w:sz w:val="23"/>
               </w:rPr>
               <w:fldChar w:fldCharType="end"/>
             </w:r>
@@ -630,23 +665,26 @@
               <w:tab w:val="right" w:leader="dot" w:pos="9062"/>
             </w:tabs>
             <w:rPr>
-              <w:rFonts w:eastAsiaTheme="minorEastAsia"/>
+              <w:rFonts w:asciiTheme="minorHAnsi" w:eastAsiaTheme="minorEastAsia" w:hAnsiTheme="minorHAnsi" w:cstheme="minorBidi"/>
               <w:noProof/>
+              <w:sz w:val="23"/>
               <w:lang w:eastAsia="de-DE"/>
             </w:rPr>
           </w:pPr>
-          <w:hyperlink w:anchor="_Toc50295802" w:history="1">
+          <w:hyperlink w:anchor="_Toc50299702" w:history="1">
             <w:r>
               <w:rPr>
                 <w:rStyle w:val="Hyperlink"/>
                 <w:noProof/>
+                <w:sz w:val="23"/>
               </w:rPr>
               <w:t>3.</w:t>
             </w:r>
             <w:r>
               <w:rPr>
-                <w:rFonts w:eastAsiaTheme="minorEastAsia"/>
+                <w:rFonts w:asciiTheme="minorHAnsi" w:eastAsiaTheme="minorEastAsia" w:hAnsiTheme="minorHAnsi" w:cstheme="minorBidi"/>
                 <w:noProof/>
+                <w:sz w:val="23"/>
                 <w:lang w:eastAsia="de-DE"/>
               </w:rPr>
               <w:tab/>
@@ -655,6 +693,7 @@
               <w:rPr>
                 <w:rStyle w:val="Hyperlink"/>
                 <w:noProof/>
+                <w:sz w:val="23"/>
               </w:rPr>
               <w:t>Vor- und Nachteile</w:t>
             </w:r>
@@ -662,6 +701,7 @@
               <w:rPr>
                 <w:noProof/>
                 <w:webHidden/>
+                <w:sz w:val="23"/>
               </w:rPr>
               <w:tab/>
             </w:r>
@@ -669,6 +709,7 @@
               <w:rPr>
                 <w:noProof/>
                 <w:webHidden/>
+                <w:sz w:val="23"/>
               </w:rPr>
               <w:fldChar w:fldCharType="begin"/>
             </w:r>
@@ -676,19 +717,22 @@
               <w:rPr>
                 <w:noProof/>
                 <w:webHidden/>
+                <w:sz w:val="23"/>
               </w:rPr>
-              <w:instrText xml:space="preserve"> PAGEREF _Toc50295802 \h </w:instrText>
+              <w:instrText xml:space="preserve"> PAGEREF _Toc50299702 \h </w:instrText>
             </w:r>
             <w:r>
               <w:rPr>
                 <w:noProof/>
                 <w:webHidden/>
+                <w:sz w:val="23"/>
               </w:rPr>
             </w:r>
             <w:r>
               <w:rPr>
                 <w:noProof/>
                 <w:webHidden/>
+                <w:sz w:val="23"/>
               </w:rPr>
               <w:fldChar w:fldCharType="separate"/>
             </w:r>
@@ -696,13 +740,15 @@
               <w:rPr>
                 <w:noProof/>
                 <w:webHidden/>
+                <w:sz w:val="23"/>
               </w:rPr>
-              <w:t>6</w:t>
+              <w:t>4</w:t>
             </w:r>
             <w:r>
               <w:rPr>
                 <w:noProof/>
                 <w:webHidden/>
+                <w:sz w:val="23"/>
               </w:rPr>
               <w:fldChar w:fldCharType="end"/>
             </w:r>
@@ -716,23 +762,26 @@
               <w:tab w:val="right" w:leader="dot" w:pos="9062"/>
             </w:tabs>
             <w:rPr>
-              <w:rFonts w:eastAsiaTheme="minorEastAsia"/>
+              <w:rFonts w:asciiTheme="minorHAnsi" w:eastAsiaTheme="minorEastAsia" w:hAnsiTheme="minorHAnsi" w:cstheme="minorBidi"/>
               <w:noProof/>
+              <w:sz w:val="23"/>
               <w:lang w:eastAsia="de-DE"/>
             </w:rPr>
           </w:pPr>
-          <w:hyperlink w:anchor="_Toc50295803" w:history="1">
+          <w:hyperlink w:anchor="_Toc50299703" w:history="1">
             <w:r>
               <w:rPr>
                 <w:rStyle w:val="Hyperlink"/>
                 <w:noProof/>
+                <w:sz w:val="23"/>
               </w:rPr>
               <w:t>4.</w:t>
             </w:r>
             <w:r>
               <w:rPr>
-                <w:rFonts w:eastAsiaTheme="minorEastAsia"/>
+                <w:rFonts w:asciiTheme="minorHAnsi" w:eastAsiaTheme="minorEastAsia" w:hAnsiTheme="minorHAnsi" w:cstheme="minorBidi"/>
                 <w:noProof/>
+                <w:sz w:val="23"/>
                 <w:lang w:eastAsia="de-DE"/>
               </w:rPr>
               <w:tab/>
@@ -741,6 +790,7 @@
               <w:rPr>
                 <w:rStyle w:val="Hyperlink"/>
                 <w:noProof/>
+                <w:sz w:val="23"/>
               </w:rPr>
               <w:t>Einsatzmöglichkeit in einer Behörde am Beispiel ITZBund</w:t>
             </w:r>
@@ -748,6 +798,7 @@
               <w:rPr>
                 <w:noProof/>
                 <w:webHidden/>
+                <w:sz w:val="23"/>
               </w:rPr>
               <w:tab/>
             </w:r>
@@ -755,6 +806,7 @@
               <w:rPr>
                 <w:noProof/>
                 <w:webHidden/>
+                <w:sz w:val="23"/>
               </w:rPr>
               <w:fldChar w:fldCharType="begin"/>
             </w:r>
@@ -762,19 +814,22 @@
               <w:rPr>
                 <w:noProof/>
                 <w:webHidden/>
+                <w:sz w:val="23"/>
               </w:rPr>
-              <w:instrText xml:space="preserve"> PAGEREF _Toc50295803 \h </w:instrText>
+              <w:instrText xml:space="preserve"> PAGEREF _Toc50299703 \h </w:instrText>
             </w:r>
             <w:r>
               <w:rPr>
                 <w:noProof/>
                 <w:webHidden/>
+                <w:sz w:val="23"/>
               </w:rPr>
             </w:r>
             <w:r>
               <w:rPr>
                 <w:noProof/>
                 <w:webHidden/>
+                <w:sz w:val="23"/>
               </w:rPr>
               <w:fldChar w:fldCharType="separate"/>
             </w:r>
@@ -782,13 +837,15 @@
               <w:rPr>
                 <w:noProof/>
                 <w:webHidden/>
+                <w:sz w:val="23"/>
               </w:rPr>
-              <w:t>7</w:t>
+              <w:t>5</w:t>
             </w:r>
             <w:r>
               <w:rPr>
                 <w:noProof/>
                 <w:webHidden/>
+                <w:sz w:val="23"/>
               </w:rPr>
               <w:fldChar w:fldCharType="end"/>
             </w:r>
@@ -802,23 +859,26 @@
               <w:tab w:val="right" w:leader="dot" w:pos="9062"/>
             </w:tabs>
             <w:rPr>
-              <w:rFonts w:eastAsiaTheme="minorEastAsia"/>
+              <w:rFonts w:asciiTheme="minorHAnsi" w:eastAsiaTheme="minorEastAsia" w:hAnsiTheme="minorHAnsi" w:cstheme="minorBidi"/>
               <w:noProof/>
+              <w:sz w:val="23"/>
               <w:lang w:eastAsia="de-DE"/>
             </w:rPr>
           </w:pPr>
-          <w:hyperlink w:anchor="_Toc50295804" w:history="1">
+          <w:hyperlink w:anchor="_Toc50299704" w:history="1">
             <w:r>
               <w:rPr>
                 <w:rStyle w:val="Hyperlink"/>
                 <w:noProof/>
+                <w:sz w:val="23"/>
               </w:rPr>
               <w:t>5.</w:t>
             </w:r>
             <w:r>
               <w:rPr>
-                <w:rFonts w:eastAsiaTheme="minorEastAsia"/>
+                <w:rFonts w:asciiTheme="minorHAnsi" w:eastAsiaTheme="minorEastAsia" w:hAnsiTheme="minorHAnsi" w:cstheme="minorBidi"/>
                 <w:noProof/>
+                <w:sz w:val="23"/>
                 <w:lang w:eastAsia="de-DE"/>
               </w:rPr>
               <w:tab/>
@@ -827,6 +887,7 @@
               <w:rPr>
                 <w:rStyle w:val="Hyperlink"/>
                 <w:noProof/>
+                <w:sz w:val="23"/>
               </w:rPr>
               <w:t>Quellenverzeichnisse</w:t>
             </w:r>
@@ -834,6 +895,7 @@
               <w:rPr>
                 <w:noProof/>
                 <w:webHidden/>
+                <w:sz w:val="23"/>
               </w:rPr>
               <w:tab/>
             </w:r>
@@ -841,6 +903,7 @@
               <w:rPr>
                 <w:noProof/>
                 <w:webHidden/>
+                <w:sz w:val="23"/>
               </w:rPr>
               <w:fldChar w:fldCharType="begin"/>
             </w:r>
@@ -848,19 +911,22 @@
               <w:rPr>
                 <w:noProof/>
                 <w:webHidden/>
+                <w:sz w:val="23"/>
               </w:rPr>
-              <w:instrText xml:space="preserve"> PAGEREF _Toc50295804 \h </w:instrText>
+              <w:instrText xml:space="preserve"> PAGEREF _Toc50299704 \h </w:instrText>
             </w:r>
             <w:r>
               <w:rPr>
                 <w:noProof/>
                 <w:webHidden/>
+                <w:sz w:val="23"/>
               </w:rPr>
             </w:r>
             <w:r>
               <w:rPr>
                 <w:noProof/>
                 <w:webHidden/>
+                <w:sz w:val="23"/>
               </w:rPr>
               <w:fldChar w:fldCharType="separate"/>
             </w:r>
@@ -868,13 +934,15 @@
               <w:rPr>
                 <w:noProof/>
                 <w:webHidden/>
+                <w:sz w:val="23"/>
               </w:rPr>
-              <w:t>8</w:t>
+              <w:t>ix</w:t>
             </w:r>
             <w:r>
               <w:rPr>
                 <w:noProof/>
                 <w:webHidden/>
+                <w:sz w:val="23"/>
               </w:rPr>
               <w:fldChar w:fldCharType="end"/>
             </w:r>
@@ -885,6 +953,7 @@
             <w:rPr>
               <w:b/>
               <w:bCs/>
+              <w:sz w:val="23"/>
             </w:rPr>
             <w:fldChar w:fldCharType="end"/>
           </w:r>
@@ -898,9 +967,7 @@
         <w:ind w:left="0"/>
         <w:jc w:val="both"/>
         <w:rPr>
-          <w:rFonts w:ascii="Times New Roman" w:hAnsi="Times New Roman" w:cs="Times New Roman"/>
-          <w:sz w:val="23"/>
-          <w:szCs w:val="23"/>
+          <w:sz w:val="23"/>
         </w:rPr>
       </w:pPr>
     </w:p>
@@ -911,9 +978,7 @@
         <w:ind w:left="0"/>
         <w:jc w:val="both"/>
         <w:rPr>
-          <w:rFonts w:ascii="Times New Roman" w:hAnsi="Times New Roman" w:cs="Times New Roman"/>
-          <w:sz w:val="23"/>
-          <w:szCs w:val="23"/>
+          <w:sz w:val="23"/>
         </w:rPr>
       </w:pPr>
     </w:p>
@@ -924,9 +989,7 @@
         <w:ind w:left="0"/>
         <w:jc w:val="both"/>
         <w:rPr>
-          <w:rFonts w:ascii="Times New Roman" w:hAnsi="Times New Roman" w:cs="Times New Roman"/>
-          <w:sz w:val="23"/>
-          <w:szCs w:val="23"/>
+          <w:sz w:val="23"/>
         </w:rPr>
       </w:pPr>
     </w:p>
@@ -937,9 +1000,7 @@
         <w:ind w:left="0"/>
         <w:jc w:val="both"/>
         <w:rPr>
-          <w:rFonts w:ascii="Times New Roman" w:hAnsi="Times New Roman" w:cs="Times New Roman"/>
-          <w:sz w:val="23"/>
-          <w:szCs w:val="23"/>
+          <w:sz w:val="23"/>
         </w:rPr>
       </w:pPr>
     </w:p>
@@ -950,9 +1011,7 @@
         <w:ind w:left="0"/>
         <w:jc w:val="both"/>
         <w:rPr>
-          <w:rFonts w:ascii="Times New Roman" w:hAnsi="Times New Roman" w:cs="Times New Roman"/>
-          <w:sz w:val="23"/>
-          <w:szCs w:val="23"/>
+          <w:sz w:val="23"/>
         </w:rPr>
       </w:pPr>
     </w:p>
@@ -963,9 +1022,7 @@
         <w:ind w:left="0"/>
         <w:jc w:val="both"/>
         <w:rPr>
-          <w:rFonts w:ascii="Times New Roman" w:hAnsi="Times New Roman" w:cs="Times New Roman"/>
-          <w:sz w:val="23"/>
-          <w:szCs w:val="23"/>
+          <w:sz w:val="23"/>
         </w:rPr>
       </w:pPr>
     </w:p>
@@ -976,9 +1033,7 @@
         <w:ind w:left="0"/>
         <w:jc w:val="both"/>
         <w:rPr>
-          <w:rFonts w:ascii="Times New Roman" w:hAnsi="Times New Roman" w:cs="Times New Roman"/>
-          <w:sz w:val="23"/>
-          <w:szCs w:val="23"/>
+          <w:sz w:val="23"/>
         </w:rPr>
       </w:pPr>
     </w:p>
@@ -989,9 +1044,7 @@
         <w:ind w:left="0"/>
         <w:jc w:val="both"/>
         <w:rPr>
-          <w:rFonts w:ascii="Times New Roman" w:hAnsi="Times New Roman" w:cs="Times New Roman"/>
-          <w:sz w:val="23"/>
-          <w:szCs w:val="23"/>
+          <w:sz w:val="23"/>
         </w:rPr>
       </w:pPr>
     </w:p>
@@ -1002,9 +1055,7 @@
         <w:ind w:left="0"/>
         <w:jc w:val="both"/>
         <w:rPr>
-          <w:rFonts w:ascii="Times New Roman" w:hAnsi="Times New Roman" w:cs="Times New Roman"/>
-          <w:sz w:val="23"/>
-          <w:szCs w:val="23"/>
+          <w:sz w:val="23"/>
         </w:rPr>
       </w:pPr>
     </w:p>
@@ -1015,9 +1066,7 @@
         <w:ind w:left="0"/>
         <w:jc w:val="both"/>
         <w:rPr>
-          <w:rFonts w:ascii="Times New Roman" w:hAnsi="Times New Roman" w:cs="Times New Roman"/>
-          <w:sz w:val="23"/>
-          <w:szCs w:val="23"/>
+          <w:sz w:val="23"/>
         </w:rPr>
       </w:pPr>
     </w:p>
@@ -1028,9 +1077,7 @@
         <w:ind w:left="0"/>
         <w:jc w:val="both"/>
         <w:rPr>
-          <w:rFonts w:ascii="Times New Roman" w:hAnsi="Times New Roman" w:cs="Times New Roman"/>
-          <w:sz w:val="23"/>
-          <w:szCs w:val="23"/>
+          <w:sz w:val="23"/>
         </w:rPr>
       </w:pPr>
     </w:p>
@@ -1041,9 +1088,7 @@
         <w:ind w:left="0"/>
         <w:jc w:val="both"/>
         <w:rPr>
-          <w:rFonts w:ascii="Times New Roman" w:hAnsi="Times New Roman" w:cs="Times New Roman"/>
-          <w:sz w:val="23"/>
-          <w:szCs w:val="23"/>
+          <w:sz w:val="23"/>
         </w:rPr>
       </w:pPr>
     </w:p>
@@ -1054,9 +1099,7 @@
         <w:ind w:left="0"/>
         <w:jc w:val="both"/>
         <w:rPr>
-          <w:rFonts w:ascii="Times New Roman" w:hAnsi="Times New Roman" w:cs="Times New Roman"/>
-          <w:sz w:val="23"/>
-          <w:szCs w:val="23"/>
+          <w:sz w:val="23"/>
         </w:rPr>
       </w:pPr>
     </w:p>
@@ -1067,9 +1110,7 @@
         <w:ind w:left="0"/>
         <w:jc w:val="both"/>
         <w:rPr>
-          <w:rFonts w:ascii="Times New Roman" w:hAnsi="Times New Roman" w:cs="Times New Roman"/>
-          <w:sz w:val="23"/>
-          <w:szCs w:val="23"/>
+          <w:sz w:val="23"/>
         </w:rPr>
       </w:pPr>
     </w:p>
@@ -1080,9 +1121,7 @@
         <w:ind w:left="0"/>
         <w:jc w:val="both"/>
         <w:rPr>
-          <w:rFonts w:ascii="Times New Roman" w:hAnsi="Times New Roman" w:cs="Times New Roman"/>
-          <w:sz w:val="23"/>
-          <w:szCs w:val="23"/>
+          <w:sz w:val="23"/>
         </w:rPr>
       </w:pPr>
     </w:p>
@@ -1093,9 +1132,7 @@
         <w:ind w:left="0"/>
         <w:jc w:val="both"/>
         <w:rPr>
-          <w:rFonts w:ascii="Times New Roman" w:hAnsi="Times New Roman" w:cs="Times New Roman"/>
-          <w:sz w:val="23"/>
-          <w:szCs w:val="23"/>
+          <w:sz w:val="23"/>
         </w:rPr>
       </w:pPr>
     </w:p>
@@ -1106,9 +1143,7 @@
         <w:ind w:left="0"/>
         <w:jc w:val="both"/>
         <w:rPr>
-          <w:rFonts w:ascii="Times New Roman" w:hAnsi="Times New Roman" w:cs="Times New Roman"/>
-          <w:sz w:val="23"/>
-          <w:szCs w:val="23"/>
+          <w:sz w:val="23"/>
         </w:rPr>
       </w:pPr>
     </w:p>
@@ -1119,9 +1154,7 @@
         <w:ind w:left="0"/>
         <w:jc w:val="both"/>
         <w:rPr>
-          <w:rFonts w:ascii="Times New Roman" w:hAnsi="Times New Roman" w:cs="Times New Roman"/>
-          <w:sz w:val="23"/>
-          <w:szCs w:val="23"/>
+          <w:sz w:val="23"/>
         </w:rPr>
       </w:pPr>
     </w:p>
@@ -1132,9 +1165,7 @@
         <w:ind w:left="0"/>
         <w:jc w:val="both"/>
         <w:rPr>
-          <w:rFonts w:ascii="Times New Roman" w:hAnsi="Times New Roman" w:cs="Times New Roman"/>
-          <w:sz w:val="23"/>
-          <w:szCs w:val="23"/>
+          <w:sz w:val="23"/>
         </w:rPr>
       </w:pPr>
     </w:p>
@@ -1145,9 +1176,7 @@
         <w:ind w:left="0"/>
         <w:jc w:val="both"/>
         <w:rPr>
-          <w:rFonts w:ascii="Times New Roman" w:hAnsi="Times New Roman" w:cs="Times New Roman"/>
-          <w:sz w:val="23"/>
-          <w:szCs w:val="23"/>
+          <w:sz w:val="23"/>
         </w:rPr>
       </w:pPr>
     </w:p>
@@ -1158,9 +1187,7 @@
         <w:ind w:left="0"/>
         <w:jc w:val="both"/>
         <w:rPr>
-          <w:rFonts w:ascii="Times New Roman" w:hAnsi="Times New Roman" w:cs="Times New Roman"/>
-          <w:sz w:val="23"/>
-          <w:szCs w:val="23"/>
+          <w:sz w:val="23"/>
         </w:rPr>
       </w:pPr>
     </w:p>
@@ -1171,9 +1198,7 @@
         <w:ind w:left="0"/>
         <w:jc w:val="both"/>
         <w:rPr>
-          <w:rFonts w:ascii="Times New Roman" w:hAnsi="Times New Roman" w:cs="Times New Roman"/>
-          <w:sz w:val="23"/>
-          <w:szCs w:val="23"/>
+          <w:sz w:val="23"/>
         </w:rPr>
       </w:pPr>
     </w:p>
@@ -1184,9 +1209,7 @@
         <w:ind w:left="0"/>
         <w:jc w:val="both"/>
         <w:rPr>
-          <w:rFonts w:ascii="Times New Roman" w:hAnsi="Times New Roman" w:cs="Times New Roman"/>
-          <w:sz w:val="23"/>
-          <w:szCs w:val="23"/>
+          <w:sz w:val="23"/>
         </w:rPr>
       </w:pPr>
     </w:p>
@@ -1197,10 +1220,22 @@
         <w:ind w:left="0"/>
         <w:jc w:val="both"/>
         <w:rPr>
-          <w:rFonts w:ascii="Times New Roman" w:hAnsi="Times New Roman" w:cs="Times New Roman"/>
-          <w:sz w:val="23"/>
-          <w:szCs w:val="23"/>
-        </w:rPr>
+          <w:sz w:val="23"/>
+        </w:rPr>
+        <w:sectPr>
+          <w:headerReference w:type="even" r:id="rId8"/>
+          <w:headerReference w:type="default" r:id="rId9"/>
+          <w:footerReference w:type="even" r:id="rId10"/>
+          <w:footerReference w:type="default" r:id="rId11"/>
+          <w:headerReference w:type="first" r:id="rId12"/>
+          <w:footerReference w:type="first" r:id="rId13"/>
+          <w:pgSz w:w="11906" w:h="16838"/>
+          <w:pgMar w:top="1417" w:right="1417" w:bottom="1134" w:left="1417" w:header="708" w:footer="708" w:gutter="0"/>
+          <w:pgNumType w:fmt="lowerRoman" w:start="1"/>
+          <w:cols w:space="708"/>
+          <w:titlePg/>
+          <w:docGrid w:linePitch="360"/>
+        </w:sectPr>
       </w:pPr>
     </w:p>
     <w:p>
@@ -1210,11 +1245,88 @@
         <w:ind w:left="0"/>
         <w:jc w:val="both"/>
         <w:rPr>
-          <w:rFonts w:ascii="Times New Roman" w:hAnsi="Times New Roman" w:cs="Times New Roman"/>
-          <w:sz w:val="23"/>
-          <w:szCs w:val="23"/>
-        </w:rPr>
-      </w:pPr>
+          <w:sz w:val="23"/>
+        </w:rPr>
+      </w:pPr>
+      <w:r>
+        <w:rPr>
+          <w:sz w:val="23"/>
+        </w:rPr>
+        <w:lastRenderedPageBreak/>
+        <w:t xml:space="preserve">Ein wichtiges Werkzeug, einen großflächigen Wissensaustausch vieler Menschen </w:t>
+      </w:r>
+      <w:r>
+        <w:rPr>
+          <w:sz w:val="23"/>
+        </w:rPr>
+        <w:t>zu ermöglichen</w:t>
+      </w:r>
+      <w:r>
+        <w:rPr>
+          <w:sz w:val="23"/>
+        </w:rPr>
+        <w:t>, ist es,</w:t>
+      </w:r>
+      <w:r>
+        <w:rPr>
+          <w:sz w:val="23"/>
+        </w:rPr>
+        <w:t xml:space="preserve"> diese</w:t>
+      </w:r>
+      <w:r>
+        <w:rPr>
+          <w:sz w:val="23"/>
+        </w:rPr>
+        <w:t xml:space="preserve"> Menschen auf sogenannten Events zusammenzubringen. </w:t>
+      </w:r>
+      <w:r>
+        <w:rPr>
+          <w:sz w:val="23"/>
+        </w:rPr>
+        <w:t xml:space="preserve">Dabei gibt es viele verschiedene Möglichkeiten, diese Events zu organisieren. </w:t>
+      </w:r>
+      <w:r>
+        <w:rPr>
+          <w:sz w:val="23"/>
+        </w:rPr>
+        <w:t xml:space="preserve">Konferenzen sind dafür ein klassisches Beispiel. Diese sind dabei </w:t>
+      </w:r>
+      <w:r>
+        <w:rPr>
+          <w:sz w:val="23"/>
+        </w:rPr>
+        <w:t xml:space="preserve">meistens </w:t>
+      </w:r>
+      <w:r>
+        <w:rPr>
+          <w:sz w:val="23"/>
+        </w:rPr>
+        <w:t>von Grund auf</w:t>
+      </w:r>
+      <w:r>
+        <w:rPr>
+          <w:sz w:val="23"/>
+        </w:rPr>
+        <w:t xml:space="preserve"> sehr stark</w:t>
+      </w:r>
+      <w:r>
+        <w:rPr>
+          <w:sz w:val="23"/>
+        </w:rPr>
+        <w:t xml:space="preserve"> durchgeplant, verschiedene Sprecher referieren zu festgelegten Themen. Ein relativ neuer Gegenentwurf dazu ist das Barcamp, oder auch Unkonferenz genannt. Wie der Name schon impliziert, sind diese Events weniger stark geplant und leben vielmehr davon, dass die Teilnehmer selbst die Veranstaltung organisieren und ihr Wissen </w:t>
+      </w:r>
+      <w:r>
+        <w:rPr>
+          <w:sz w:val="23"/>
+        </w:rPr>
+        <w:t xml:space="preserve">untereinander </w:t>
+      </w:r>
+      <w:r>
+        <w:rPr>
+          <w:sz w:val="23"/>
+        </w:rPr>
+        <w:t xml:space="preserve">verbreiten. </w:t>
+      </w:r>
     </w:p>
     <w:p>
       <w:pPr>
@@ -1223,127 +1335,7 @@
         <w:ind w:left="0"/>
         <w:jc w:val="both"/>
         <w:rPr>
-          <w:rFonts w:ascii="Times New Roman" w:hAnsi="Times New Roman" w:cs="Times New Roman"/>
-          <w:sz w:val="23"/>
-          <w:szCs w:val="23"/>
-        </w:rPr>
-      </w:pPr>
-      <w:r>
-        <w:rPr>
-          <w:rFonts w:ascii="Times New Roman" w:hAnsi="Times New Roman" w:cs="Times New Roman"/>
-          <w:sz w:val="23"/>
-          <w:szCs w:val="23"/>
-        </w:rPr>
-        <w:lastRenderedPageBreak/>
-        <w:t xml:space="preserve">Ein wichtiges Werkzeug, einen großflächigen Wissensaustausch vieler Menschen </w:t>
-      </w:r>
-      <w:r>
-        <w:rPr>
-          <w:rFonts w:ascii="Times New Roman" w:hAnsi="Times New Roman" w:cs="Times New Roman"/>
-          <w:sz w:val="23"/>
-          <w:szCs w:val="23"/>
-        </w:rPr>
-        <w:t>zu ermöglichen</w:t>
-      </w:r>
-      <w:r>
-        <w:rPr>
-          <w:rFonts w:ascii="Times New Roman" w:hAnsi="Times New Roman" w:cs="Times New Roman"/>
-          <w:sz w:val="23"/>
-          <w:szCs w:val="23"/>
-        </w:rPr>
-        <w:t>, ist es,</w:t>
-      </w:r>
-      <w:r>
-        <w:rPr>
-          <w:rFonts w:ascii="Times New Roman" w:hAnsi="Times New Roman" w:cs="Times New Roman"/>
-          <w:sz w:val="23"/>
-          <w:szCs w:val="23"/>
-        </w:rPr>
-        <w:t xml:space="preserve"> diese</w:t>
-      </w:r>
-      <w:r>
-        <w:rPr>
-          <w:rFonts w:ascii="Times New Roman" w:hAnsi="Times New Roman" w:cs="Times New Roman"/>
-          <w:sz w:val="23"/>
-          <w:szCs w:val="23"/>
-        </w:rPr>
-        <w:t xml:space="preserve"> Menschen auf sogenannten Events zusammenzubringen. </w:t>
-      </w:r>
-      <w:r>
-        <w:rPr>
-          <w:rFonts w:ascii="Times New Roman" w:hAnsi="Times New Roman" w:cs="Times New Roman"/>
-          <w:sz w:val="23"/>
-          <w:szCs w:val="23"/>
-        </w:rPr>
-        <w:t xml:space="preserve">Dabei gibt es viele verschiedene Möglichkeiten, diese Events zu organisieren. </w:t>
-      </w:r>
-      <w:r>
-        <w:rPr>
-          <w:rFonts w:ascii="Times New Roman" w:hAnsi="Times New Roman" w:cs="Times New Roman"/>
-          <w:sz w:val="23"/>
-          <w:szCs w:val="23"/>
-        </w:rPr>
-        <w:t xml:space="preserve">Konferenzen sind dafür ein klassisches Beispiel. Diese sind dabei </w:t>
-      </w:r>
-      <w:r>
-        <w:rPr>
-          <w:rFonts w:ascii="Times New Roman" w:hAnsi="Times New Roman" w:cs="Times New Roman"/>
-          <w:sz w:val="23"/>
-          <w:szCs w:val="23"/>
-        </w:rPr>
-        <w:t xml:space="preserve">meistens </w:t>
-      </w:r>
-      <w:r>
-        <w:rPr>
-          <w:rFonts w:ascii="Times New Roman" w:hAnsi="Times New Roman" w:cs="Times New Roman"/>
-          <w:sz w:val="23"/>
-          <w:szCs w:val="23"/>
-        </w:rPr>
-        <w:t>von Grund auf</w:t>
-      </w:r>
-      <w:r>
-        <w:rPr>
-          <w:rFonts w:ascii="Times New Roman" w:hAnsi="Times New Roman" w:cs="Times New Roman"/>
-          <w:sz w:val="23"/>
-          <w:szCs w:val="23"/>
-        </w:rPr>
-        <w:t xml:space="preserve"> sehr stark</w:t>
-      </w:r>
-      <w:r>
-        <w:rPr>
-          <w:rFonts w:ascii="Times New Roman" w:hAnsi="Times New Roman" w:cs="Times New Roman"/>
-          <w:sz w:val="23"/>
-          <w:szCs w:val="23"/>
-        </w:rPr>
-        <w:t xml:space="preserve"> durchgeplant, verschiedene Sprecher referieren zu festgelegten Themen. Ein relativ neuer Gegenentwurf dazu ist das Barcamp, oder auch Unkonferenz genannt. Wie der Name schon impliziert, sind diese Events weniger stark geplant und leben vielmehr davon, dass die Teilnehmer selbst die Veranstaltung organisieren und ihr Wissen </w:t>
-      </w:r>
-      <w:r>
-        <w:rPr>
-          <w:rFonts w:ascii="Times New Roman" w:hAnsi="Times New Roman" w:cs="Times New Roman"/>
-          <w:sz w:val="23"/>
-          <w:szCs w:val="23"/>
-        </w:rPr>
-        <w:t xml:space="preserve">untereinander </w:t>
-      </w:r>
-      <w:r>
-        <w:rPr>
-          <w:rFonts w:ascii="Times New Roman" w:hAnsi="Times New Roman" w:cs="Times New Roman"/>
-          <w:sz w:val="23"/>
-          <w:szCs w:val="23"/>
-        </w:rPr>
-        <w:t xml:space="preserve">verbreiten. </w:t>
-      </w:r>
-    </w:p>
-    <w:p>
-      <w:pPr>
-        <w:pStyle w:val="Listenabsatz"/>
-        <w:spacing w:after="120" w:line="360" w:lineRule="auto"/>
-        <w:ind w:left="0"/>
-        <w:jc w:val="both"/>
-        <w:rPr>
-          <w:rFonts w:ascii="Times New Roman" w:hAnsi="Times New Roman" w:cs="Times New Roman"/>
-          <w:sz w:val="23"/>
-          <w:szCs w:val="23"/>
+          <w:sz w:val="23"/>
         </w:rPr>
       </w:pPr>
     </w:p>
@@ -1355,7 +1347,7 @@
           <w:numId w:val="33"/>
         </w:numPr>
       </w:pPr>
-      <w:bookmarkStart w:id="0" w:name="_Toc50295798"/>
+      <w:bookmarkStart w:id="0" w:name="_Toc50299698"/>
       <w:r>
         <w:t>Was ist Barcamp</w:t>
       </w:r>
@@ -1372,7 +1364,7 @@
           <w:numId w:val="34"/>
         </w:numPr>
       </w:pPr>
-      <w:bookmarkStart w:id="1" w:name="_Toc50295799"/>
+      <w:bookmarkStart w:id="1" w:name="_Toc50299699"/>
       <w:r>
         <w:t>Grundlegende Erläuterung</w:t>
       </w:r>
@@ -1383,48 +1375,36 @@
         <w:spacing w:after="120" w:line="360" w:lineRule="auto"/>
         <w:jc w:val="both"/>
         <w:rPr>
-          <w:rFonts w:ascii="Times New Roman" w:hAnsi="Times New Roman" w:cs="Times New Roman"/>
-          <w:sz w:val="23"/>
-          <w:szCs w:val="23"/>
-        </w:rPr>
-      </w:pPr>
-      <w:r>
-        <w:rPr>
-          <w:rFonts w:ascii="Times New Roman" w:hAnsi="Times New Roman" w:cs="Times New Roman"/>
-          <w:sz w:val="23"/>
-          <w:szCs w:val="23"/>
+          <w:sz w:val="23"/>
+        </w:rPr>
+      </w:pPr>
+      <w:r>
+        <w:rPr>
+          <w:sz w:val="23"/>
         </w:rPr>
         <w:t>Es stellt sich die Frage: Was ist ein Barcamp</w:t>
       </w:r>
       <w:r>
         <w:rPr>
-          <w:rFonts w:ascii="Times New Roman" w:hAnsi="Times New Roman" w:cs="Times New Roman"/>
-          <w:sz w:val="23"/>
-          <w:szCs w:val="23"/>
+          <w:sz w:val="23"/>
         </w:rPr>
         <w:t xml:space="preserve"> und wie integriert es sich ins Wissensmanagement</w:t>
       </w:r>
       <w:r>
         <w:rPr>
-          <w:rFonts w:ascii="Times New Roman" w:hAnsi="Times New Roman" w:cs="Times New Roman"/>
-          <w:sz w:val="23"/>
-          <w:szCs w:val="23"/>
+          <w:sz w:val="23"/>
         </w:rPr>
         <w:t xml:space="preserve">? </w:t>
       </w:r>
       <w:r>
         <w:rPr>
-          <w:rFonts w:ascii="Times New Roman" w:hAnsi="Times New Roman" w:cs="Times New Roman"/>
-          <w:sz w:val="23"/>
-          <w:szCs w:val="23"/>
+          <w:sz w:val="23"/>
         </w:rPr>
         <w:t>Wie bereits oben erwähnt</w:t>
       </w:r>
       <w:r>
         <w:rPr>
-          <w:rFonts w:ascii="Times New Roman" w:hAnsi="Times New Roman" w:cs="Times New Roman"/>
-          <w:sz w:val="23"/>
-          <w:szCs w:val="23"/>
+          <w:sz w:val="23"/>
         </w:rPr>
         <w:t xml:space="preserve">, stellt das Barcamp im Gegensatz zu herkömmlichen Konferenzen einen grundsätzlich anderen Ansatz dar, Wissen unter Menschen zu verbreiten. Konferenzen werden von vornherein geplant. Wer nimmt Teil? Wer trägt vor? Welche Themen werden vorgetragen? </w:t>
       </w:r>
@@ -1434,84 +1414,122 @@
         <w:spacing w:after="120" w:line="360" w:lineRule="auto"/>
         <w:jc w:val="both"/>
         <w:rPr>
-          <w:rFonts w:ascii="Times New Roman" w:hAnsi="Times New Roman" w:cs="Times New Roman"/>
-          <w:sz w:val="23"/>
-          <w:szCs w:val="23"/>
+          <w:sz w:val="23"/>
         </w:rPr>
       </w:pPr>
       <w:bookmarkStart w:id="2" w:name="_CTVK0013dec60a507a04fc59bf16fefaf0b9f41"/>
       <w:r>
         <w:rPr>
-          <w:rFonts w:ascii="Times New Roman" w:hAnsi="Times New Roman" w:cs="Times New Roman"/>
           <w:color w:val="000000"/>
           <w:sz w:val="23"/>
-          <w:szCs w:val="23"/>
-        </w:rPr>
-        <w:t>Dagegen zeichnet sich das Barcamp, auch Unkonferenz genannt, grundsätzlich durch eine offene Gestaltung aus. Jeder kann daran teilnehmen. Teilnehmen in diesem Kontext bedeutet sowohl Zuhören als auch selbst Vorstellen. Jeder Teilnehmer kann ein Thema für eine „Session“ vorschlagen. Finden sich genügend Interessierte für ein Thema, wird dieses in einen Zeit- und Raumplan eingetragen. Auf diese Weise werden Inhalte und Ablauf des Barcamps dynamisch von den Teilnehmern selbst erstellt.</w:t>
+        </w:rPr>
+        <w:t>Dagegen zeichnet sich das Barcamp</w:t>
+      </w:r>
+      <w:r>
+        <w:rPr>
+          <w:color w:val="000000"/>
+          <w:sz w:val="23"/>
+        </w:rPr>
+        <w:t xml:space="preserve"> </w:t>
+      </w:r>
+      <w:r>
+        <w:rPr>
+          <w:color w:val="000000"/>
+          <w:sz w:val="23"/>
+        </w:rPr>
+        <w:t xml:space="preserve">grundsätzlich durch eine offene Gestaltung aus. Jeder kann daran teilnehmen. Teilnehmen in diesem Kontext bedeutet sowohl </w:t>
+      </w:r>
+      <w:r>
+        <w:rPr>
+          <w:color w:val="000000"/>
+          <w:sz w:val="23"/>
+        </w:rPr>
+        <w:t>z</w:t>
+      </w:r>
+      <w:r>
+        <w:rPr>
+          <w:color w:val="000000"/>
+          <w:sz w:val="23"/>
+        </w:rPr>
+        <w:t xml:space="preserve">uhören als auch selbst </w:t>
+      </w:r>
+      <w:r>
+        <w:rPr>
+          <w:color w:val="000000"/>
+          <w:sz w:val="23"/>
+        </w:rPr>
+        <w:t>v</w:t>
+      </w:r>
+      <w:r>
+        <w:rPr>
+          <w:color w:val="000000"/>
+          <w:sz w:val="23"/>
+        </w:rPr>
+        <w:t>orstellen. Jeder Teilnehmer kann ein Thema für eine „Session“ vorschlagen. Finden sich genügend Interessierte für ein Thema, wird dieses in einen Zeit- und Raumplan eingetragen. Auf diese Weise werden Inhalte und Ablauf des Barcamps dynamisch von den Teilnehmern selbst erstellt.</w:t>
       </w:r>
       <w:bookmarkEnd w:id="2"/>
       <w:r>
         <w:rPr>
           <w:rStyle w:val="Funotenzeichen"/>
-          <w:rFonts w:ascii="Times New Roman" w:hAnsi="Times New Roman" w:cs="Times New Roman"/>
-          <w:sz w:val="23"/>
-          <w:szCs w:val="23"/>
+          <w:sz w:val="23"/>
         </w:rPr>
         <w:footnoteReference w:id="1"/>
       </w:r>
       <w:r>
         <w:rPr>
-          <w:rFonts w:ascii="Times New Roman" w:hAnsi="Times New Roman" w:cs="Times New Roman"/>
-          <w:sz w:val="23"/>
-          <w:szCs w:val="23"/>
+          <w:sz w:val="23"/>
         </w:rPr>
         <w:t xml:space="preserve"> </w:t>
       </w:r>
       <w:bookmarkStart w:id="3" w:name="_CTVK0018e1449cdc77543b98a2dda9b401fa677"/>
       <w:r>
         <w:rPr>
-          <w:rFonts w:ascii="Times New Roman" w:hAnsi="Times New Roman" w:cs="Times New Roman"/>
           <w:color w:val="000000"/>
           <w:sz w:val="23"/>
-          <w:szCs w:val="23"/>
-        </w:rPr>
-        <w:t>Während einer Session wird grundsätzlich die Diskussion aller Teilnehmer in den Vordergrund gerückt. Statt eines Vortrags dem man als Teilnehmer zuhören kann, sollen hier das Wissen und die Ansichten aller Teilnehmer geteilt werden. Derjenige, der das Thema vorschlagen hat, nimmt dabei eher eine moderierende Rolle ei</w:t>
+        </w:rPr>
+        <w:t>Während einer Session wird grundsätzlich die Diskussion aller Teilnehmer in den Vordergrund gerückt. Statt eines Vortrags</w:t>
+      </w:r>
+      <w:r>
+        <w:rPr>
+          <w:color w:val="000000"/>
+          <w:sz w:val="23"/>
+        </w:rPr>
+        <w:t>,</w:t>
+      </w:r>
+      <w:r>
+        <w:rPr>
+          <w:color w:val="000000"/>
+          <w:sz w:val="23"/>
+        </w:rPr>
+        <w:t xml:space="preserve"> dem man als Teilnehmer zuhören kann, sollen hier das Wissen und die Ansichten aller Teilnehmer geteilt werden. Derjenige, der das Thema vorschlagen hat, nimmt dabei eher eine moderierende Rolle ei</w:t>
       </w:r>
       <w:bookmarkEnd w:id="3"/>
       <w:r>
         <w:rPr>
-          <w:rFonts w:ascii="Times New Roman" w:hAnsi="Times New Roman" w:cs="Times New Roman"/>
           <w:color w:val="000000"/>
           <w:sz w:val="23"/>
-          <w:szCs w:val="23"/>
         </w:rPr>
         <w:t>n</w:t>
       </w:r>
       <w:r>
         <w:rPr>
-          <w:rFonts w:ascii="Times New Roman" w:hAnsi="Times New Roman" w:cs="Times New Roman"/>
           <w:color w:val="000000"/>
           <w:sz w:val="23"/>
-          <w:szCs w:val="23"/>
         </w:rPr>
         <w:t>.</w:t>
       </w:r>
       <w:r>
         <w:rPr>
           <w:rStyle w:val="Funotenzeichen"/>
-          <w:rFonts w:ascii="Times New Roman" w:hAnsi="Times New Roman" w:cs="Times New Roman"/>
           <w:color w:val="000000"/>
           <w:sz w:val="23"/>
-          <w:szCs w:val="23"/>
         </w:rPr>
         <w:footnoteReference w:id="2"/>
       </w:r>
       <w:r>
         <w:rPr>
-          <w:rFonts w:ascii="Times New Roman" w:hAnsi="Times New Roman" w:cs="Times New Roman"/>
           <w:color w:val="000000"/>
           <w:sz w:val="23"/>
-          <w:szCs w:val="23"/>
         </w:rPr>
         <w:t xml:space="preserve"> </w:t>
       </w:r>
@@ -1522,52 +1540,40 @@
         <w:contextualSpacing/>
         <w:jc w:val="both"/>
         <w:rPr>
-          <w:rFonts w:ascii="Times New Roman" w:hAnsi="Times New Roman" w:cs="Times New Roman"/>
-          <w:sz w:val="23"/>
-          <w:szCs w:val="23"/>
+          <w:sz w:val="23"/>
         </w:rPr>
       </w:pPr>
       <w:bookmarkStart w:id="4" w:name="_CTVK001347d939eecbd41e1be5bf203a2905074"/>
       <w:r>
         <w:rPr>
-          <w:rFonts w:ascii="Times New Roman" w:hAnsi="Times New Roman" w:cs="Times New Roman"/>
-          <w:sz w:val="23"/>
-          <w:szCs w:val="23"/>
+          <w:sz w:val="23"/>
         </w:rPr>
         <w:t>Nach Muuß-Merholz sind allerdings auch längere Präsentationen statt nur einer Anregung möglich, wenn auch unüblich</w:t>
       </w:r>
       <w:bookmarkEnd w:id="4"/>
       <w:r>
         <w:rPr>
-          <w:rFonts w:ascii="Times New Roman" w:hAnsi="Times New Roman" w:cs="Times New Roman"/>
-          <w:sz w:val="23"/>
-          <w:szCs w:val="23"/>
+          <w:sz w:val="23"/>
         </w:rPr>
         <w:t>.</w:t>
       </w:r>
       <w:r>
         <w:rPr>
-          <w:rFonts w:ascii="Times New Roman" w:hAnsi="Times New Roman" w:cs="Times New Roman"/>
-          <w:sz w:val="23"/>
-          <w:szCs w:val="23"/>
+          <w:sz w:val="23"/>
           <w:vertAlign w:val="superscript"/>
         </w:rPr>
         <w:footnoteReference w:id="3"/>
       </w:r>
       <w:r>
         <w:rPr>
-          <w:rFonts w:ascii="Times New Roman" w:hAnsi="Times New Roman" w:cs="Times New Roman"/>
-          <w:sz w:val="23"/>
-          <w:szCs w:val="23"/>
+          <w:sz w:val="23"/>
         </w:rPr>
         <w:t xml:space="preserve"> </w:t>
       </w:r>
       <w:bookmarkStart w:id="5" w:name="_CTVK001c8526a06307f4caaa242f6409a2555af"/>
       <w:r>
         <w:rPr>
-          <w:rFonts w:ascii="Times New Roman" w:hAnsi="Times New Roman" w:cs="Times New Roman"/>
-          <w:sz w:val="23"/>
-          <w:szCs w:val="23"/>
+          <w:sz w:val="23"/>
         </w:rPr>
         <w:t>Muuß Merholz hat 10 Goldene Regeln für ein gutes Barcamp erarbeitet:</w:t>
       </w:r>
@@ -1586,16 +1592,12 @@
         <w:contextualSpacing/>
         <w:jc w:val="both"/>
         <w:rPr>
-          <w:rFonts w:ascii="Times New Roman" w:hAnsi="Times New Roman" w:cs="Times New Roman"/>
-          <w:sz w:val="23"/>
-          <w:szCs w:val="23"/>
-        </w:rPr>
-      </w:pPr>
-      <w:r>
-        <w:rPr>
-          <w:rFonts w:ascii="Times New Roman" w:hAnsi="Times New Roman" w:cs="Times New Roman"/>
-          <w:sz w:val="23"/>
-          <w:szCs w:val="23"/>
+          <w:sz w:val="23"/>
+        </w:rPr>
+      </w:pPr>
+      <w:r>
+        <w:rPr>
+          <w:sz w:val="23"/>
         </w:rPr>
         <w:t>Was aus einem Barcamp wird, bestimmen die Teilnehmer</w:t>
       </w:r>
@@ -1614,16 +1616,12 @@
         <w:contextualSpacing/>
         <w:jc w:val="both"/>
         <w:rPr>
-          <w:rFonts w:ascii="Times New Roman" w:hAnsi="Times New Roman" w:cs="Times New Roman"/>
-          <w:sz w:val="23"/>
-          <w:szCs w:val="23"/>
-        </w:rPr>
-      </w:pPr>
-      <w:r>
-        <w:rPr>
-          <w:rFonts w:ascii="Times New Roman" w:hAnsi="Times New Roman" w:cs="Times New Roman"/>
-          <w:sz w:val="23"/>
-          <w:szCs w:val="23"/>
+          <w:sz w:val="23"/>
+        </w:rPr>
+      </w:pPr>
+      <w:r>
+        <w:rPr>
+          <w:sz w:val="23"/>
         </w:rPr>
         <w:t>Es muss keinen Input geben. Eine Frage reicht.</w:t>
       </w:r>
@@ -1642,16 +1640,12 @@
         <w:contextualSpacing/>
         <w:jc w:val="both"/>
         <w:rPr>
-          <w:rFonts w:ascii="Times New Roman" w:hAnsi="Times New Roman" w:cs="Times New Roman"/>
-          <w:sz w:val="23"/>
-          <w:szCs w:val="23"/>
-        </w:rPr>
-      </w:pPr>
-      <w:r>
-        <w:rPr>
-          <w:rFonts w:ascii="Times New Roman" w:hAnsi="Times New Roman" w:cs="Times New Roman"/>
-          <w:sz w:val="23"/>
-          <w:szCs w:val="23"/>
+          <w:sz w:val="23"/>
+        </w:rPr>
+      </w:pPr>
+      <w:r>
+        <w:rPr>
+          <w:sz w:val="23"/>
         </w:rPr>
         <w:t>Formuliere deinen Sessionvorschlag kurz und präzise.</w:t>
       </w:r>
@@ -1670,16 +1664,12 @@
         <w:contextualSpacing/>
         <w:jc w:val="both"/>
         <w:rPr>
-          <w:rFonts w:ascii="Times New Roman" w:hAnsi="Times New Roman" w:cs="Times New Roman"/>
-          <w:sz w:val="23"/>
-          <w:szCs w:val="23"/>
-        </w:rPr>
-      </w:pPr>
-      <w:r>
-        <w:rPr>
-          <w:rFonts w:ascii="Times New Roman" w:hAnsi="Times New Roman" w:cs="Times New Roman"/>
-          <w:sz w:val="23"/>
-          <w:szCs w:val="23"/>
+          <w:sz w:val="23"/>
+        </w:rPr>
+      </w:pPr>
+      <w:r>
+        <w:rPr>
+          <w:sz w:val="23"/>
         </w:rPr>
         <w:t>Es kann so viele Sessions geben, wie Räume vorhanden sind.</w:t>
       </w:r>
@@ -1698,16 +1688,12 @@
         <w:contextualSpacing/>
         <w:jc w:val="both"/>
         <w:rPr>
-          <w:rFonts w:ascii="Times New Roman" w:hAnsi="Times New Roman" w:cs="Times New Roman"/>
-          <w:sz w:val="23"/>
-          <w:szCs w:val="23"/>
-        </w:rPr>
-      </w:pPr>
-      <w:r>
-        <w:rPr>
-          <w:rFonts w:ascii="Times New Roman" w:hAnsi="Times New Roman" w:cs="Times New Roman"/>
-          <w:sz w:val="23"/>
-          <w:szCs w:val="23"/>
+          <w:sz w:val="23"/>
+        </w:rPr>
+      </w:pPr>
+      <w:r>
+        <w:rPr>
+          <w:sz w:val="23"/>
         </w:rPr>
         <w:t>Eine Session kann stattfinden, wenn sie mindestens zwei Personen interessiert.</w:t>
       </w:r>
@@ -1726,16 +1712,12 @@
         <w:contextualSpacing/>
         <w:jc w:val="both"/>
         <w:rPr>
-          <w:rFonts w:ascii="Times New Roman" w:hAnsi="Times New Roman" w:cs="Times New Roman"/>
-          <w:sz w:val="23"/>
-          <w:szCs w:val="23"/>
-        </w:rPr>
-      </w:pPr>
-      <w:r>
-        <w:rPr>
-          <w:rFonts w:ascii="Times New Roman" w:hAnsi="Times New Roman" w:cs="Times New Roman"/>
-          <w:sz w:val="23"/>
-          <w:szCs w:val="23"/>
+          <w:sz w:val="23"/>
+        </w:rPr>
+      </w:pPr>
+      <w:r>
+        <w:rPr>
+          <w:sz w:val="23"/>
         </w:rPr>
         <w:lastRenderedPageBreak/>
         <w:t>Eine Person kann mehrere Sessions anbieten.</w:t>
@@ -1755,16 +1737,12 @@
         <w:contextualSpacing/>
         <w:jc w:val="both"/>
         <w:rPr>
-          <w:rFonts w:ascii="Times New Roman" w:hAnsi="Times New Roman" w:cs="Times New Roman"/>
-          <w:sz w:val="23"/>
-          <w:szCs w:val="23"/>
-        </w:rPr>
-      </w:pPr>
-      <w:r>
-        <w:rPr>
-          <w:rFonts w:ascii="Times New Roman" w:hAnsi="Times New Roman" w:cs="Times New Roman"/>
-          <w:sz w:val="23"/>
-          <w:szCs w:val="23"/>
+          <w:sz w:val="23"/>
+        </w:rPr>
+      </w:pPr>
+      <w:r>
+        <w:rPr>
+          <w:sz w:val="23"/>
         </w:rPr>
         <w:t>Nichts auf morgen schieben!</w:t>
       </w:r>
@@ -1783,16 +1761,12 @@
         <w:ind w:hanging="357"/>
         <w:jc w:val="both"/>
         <w:rPr>
-          <w:rFonts w:ascii="Times New Roman" w:hAnsi="Times New Roman" w:cs="Times New Roman"/>
-          <w:sz w:val="23"/>
-          <w:szCs w:val="23"/>
-        </w:rPr>
-      </w:pPr>
-      <w:r>
-        <w:rPr>
-          <w:rFonts w:ascii="Times New Roman" w:hAnsi="Times New Roman" w:cs="Times New Roman"/>
-          <w:sz w:val="23"/>
-          <w:szCs w:val="23"/>
+          <w:sz w:val="23"/>
+        </w:rPr>
+      </w:pPr>
+      <w:r>
+        <w:rPr>
+          <w:sz w:val="23"/>
         </w:rPr>
         <w:t>Sessions sollten so früh wie möglich angeboten werden.</w:t>
       </w:r>
@@ -1811,16 +1785,12 @@
         <w:contextualSpacing/>
         <w:jc w:val="both"/>
         <w:rPr>
-          <w:rFonts w:ascii="Times New Roman" w:hAnsi="Times New Roman" w:cs="Times New Roman"/>
-          <w:sz w:val="23"/>
-          <w:szCs w:val="23"/>
-        </w:rPr>
-      </w:pPr>
-      <w:r>
-        <w:rPr>
-          <w:rFonts w:ascii="Times New Roman" w:hAnsi="Times New Roman" w:cs="Times New Roman"/>
-          <w:sz w:val="23"/>
-          <w:szCs w:val="23"/>
+          <w:sz w:val="23"/>
+        </w:rPr>
+      </w:pPr>
+      <w:r>
+        <w:rPr>
+          <w:sz w:val="23"/>
         </w:rPr>
         <w:t>Jede Session wird dokumentiert.</w:t>
       </w:r>
@@ -1839,16 +1809,12 @@
         <w:contextualSpacing/>
         <w:jc w:val="both"/>
         <w:rPr>
-          <w:rFonts w:ascii="Times New Roman" w:hAnsi="Times New Roman" w:cs="Times New Roman"/>
-          <w:sz w:val="23"/>
-          <w:szCs w:val="23"/>
-        </w:rPr>
-      </w:pPr>
-      <w:r>
-        <w:rPr>
-          <w:rFonts w:ascii="Times New Roman" w:hAnsi="Times New Roman" w:cs="Times New Roman"/>
-          <w:sz w:val="23"/>
-          <w:szCs w:val="23"/>
+          <w:sz w:val="23"/>
+        </w:rPr>
+      </w:pPr>
+      <w:r>
+        <w:rPr>
+          <w:sz w:val="23"/>
         </w:rPr>
         <w:t xml:space="preserve">Es ist okay, eine Session mittendrin zu verlassen. </w:t>
       </w:r>
@@ -1867,25 +1833,19 @@
         <w:contextualSpacing/>
         <w:jc w:val="both"/>
         <w:rPr>
-          <w:rFonts w:ascii="Times New Roman" w:hAnsi="Times New Roman" w:cs="Times New Roman"/>
-          <w:sz w:val="23"/>
-          <w:szCs w:val="23"/>
-        </w:rPr>
-      </w:pPr>
-      <w:r>
-        <w:rPr>
-          <w:rFonts w:ascii="Times New Roman" w:hAnsi="Times New Roman" w:cs="Times New Roman"/>
-          <w:sz w:val="23"/>
-          <w:szCs w:val="23"/>
+          <w:sz w:val="23"/>
+        </w:rPr>
+      </w:pPr>
+      <w:r>
+        <w:rPr>
+          <w:sz w:val="23"/>
         </w:rPr>
         <w:t>Eine Session dauert nicht länger als 45 Minuten.</w:t>
       </w:r>
       <w:bookmarkEnd w:id="5"/>
       <w:r>
         <w:rPr>
-          <w:rFonts w:ascii="Times New Roman" w:hAnsi="Times New Roman" w:cs="Times New Roman"/>
-          <w:sz w:val="23"/>
-          <w:szCs w:val="23"/>
+          <w:sz w:val="23"/>
           <w:vertAlign w:val="superscript"/>
         </w:rPr>
         <w:footnoteReference w:id="4"/>
@@ -1900,9 +1860,7 @@
         <w:contextualSpacing/>
         <w:jc w:val="both"/>
         <w:rPr>
-          <w:rFonts w:ascii="Times New Roman" w:hAnsi="Times New Roman" w:cs="Times New Roman"/>
-          <w:sz w:val="23"/>
-          <w:szCs w:val="23"/>
+          <w:sz w:val="23"/>
         </w:rPr>
       </w:pPr>
     </w:p>
@@ -1911,18 +1869,26 @@
         <w:spacing w:after="120" w:line="360" w:lineRule="auto"/>
         <w:jc w:val="both"/>
         <w:rPr>
-          <w:rFonts w:ascii="Times New Roman" w:hAnsi="Times New Roman" w:cs="Times New Roman"/>
-          <w:sz w:val="23"/>
-          <w:szCs w:val="23"/>
-        </w:rPr>
-      </w:pPr>
-      <w:r>
-        <w:rPr>
-          <w:rFonts w:ascii="Times New Roman" w:hAnsi="Times New Roman" w:cs="Times New Roman"/>
-          <w:sz w:val="23"/>
-          <w:szCs w:val="23"/>
-        </w:rPr>
-        <w:t xml:space="preserve">Wichtig ist hier anzumerken, dass es viele verschiedene Versionen von praxisbewährten Regeln gibt. Deren Umsetzung wird aber nicht rigoros verfolgt, sondern sind vielmehr als Leitfaden zu verstehen, an dem man sich orientieren kann. </w:t>
+          <w:sz w:val="23"/>
+        </w:rPr>
+      </w:pPr>
+      <w:r>
+        <w:rPr>
+          <w:sz w:val="23"/>
+        </w:rPr>
+        <w:t xml:space="preserve">Wichtig ist hier anzumerken, dass es viele verschiedene Versionen von praxisbewährten Regeln gibt. Deren Umsetzung wird aber nicht rigoros verfolgt, sondern sind </w:t>
+      </w:r>
+      <w:r>
+        <w:rPr>
+          <w:sz w:val="23"/>
+        </w:rPr>
+        <w:t xml:space="preserve">Sie </w:t>
+      </w:r>
+      <w:r>
+        <w:rPr>
+          <w:sz w:val="23"/>
+        </w:rPr>
+        <w:t xml:space="preserve">vielmehr als Leitfaden zu verstehen, an dem man sich orientieren kann. </w:t>
       </w:r>
     </w:p>
     <w:p>
@@ -1930,40 +1896,46 @@
         <w:spacing w:after="120" w:line="360" w:lineRule="auto"/>
         <w:jc w:val="both"/>
         <w:rPr>
-          <w:rFonts w:ascii="Times New Roman" w:hAnsi="Times New Roman" w:cs="Times New Roman"/>
           <w:color w:val="000000"/>
           <w:sz w:val="23"/>
-          <w:szCs w:val="23"/>
         </w:rPr>
       </w:pPr>
       <w:bookmarkStart w:id="6" w:name="_CTVK001a2889209861e4dc5bf85841cdc29bf66"/>
       <w:bookmarkStart w:id="7" w:name="_CTVK001d55308218beb45f1b7f093176b82fb13"/>
       <w:r>
         <w:rPr>
-          <w:rFonts w:ascii="Times New Roman" w:hAnsi="Times New Roman" w:cs="Times New Roman"/>
           <w:color w:val="000000"/>
           <w:sz w:val="23"/>
-          <w:szCs w:val="23"/>
-        </w:rPr>
-        <w:t>Wie von Keller et al gezeigt, sind in diesem Sinne durchaus auch Mischformen des Barcamps mit anderen Veranstaltungsformen denkbar. Beispielsweise können vor einem Barcamp auch fest geplante Teile einer Konferenz gehalten werden, sodass alle Teilnehmer einen gewissen Wissensstand und Inspiration in die Gestaltung des Barcamps mitbringen können</w:t>
+        </w:rPr>
+        <w:t xml:space="preserve">Wie von Keller et al gezeigt, sind in diesem Sinne durchaus auch Mischformen des Barcamps mit anderen Veranstaltungsformen denkbar. Beispielsweise können vor einem Barcamp auch fest geplante Teile einer Konferenz </w:t>
+      </w:r>
+      <w:r>
+        <w:rPr>
+          <w:color w:val="000000"/>
+          <w:sz w:val="23"/>
+        </w:rPr>
+        <w:t>durchgeführt</w:t>
+      </w:r>
+      <w:r>
+        <w:rPr>
+          <w:color w:val="000000"/>
+          <w:sz w:val="23"/>
+        </w:rPr>
+        <w:t xml:space="preserve"> werden, sodass alle Teilnehmer einen gewissen Wissensstand und Inspiration in die Gestaltung des Barcamps mitbringen können</w:t>
       </w:r>
       <w:bookmarkEnd w:id="6"/>
       <w:r>
         <w:rPr>
-          <w:rFonts w:ascii="Times New Roman" w:hAnsi="Times New Roman" w:cs="Times New Roman"/>
           <w:color w:val="000000"/>
           <w:sz w:val="23"/>
-          <w:szCs w:val="23"/>
         </w:rPr>
         <w:t>.</w:t>
       </w:r>
       <w:r>
         <w:rPr>
           <w:rStyle w:val="Funotenzeichen"/>
-          <w:rFonts w:ascii="Times New Roman" w:hAnsi="Times New Roman" w:cs="Times New Roman"/>
           <w:color w:val="000000"/>
           <w:sz w:val="23"/>
-          <w:szCs w:val="23"/>
         </w:rPr>
         <w:footnoteReference w:id="5"/>
       </w:r>
@@ -1973,35 +1945,27 @@
         <w:spacing w:after="120" w:line="360" w:lineRule="auto"/>
         <w:jc w:val="both"/>
         <w:rPr>
-          <w:rFonts w:ascii="Times New Roman" w:hAnsi="Times New Roman" w:cs="Times New Roman"/>
           <w:color w:val="000000"/>
           <w:sz w:val="23"/>
-          <w:szCs w:val="23"/>
-        </w:rPr>
-      </w:pPr>
-      <w:r>
-        <w:rPr>
-          <w:rFonts w:ascii="Times New Roman" w:hAnsi="Times New Roman" w:cs="Times New Roman"/>
+        </w:rPr>
+      </w:pPr>
+      <w:r>
+        <w:rPr>
           <w:color w:val="000000"/>
           <w:sz w:val="23"/>
-          <w:szCs w:val="23"/>
         </w:rPr>
         <w:t>B</w:t>
       </w:r>
       <w:r>
         <w:rPr>
-          <w:rFonts w:ascii="Times New Roman" w:hAnsi="Times New Roman" w:cs="Times New Roman"/>
-          <w:sz w:val="23"/>
-          <w:szCs w:val="23"/>
+          <w:sz w:val="23"/>
         </w:rPr>
         <w:t>a</w:t>
       </w:r>
       <w:r>
         <w:rPr>
-          <w:rFonts w:ascii="Times New Roman" w:hAnsi="Times New Roman" w:cs="Times New Roman"/>
           <w:color w:val="000000"/>
           <w:sz w:val="23"/>
-          <w:szCs w:val="23"/>
         </w:rPr>
         <w:t>rcamps kennen verschiedene Ausprägungen. Sie können dabei themenoffen sein. Das heißt, alle Themenvorschläge können angenommen werden. Der Veranstalter selbst kann aber auch das Thema im Vorfeld eingrenzen.</w:t>
       </w:r>
@@ -2009,29 +1973,23 @@
       <w:r>
         <w:rPr>
           <w:rStyle w:val="Funotenzeichen"/>
-          <w:rFonts w:ascii="Times New Roman" w:hAnsi="Times New Roman" w:cs="Times New Roman"/>
           <w:color w:val="000000"/>
           <w:sz w:val="23"/>
-          <w:szCs w:val="23"/>
         </w:rPr>
         <w:footnoteReference w:id="6"/>
       </w:r>
       <w:r>
         <w:rPr>
-          <w:rFonts w:ascii="Times New Roman" w:hAnsi="Times New Roman" w:cs="Times New Roman"/>
           <w:color w:val="000000"/>
           <w:sz w:val="23"/>
-          <w:szCs w:val="23"/>
         </w:rPr>
         <w:t xml:space="preserve"> </w:t>
       </w:r>
       <w:bookmarkStart w:id="8" w:name="_CTVK00143bf5200300f4e0bad0da8067f54ce48"/>
       <w:r>
         <w:rPr>
-          <w:rFonts w:ascii="Times New Roman" w:hAnsi="Times New Roman" w:cs="Times New Roman"/>
           <w:color w:val="000000"/>
           <w:sz w:val="23"/>
-          <w:szCs w:val="23"/>
         </w:rPr>
         <w:t>Ein prominentes Beispiel wäre dafür zum Beispiel ein EduCamp, bei dem hauptsächlich medienpädagogische Fragen behandelt werden.</w:t>
       </w:r>
@@ -2039,10 +1997,8 @@
       <w:r>
         <w:rPr>
           <w:rStyle w:val="Funotenzeichen"/>
-          <w:rFonts w:ascii="Times New Roman" w:hAnsi="Times New Roman" w:cs="Times New Roman"/>
           <w:color w:val="000000"/>
           <w:sz w:val="23"/>
-          <w:szCs w:val="23"/>
         </w:rPr>
         <w:footnoteReference w:id="7"/>
       </w:r>
@@ -2052,48 +2008,52 @@
         <w:spacing w:after="120" w:line="360" w:lineRule="auto"/>
         <w:jc w:val="both"/>
         <w:rPr>
-          <w:rFonts w:ascii="Times New Roman" w:hAnsi="Times New Roman" w:cs="Times New Roman"/>
           <w:color w:val="000000"/>
           <w:sz w:val="23"/>
-          <w:szCs w:val="23"/>
         </w:rPr>
       </w:pPr>
       <w:bookmarkStart w:id="9" w:name="_CTVK00119c1a913ee184adfaa4ad1c0e6bfd25c"/>
       <w:r>
         <w:rPr>
-          <w:rFonts w:ascii="Times New Roman" w:hAnsi="Times New Roman" w:cs="Times New Roman"/>
           <w:color w:val="000000"/>
           <w:sz w:val="23"/>
-          <w:szCs w:val="23"/>
-        </w:rPr>
-        <w:t>Muuß-Merholz unterteilt Barcamps weiterhin in öffentliche und nicht-öffentliche. Erstere sind dabei für alle Interessierten frei zugänglich, Zweitere sind besonders für Firmen oder Behörden das Mittel der Wahl, da nur einem ausgewählten Kreis an Menschen Zugang gewährt wird. Diese nennt er auch „Inhouse-Barcamps“</w:t>
+        </w:rPr>
+        <w:t xml:space="preserve">Muuß-Merholz unterteilt Barcamps weiterhin in öffentliche und nicht-öffentliche. Erstere sind dabei für alle Interessierten frei zugänglich, </w:t>
+      </w:r>
+      <w:r>
+        <w:rPr>
+          <w:color w:val="000000"/>
+          <w:sz w:val="23"/>
+        </w:rPr>
+        <w:t>letztere</w:t>
+      </w:r>
+      <w:r>
+        <w:rPr>
+          <w:color w:val="000000"/>
+          <w:sz w:val="23"/>
+        </w:rPr>
+        <w:t xml:space="preserve"> sind besonders für Firmen oder Behörden das Mittel der Wahl, da nur einem ausgewählten Kreis an Menschen Zugang gewährt wird. Diese nennt er auch „Inhouse-Barcamps“</w:t>
       </w:r>
       <w:bookmarkEnd w:id="9"/>
       <w:r>
         <w:rPr>
-          <w:rFonts w:ascii="Times New Roman" w:hAnsi="Times New Roman" w:cs="Times New Roman"/>
           <w:color w:val="000000"/>
           <w:sz w:val="23"/>
-          <w:szCs w:val="23"/>
         </w:rPr>
         <w:t>.</w:t>
       </w:r>
       <w:r>
         <w:rPr>
           <w:rStyle w:val="Funotenzeichen"/>
-          <w:rFonts w:ascii="Times New Roman" w:hAnsi="Times New Roman" w:cs="Times New Roman"/>
           <w:color w:val="000000"/>
           <w:sz w:val="23"/>
-          <w:szCs w:val="23"/>
         </w:rPr>
         <w:footnoteReference w:id="8"/>
       </w:r>
       <w:r>
         <w:rPr>
-          <w:rFonts w:ascii="Times New Roman" w:hAnsi="Times New Roman" w:cs="Times New Roman"/>
           <w:color w:val="000000"/>
           <w:sz w:val="23"/>
-          <w:szCs w:val="23"/>
         </w:rPr>
         <w:t xml:space="preserve"> </w:t>
       </w:r>
@@ -2103,16 +2063,12 @@
         <w:spacing w:after="120" w:line="360" w:lineRule="auto"/>
         <w:jc w:val="both"/>
         <w:rPr>
-          <w:rFonts w:ascii="Times New Roman" w:hAnsi="Times New Roman" w:cs="Times New Roman"/>
-          <w:sz w:val="23"/>
-          <w:szCs w:val="23"/>
-        </w:rPr>
-      </w:pPr>
-      <w:r>
-        <w:rPr>
-          <w:rFonts w:ascii="Times New Roman" w:hAnsi="Times New Roman" w:cs="Times New Roman"/>
-          <w:sz w:val="23"/>
-          <w:szCs w:val="23"/>
+          <w:sz w:val="23"/>
+        </w:rPr>
+      </w:pPr>
+      <w:r>
+        <w:rPr>
+          <w:sz w:val="23"/>
         </w:rPr>
         <w:t>Es ist leicht erkenntlich, dass das Barcamp in seiner Reinform sich vollständig darauf verlässt, dass alle oder zumindest der größte Teil seiner Teilnehmer ein hohes Maß an Motivation und Eigeninitiative mitbringen.</w:t>
       </w:r>
@@ -2122,9 +2078,7 @@
         <w:spacing w:after="120" w:line="360" w:lineRule="auto"/>
         <w:jc w:val="both"/>
         <w:rPr>
-          <w:rFonts w:ascii="Times New Roman" w:hAnsi="Times New Roman" w:cs="Times New Roman"/>
-          <w:sz w:val="23"/>
-          <w:szCs w:val="23"/>
+          <w:sz w:val="23"/>
         </w:rPr>
       </w:pPr>
     </w:p>
@@ -2133,9 +2087,7 @@
         <w:spacing w:after="120" w:line="360" w:lineRule="auto"/>
         <w:jc w:val="both"/>
         <w:rPr>
-          <w:rFonts w:ascii="Times New Roman" w:hAnsi="Times New Roman" w:cs="Times New Roman"/>
-          <w:sz w:val="23"/>
-          <w:szCs w:val="23"/>
+          <w:sz w:val="23"/>
         </w:rPr>
       </w:pPr>
     </w:p>
@@ -2144,9 +2096,7 @@
         <w:spacing w:after="120" w:line="360" w:lineRule="auto"/>
         <w:jc w:val="both"/>
         <w:rPr>
-          <w:rFonts w:ascii="Times New Roman" w:hAnsi="Times New Roman" w:cs="Times New Roman"/>
-          <w:sz w:val="23"/>
-          <w:szCs w:val="23"/>
+          <w:sz w:val="23"/>
         </w:rPr>
       </w:pPr>
     </w:p>
@@ -2155,9 +2105,7 @@
         <w:spacing w:after="120" w:line="360" w:lineRule="auto"/>
         <w:jc w:val="both"/>
         <w:rPr>
-          <w:rFonts w:ascii="Times New Roman" w:hAnsi="Times New Roman" w:cs="Times New Roman"/>
-          <w:sz w:val="23"/>
-          <w:szCs w:val="23"/>
+          <w:sz w:val="23"/>
         </w:rPr>
       </w:pPr>
     </w:p>
@@ -2169,7 +2117,7 @@
           <w:numId w:val="34"/>
         </w:numPr>
       </w:pPr>
-      <w:bookmarkStart w:id="10" w:name="_Toc50295800"/>
+      <w:bookmarkStart w:id="10" w:name="_Toc50299700"/>
       <w:r>
         <w:lastRenderedPageBreak/>
         <w:t>Im Kontext Wissensmanagement</w:t>
@@ -2183,40 +2131,30 @@
         <w:ind w:left="0"/>
         <w:jc w:val="both"/>
         <w:rPr>
-          <w:rFonts w:ascii="Times New Roman" w:hAnsi="Times New Roman" w:cs="Times New Roman"/>
-          <w:sz w:val="23"/>
-          <w:szCs w:val="23"/>
-        </w:rPr>
-      </w:pPr>
-      <w:r>
-        <w:rPr>
-          <w:rFonts w:ascii="Times New Roman" w:hAnsi="Times New Roman" w:cs="Times New Roman"/>
-          <w:sz w:val="23"/>
-          <w:szCs w:val="23"/>
+          <w:sz w:val="23"/>
+        </w:rPr>
+      </w:pPr>
+      <w:r>
+        <w:rPr>
+          <w:sz w:val="23"/>
         </w:rPr>
         <w:t xml:space="preserve">Wie </w:t>
       </w:r>
       <w:r>
         <w:rPr>
-          <w:rFonts w:ascii="Times New Roman" w:hAnsi="Times New Roman" w:cs="Times New Roman"/>
-          <w:sz w:val="23"/>
-          <w:szCs w:val="23"/>
+          <w:sz w:val="23"/>
         </w:rPr>
         <w:t>integriert sich also das Barcamp in das Konzept des Wissensmanagements</w:t>
       </w:r>
       <w:r>
         <w:rPr>
-          <w:rFonts w:ascii="Times New Roman" w:hAnsi="Times New Roman" w:cs="Times New Roman"/>
-          <w:sz w:val="23"/>
-          <w:szCs w:val="23"/>
+          <w:sz w:val="23"/>
         </w:rPr>
         <w:t>?</w:t>
       </w:r>
       <w:r>
         <w:rPr>
-          <w:rFonts w:ascii="Times New Roman" w:hAnsi="Times New Roman" w:cs="Times New Roman"/>
-          <w:sz w:val="23"/>
-          <w:szCs w:val="23"/>
+          <w:sz w:val="23"/>
         </w:rPr>
         <w:t xml:space="preserve"> </w:t>
       </w:r>
@@ -2226,93 +2164,95 @@
         <w:spacing w:after="120" w:line="360" w:lineRule="auto"/>
         <w:jc w:val="both"/>
         <w:rPr>
-          <w:rFonts w:ascii="Times New Roman" w:hAnsi="Times New Roman" w:cs="Times New Roman"/>
-          <w:sz w:val="23"/>
-          <w:szCs w:val="23"/>
-        </w:rPr>
-      </w:pPr>
-      <w:r>
-        <w:rPr>
-          <w:rFonts w:ascii="Times New Roman" w:hAnsi="Times New Roman" w:cs="Times New Roman"/>
-          <w:sz w:val="23"/>
-          <w:szCs w:val="23"/>
+          <w:sz w:val="23"/>
+        </w:rPr>
+      </w:pPr>
+      <w:r>
+        <w:rPr>
+          <w:sz w:val="23"/>
         </w:rPr>
         <w:t xml:space="preserve">Wissensmanagement dient dem Zweck, Wissen, welches Organisationsmitarbeiter tragen, zu steuern, zu erhalten und zu vermehren. </w:t>
       </w:r>
       <w:bookmarkStart w:id="11" w:name="_CTVK001fb9381def2d7401cafdbeb62ed930bd0"/>
       <w:r>
         <w:rPr>
-          <w:rFonts w:ascii="Times New Roman" w:hAnsi="Times New Roman" w:cs="Times New Roman"/>
-          <w:sz w:val="23"/>
-          <w:szCs w:val="23"/>
+          <w:sz w:val="23"/>
         </w:rPr>
         <w:t>Wissensmanagement lässt sich ferner in drei Komponenten aufteilen: Technik, Organisation, Mensch.  Diese Drei Komponenten bilden das TOM-Modell</w:t>
       </w:r>
       <w:bookmarkEnd w:id="11"/>
       <w:r>
         <w:rPr>
-          <w:rFonts w:ascii="Times New Roman" w:hAnsi="Times New Roman" w:cs="Times New Roman"/>
-          <w:sz w:val="23"/>
-          <w:szCs w:val="23"/>
+          <w:sz w:val="23"/>
         </w:rPr>
         <w:t xml:space="preserve"> </w:t>
       </w:r>
       <w:r>
         <w:rPr>
           <w:rStyle w:val="Funotenzeichen"/>
-          <w:rFonts w:ascii="Times New Roman" w:hAnsi="Times New Roman" w:cs="Times New Roman"/>
-          <w:sz w:val="23"/>
-          <w:szCs w:val="23"/>
+          <w:sz w:val="23"/>
         </w:rPr>
         <w:footnoteReference w:id="9"/>
       </w:r>
       <w:r>
         <w:rPr>
-          <w:rFonts w:ascii="Times New Roman" w:hAnsi="Times New Roman" w:cs="Times New Roman"/>
-          <w:sz w:val="23"/>
-          <w:szCs w:val="23"/>
+          <w:sz w:val="23"/>
         </w:rPr>
         <w:t xml:space="preserve"> </w:t>
       </w:r>
       <w:r>
         <w:rPr>
-          <w:rFonts w:ascii="Times New Roman" w:hAnsi="Times New Roman" w:cs="Times New Roman"/>
-          <w:sz w:val="23"/>
-          <w:szCs w:val="23"/>
+          <w:sz w:val="23"/>
         </w:rPr>
         <w:t>Bei der Durchführung des Barcamps spielt die Komponente Technik eher eine untergeordnete Rolle. Während der Durchführung können technische bzw. elektronische Hilfsmittel dazu behilflich sein, die Ergebnisse, die während des Barcamps anfallen, festzuhalten. Allerdings wären auch rein analoge Barcamps denkbar, bei denen auf die technische Komponente gänzlich verzichtet werden könnte. Die Dimension der Organisation nimmt auf den Verlauf des Barcamps keinen</w:t>
       </w:r>
       <w:r>
         <w:rPr>
-          <w:rFonts w:ascii="Times New Roman" w:hAnsi="Times New Roman" w:cs="Times New Roman"/>
-          <w:sz w:val="23"/>
-          <w:szCs w:val="23"/>
+          <w:sz w:val="23"/>
         </w:rPr>
         <w:t xml:space="preserve"> starken</w:t>
       </w:r>
       <w:r>
         <w:rPr>
-          <w:rFonts w:ascii="Times New Roman" w:hAnsi="Times New Roman" w:cs="Times New Roman"/>
-          <w:sz w:val="23"/>
-          <w:szCs w:val="23"/>
+          <w:sz w:val="23"/>
         </w:rPr>
         <w:t xml:space="preserve"> Einfluss, sondern stellt nur die </w:t>
       </w:r>
       <w:r>
         <w:rPr>
-          <w:rFonts w:ascii="Times New Roman" w:hAnsi="Times New Roman" w:cs="Times New Roman"/>
-          <w:sz w:val="23"/>
-          <w:szCs w:val="23"/>
-        </w:rPr>
-        <w:t xml:space="preserve">Rahmenbedingungen her in denen sich das Barcamp ereignen kann. Der Mensch dagegen ist bei einem Barcamp das zentrale Element. </w:t>
-      </w:r>
-      <w:r>
-        <w:rPr>
-          <w:rFonts w:ascii="Times New Roman" w:hAnsi="Times New Roman" w:cs="Times New Roman"/>
-          <w:sz w:val="23"/>
-          <w:szCs w:val="23"/>
-        </w:rPr>
-        <w:t xml:space="preserve">Die Teilnehmer organisieren den Inhalt und den Ablauf des Barcamps und somit auch ihren Lernprozess selbst. In gewisser Weise entzieht sich somit das Barcamp der Kontrolle des Wissensmanagers. Eine wirklich gezielte Verbreitung des Wissens einzelner Mitarbeiter dürfte sich daher damit schwierig gestalten. Vielmehr könnte die Stärke des Barcamps im Wissensmanagement darin liegen, dass sich Wissen unter den daran Interessierten Mitarbeitern verteilen lässt. </w:t>
+          <w:sz w:val="23"/>
+        </w:rPr>
+        <w:t>Rahmenbedingungen her</w:t>
+      </w:r>
+      <w:r>
+        <w:rPr>
+          <w:sz w:val="23"/>
+        </w:rPr>
+        <w:t>,</w:t>
+      </w:r>
+      <w:r>
+        <w:rPr>
+          <w:sz w:val="23"/>
+        </w:rPr>
+        <w:t xml:space="preserve"> in denen sich das Barcamp ereignen kann. Der Mensch dagegen ist bei einem Barcamp das zentrale Element. </w:t>
+      </w:r>
+      <w:r>
+        <w:rPr>
+          <w:sz w:val="23"/>
+        </w:rPr>
+        <w:t xml:space="preserve">Die Teilnehmer organisieren den Inhalt und den Ablauf des Barcamps und somit auch ihren Lernprozess selbst. In gewisser Weise entzieht sich somit das Barcamp der Kontrolle des Wissensmanagers. Eine wirklich gezielte Verbreitung des Wissens einzelner Mitarbeiter dürfte sich daher schwierig gestalten. Vielmehr könnte die Stärke des Barcamps im Wissensmanagement darin liegen, dass sich Wissen unter den daran </w:t>
+      </w:r>
+      <w:r>
+        <w:rPr>
+          <w:sz w:val="23"/>
+        </w:rPr>
+        <w:t>i</w:t>
+      </w:r>
+      <w:r>
+        <w:rPr>
+          <w:sz w:val="23"/>
+        </w:rPr>
+        <w:t xml:space="preserve">nteressierten Mitarbeitern verteilen lässt. </w:t>
       </w:r>
     </w:p>
     <w:p>
@@ -2320,9 +2260,7 @@
         <w:spacing w:after="120" w:line="360" w:lineRule="auto"/>
         <w:jc w:val="both"/>
         <w:rPr>
-          <w:rFonts w:ascii="Times New Roman" w:hAnsi="Times New Roman" w:cs="Times New Roman"/>
-          <w:sz w:val="23"/>
-          <w:szCs w:val="23"/>
+          <w:sz w:val="23"/>
         </w:rPr>
       </w:pPr>
     </w:p>
@@ -2334,7 +2272,7 @@
           <w:numId w:val="34"/>
         </w:numPr>
       </w:pPr>
-      <w:bookmarkStart w:id="12" w:name="_Toc50295801"/>
+      <w:bookmarkStart w:id="12" w:name="_Toc50299701"/>
       <w:r>
         <w:t>Ablauf</w:t>
       </w:r>
@@ -2345,24 +2283,18 @@
         <w:spacing w:after="120" w:line="360" w:lineRule="auto"/>
         <w:jc w:val="both"/>
         <w:rPr>
-          <w:rFonts w:ascii="Times New Roman" w:hAnsi="Times New Roman" w:cs="Times New Roman"/>
-          <w:sz w:val="23"/>
-          <w:szCs w:val="23"/>
-        </w:rPr>
-      </w:pPr>
-      <w:r>
-        <w:rPr>
-          <w:rFonts w:ascii="Times New Roman" w:hAnsi="Times New Roman" w:cs="Times New Roman"/>
-          <w:sz w:val="23"/>
-          <w:szCs w:val="23"/>
+          <w:sz w:val="23"/>
+        </w:rPr>
+      </w:pPr>
+      <w:r>
+        <w:rPr>
+          <w:sz w:val="23"/>
         </w:rPr>
         <w:t>Da der Ablauf eines Barcamps größtenteils von den Teilnehmern selbst gestaltet wird, erscheint es nicht sinnvoll, feste Regeln für des</w:t>
       </w:r>
       <w:r>
         <w:rPr>
-          <w:rFonts w:ascii="Times New Roman" w:hAnsi="Times New Roman" w:cs="Times New Roman"/>
-          <w:sz w:val="23"/>
-          <w:szCs w:val="23"/>
+          <w:sz w:val="23"/>
         </w:rPr>
         <w:t xml:space="preserve">sen Ablauf vorzugeben. Allerdings kann ein Barcamp dennoch in verschiedene Phasen eingeteilt werden, durch die der Moderator die Teilnehmer führen kann. </w:t>
       </w:r>
@@ -2373,17 +2305,13 @@
         <w:contextualSpacing/>
         <w:jc w:val="both"/>
         <w:rPr>
-          <w:rFonts w:ascii="Times New Roman" w:hAnsi="Times New Roman" w:cs="Times New Roman"/>
-          <w:sz w:val="23"/>
-          <w:szCs w:val="23"/>
+          <w:sz w:val="23"/>
         </w:rPr>
       </w:pPr>
       <w:bookmarkStart w:id="13" w:name="_CTVK001beb4531ff0414a22b722d800dbc6d865"/>
       <w:r>
         <w:rPr>
-          <w:rFonts w:ascii="Times New Roman" w:hAnsi="Times New Roman" w:cs="Times New Roman"/>
-          <w:sz w:val="23"/>
-          <w:szCs w:val="23"/>
+          <w:sz w:val="23"/>
         </w:rPr>
         <w:t>Muuß-Merholz stellt die Phasen eines Barcamps folgendermaßen dar:</w:t>
       </w:r>
@@ -2394,51 +2322,51 @@
         <w:contextualSpacing/>
         <w:jc w:val="both"/>
         <w:rPr>
-          <w:rFonts w:ascii="Times New Roman" w:hAnsi="Times New Roman" w:cs="Times New Roman"/>
-          <w:sz w:val="23"/>
-          <w:szCs w:val="23"/>
-        </w:rPr>
-      </w:pPr>
-      <w:r>
-        <w:rPr>
-          <w:rFonts w:ascii="Times New Roman" w:hAnsi="Times New Roman" w:cs="Times New Roman"/>
-          <w:sz w:val="23"/>
-          <w:szCs w:val="23"/>
+          <w:sz w:val="23"/>
+        </w:rPr>
+      </w:pPr>
+      <w:r>
+        <w:rPr>
+          <w:sz w:val="23"/>
         </w:rPr>
         <w:t xml:space="preserve">Wo in anderen Veranstaltungen dem keine große Rolle zugemessen wird, stellt bei Barcamps das Ankommen eine erste Möglichkeit für die Teilnehmer dar, sich untereinander bereits ein wenig kennenzulernen und evtl. auch schon zu möglichen Sessionthemen zu beratschlagen. Als erster offizieller Teil nennt er den Auftakt, bei dem sich alle Teilnehmer versammeln und von Veranstalter oder Moderator offiziell begrüßt werden. Danach werden organisatorische Dinge erklärt sowie, sofern es sich anbietet, kurz das Thema nochmal präsentiert, obwohl dies eher unüblich ist. Darauf folgt eine Vorstellungsrunde, bei der sich jeder Teilnehmer mit Namen und möglicherweise 3 Stichworten zu seiner Person oder seinen Interessen vorstellt. Die Idee hierbei ist, dass dabei die Teilnehmer bereits einschätzen können, ob und wie viele Menschen es mit ähnlichen Interessen gibt </w:t>
       </w:r>
       <w:r>
         <w:rPr>
-          <w:rFonts w:ascii="Times New Roman" w:hAnsi="Times New Roman" w:cs="Times New Roman"/>
-          <w:sz w:val="23"/>
-          <w:szCs w:val="23"/>
+          <w:sz w:val="23"/>
         </w:rPr>
         <w:lastRenderedPageBreak/>
-        <w:t>und wo womöglich Interessensschwerpunkte liegen. Bevor die Sessions geplant werden, wird noch einmal erklärt, wie ein Barcamp funktioniert und wie die nachfolgende Sessionplanung abläuft. Bei der Sessionplanung selbst wird dann das Programm für den Tag zusammengestellt. Dabei können die Teilnehmer Sessions vorschlagen und kurz vorstellen. Findet sich mindestens eine weitere Person, die sich für das Thema interessiert, wird dem Thema je nach Anzahl der Interessenten ein Raum und eine Uhrzeit zugewiesen. An dem so entstandenen Plan können sich dann alle Teilnehmenden orientieren und entscheiden, an welchen Sessions sie teilnehmen wollen. Danach beginnen die Sessions entsprechend dem erarbeiteten Sessionplan. Ein etablierte Sessiondauer sind 45 Minuten mit 15 Minuten Pause dazwischen. Die Sessions unterliegen dabei keiner Teilnahmepflicht und können durchaus auch mittendrin von den Teilnehmern verlassen werden. Ebenso dürfen sich Teilnehmer auch spontan einer Session anschließen. Nach den Sessions kommen alle Teilnehmer wieder zum Abschluss zusammen. Hier können die Teilnehmer noch einmal miteinander in Kontakt treten, persönliche Fazits ziehen oder generell Feedback und Ideen für kommende Tage sammeln. Der letzte Abend des Barcamps ist als lockeres Zusammenkommen vorgesehen, bei dem die Teilnehmer sich noch ein letztes Mal unterhalten und Kontakten knüpfen können</w:t>
+        <w:t>und wo womöglich Interessensschwerpunkte liegen. Bevor die Sessions geplant werden, wird noch einmal erklärt, wie ein Barcamp funktioniert und wie die nachfolgende Sessionplanung abläuft. Bei der Sessionplanung selbst wird dann das Programm für den Tag zusammengestellt. Dabei können die Teilnehmer Sessions vorschlagen und kurz vorstellen. Findet sich mindestens eine weitere Person, die sich für das Thema interessiert, wird dem Thema je nach Anzahl der Interessenten ein Raum und eine Uhrzeit zugewiesen. An dem so entstandenen Plan können sich dann alle Teilnehmenden orientieren und entscheiden, an welchen Sessions sie teilnehmen wollen. Danach beginnen die Sessions entsprechend dem erarbeiteten Sessionplan. Ein</w:t>
+      </w:r>
+      <w:r>
+        <w:rPr>
+          <w:sz w:val="23"/>
+        </w:rPr>
+        <w:t>e</w:t>
+      </w:r>
+      <w:r>
+        <w:rPr>
+          <w:sz w:val="23"/>
+        </w:rPr>
+        <w:t xml:space="preserve"> etablierte Sessiondauer sind 45 Minuten mit 15 Minuten Pause dazwischen. Die Sessions unterliegen dabei keiner Teilnahmepflicht und können durchaus auch mittendrin von den Teilnehmern verlassen werden. Ebenso dürfen sich Teilnehmer auch spontan einer Session anschließen. Nach den Sessions kommen alle Teilnehmer wieder zum Abschluss zusammen. Hier können die Teilnehmer noch einmal miteinander in Kontakt treten, persönliche Fazits ziehen oder generell Feedback und Ideen für kommende Tage sammeln. Der letzte Abend des Barcamps ist als lockeres Zusammenkommen vorgesehen, bei dem die Teilnehmer sich noch ein letztes Mal unterhalten und Kontakten knüpfen können</w:t>
       </w:r>
       <w:bookmarkEnd w:id="13"/>
       <w:r>
         <w:rPr>
-          <w:rFonts w:ascii="Times New Roman" w:hAnsi="Times New Roman" w:cs="Times New Roman"/>
-          <w:sz w:val="23"/>
-          <w:szCs w:val="23"/>
+          <w:sz w:val="23"/>
         </w:rPr>
         <w:t>.</w:t>
       </w:r>
       <w:r>
         <w:rPr>
-          <w:rFonts w:ascii="Times New Roman" w:hAnsi="Times New Roman" w:cs="Times New Roman"/>
-          <w:sz w:val="23"/>
-          <w:szCs w:val="23"/>
+          <w:sz w:val="23"/>
           <w:vertAlign w:val="superscript"/>
         </w:rPr>
         <w:footnoteReference w:id="10"/>
       </w:r>
       <w:r>
         <w:rPr>
-          <w:rFonts w:ascii="Times New Roman" w:hAnsi="Times New Roman" w:cs="Times New Roman"/>
-          <w:sz w:val="23"/>
-          <w:szCs w:val="23"/>
+          <w:sz w:val="23"/>
         </w:rPr>
         <w:t xml:space="preserve"> </w:t>
       </w:r>
@@ -2450,18 +2378,14 @@
         <w:contextualSpacing/>
         <w:jc w:val="both"/>
         <w:rPr>
-          <w:rFonts w:ascii="Times New Roman" w:hAnsi="Times New Roman" w:cs="Times New Roman"/>
           <w:i/>
           <w:sz w:val="23"/>
-          <w:szCs w:val="23"/>
-        </w:rPr>
-      </w:pPr>
-      <w:r>
-        <w:rPr>
-          <w:rFonts w:ascii="Times New Roman" w:hAnsi="Times New Roman" w:cs="Times New Roman"/>
+        </w:rPr>
+      </w:pPr>
+      <w:r>
+        <w:rPr>
           <w:i/>
           <w:sz w:val="23"/>
-          <w:szCs w:val="23"/>
           <w:lang w:val="en-US"/>
         </w:rPr>
         <w:t>„Bei mehrtägigen Barcamps gelten für den zweiten oder gar dritten Tag die gleichen Empfehlungen wie für Tag eins. Auf die Vorstellungsrunde und die Einführung kann verzichtet werden, wenn nicht viele neue Teilnehmende dazugekommen sind.</w:t>
@@ -2469,10 +2393,8 @@
       <w:bookmarkEnd w:id="14"/>
       <w:r>
         <w:rPr>
-          <w:rFonts w:ascii="Times New Roman" w:hAnsi="Times New Roman" w:cs="Times New Roman"/>
           <w:i/>
           <w:sz w:val="23"/>
-          <w:szCs w:val="23"/>
           <w:lang w:val="en-US"/>
         </w:rPr>
         <w:t>“</w:t>
@@ -2480,20 +2402,16 @@
       <w:r>
         <w:rPr>
           <w:rStyle w:val="Funotenzeichen"/>
-          <w:rFonts w:ascii="Times New Roman" w:hAnsi="Times New Roman" w:cs="Times New Roman"/>
           <w:i/>
           <w:sz w:val="23"/>
-          <w:szCs w:val="23"/>
           <w:lang w:val="en-US"/>
         </w:rPr>
         <w:footnoteReference w:id="11"/>
       </w:r>
       <w:r>
         <w:rPr>
-          <w:rFonts w:ascii="Times New Roman" w:hAnsi="Times New Roman" w:cs="Times New Roman"/>
           <w:i/>
           <w:sz w:val="23"/>
-          <w:szCs w:val="23"/>
           <w:lang w:val="en-US"/>
         </w:rPr>
         <w:t xml:space="preserve"> </w:t>
@@ -2506,9 +2424,7 @@
         <w:ind w:left="0"/>
         <w:jc w:val="both"/>
         <w:rPr>
-          <w:rFonts w:ascii="Times New Roman" w:hAnsi="Times New Roman" w:cs="Times New Roman"/>
-          <w:sz w:val="23"/>
-          <w:szCs w:val="23"/>
+          <w:sz w:val="23"/>
         </w:rPr>
       </w:pPr>
     </w:p>
@@ -2520,7 +2436,7 @@
           <w:numId w:val="34"/>
         </w:numPr>
       </w:pPr>
-      <w:bookmarkStart w:id="15" w:name="_Toc50295802"/>
+      <w:bookmarkStart w:id="15" w:name="_Toc50299702"/>
       <w:r>
         <w:t>Vor- und Nachteile</w:t>
       </w:r>
@@ -2531,95 +2447,73 @@
         <w:spacing w:after="120" w:line="360" w:lineRule="auto"/>
         <w:jc w:val="both"/>
         <w:rPr>
-          <w:rFonts w:ascii="Times New Roman" w:hAnsi="Times New Roman" w:cs="Times New Roman"/>
-          <w:sz w:val="23"/>
-          <w:szCs w:val="23"/>
-        </w:rPr>
-      </w:pPr>
-      <w:r>
-        <w:rPr>
-          <w:rFonts w:ascii="Times New Roman" w:hAnsi="Times New Roman" w:cs="Times New Roman"/>
-          <w:sz w:val="23"/>
-          <w:szCs w:val="23"/>
+          <w:sz w:val="23"/>
+        </w:rPr>
+      </w:pPr>
+      <w:r>
+        <w:rPr>
+          <w:sz w:val="23"/>
         </w:rPr>
         <w:t>Es wird schnell deutlich, welche Vorteile der Idee des Barcamps innewohnen, wenn man we</w:t>
       </w:r>
       <w:r>
         <w:rPr>
-          <w:rFonts w:ascii="Times New Roman" w:hAnsi="Times New Roman" w:cs="Times New Roman"/>
-          <w:sz w:val="23"/>
-          <w:szCs w:val="23"/>
+          <w:sz w:val="23"/>
         </w:rPr>
         <w:t xml:space="preserve">iß, mit welcher Intention diese Art der Veranstaltung entwickelt wurde. </w:t>
       </w:r>
       <w:bookmarkStart w:id="16" w:name="_CTVK001db09512ad6014ef3909d58ee69f858fe"/>
       <w:r>
         <w:rPr>
-          <w:rFonts w:ascii="Times New Roman" w:hAnsi="Times New Roman" w:cs="Times New Roman"/>
           <w:color w:val="000000"/>
           <w:sz w:val="23"/>
-          <w:szCs w:val="23"/>
         </w:rPr>
         <w:t>Barcamps sind ohne jede Hierarchie aufgebau</w:t>
       </w:r>
       <w:bookmarkEnd w:id="16"/>
       <w:r>
         <w:rPr>
-          <w:rFonts w:ascii="Times New Roman" w:hAnsi="Times New Roman" w:cs="Times New Roman"/>
           <w:color w:val="000000"/>
           <w:sz w:val="23"/>
-          <w:szCs w:val="23"/>
         </w:rPr>
         <w:t>t.</w:t>
       </w:r>
       <w:r>
         <w:rPr>
           <w:rStyle w:val="Funotenzeichen"/>
-          <w:rFonts w:ascii="Times New Roman" w:hAnsi="Times New Roman" w:cs="Times New Roman"/>
           <w:color w:val="000000"/>
           <w:sz w:val="23"/>
-          <w:szCs w:val="23"/>
         </w:rPr>
         <w:footnoteReference w:id="12"/>
       </w:r>
       <w:r>
         <w:rPr>
-          <w:rFonts w:ascii="Times New Roman" w:hAnsi="Times New Roman" w:cs="Times New Roman"/>
           <w:color w:val="000000"/>
           <w:sz w:val="23"/>
-          <w:szCs w:val="23"/>
         </w:rPr>
         <w:t xml:space="preserve"> </w:t>
       </w:r>
       <w:r>
         <w:rPr>
-          <w:rFonts w:ascii="Times New Roman" w:hAnsi="Times New Roman" w:cs="Times New Roman"/>
-          <w:sz w:val="23"/>
-          <w:szCs w:val="23"/>
+          <w:sz w:val="23"/>
         </w:rPr>
         <w:t>Jeder darf und soll sich einbringen.</w:t>
       </w:r>
       <w:r>
         <w:rPr>
-          <w:rFonts w:ascii="Times New Roman" w:hAnsi="Times New Roman" w:cs="Times New Roman"/>
-          <w:sz w:val="23"/>
-          <w:szCs w:val="23"/>
+          <w:sz w:val="23"/>
         </w:rPr>
         <w:t xml:space="preserve"> Dementsprechend kann mit einer höheren Motivation der Teilnehmer gerechnet werden. Die Freiheit der Teilnehmer, die Sessionthemen selbst nach Interesse zu wählen, dürfte </w:t>
       </w:r>
       <w:r>
         <w:rPr>
-          <w:rFonts w:ascii="Times New Roman" w:hAnsi="Times New Roman" w:cs="Times New Roman"/>
-          <w:sz w:val="23"/>
-          <w:szCs w:val="23"/>
+          <w:sz w:val="23"/>
         </w:rPr>
         <w:t>denselben</w:t>
       </w:r>
       <w:r>
         <w:rPr>
-          <w:rFonts w:ascii="Times New Roman" w:hAnsi="Times New Roman" w:cs="Times New Roman"/>
-          <w:sz w:val="23"/>
-          <w:szCs w:val="23"/>
+          <w:sz w:val="23"/>
         </w:rPr>
         <w:t xml:space="preserve"> Effekt haben.</w:t>
       </w:r>
@@ -2629,63 +2523,75 @@
         <w:spacing w:after="120" w:line="360" w:lineRule="auto"/>
         <w:jc w:val="both"/>
         <w:rPr>
-          <w:rFonts w:ascii="Times New Roman" w:hAnsi="Times New Roman" w:cs="Times New Roman"/>
-          <w:sz w:val="23"/>
-          <w:szCs w:val="23"/>
-        </w:rPr>
-      </w:pPr>
-      <w:r>
-        <w:rPr>
-          <w:rFonts w:ascii="Times New Roman" w:hAnsi="Times New Roman" w:cs="Times New Roman"/>
-          <w:sz w:val="23"/>
-          <w:szCs w:val="23"/>
+          <w:sz w:val="23"/>
+        </w:rPr>
+      </w:pPr>
+      <w:r>
+        <w:rPr>
+          <w:sz w:val="23"/>
         </w:rPr>
         <w:t xml:space="preserve">Aufgrund seines </w:t>
       </w:r>
       <w:r>
         <w:rPr>
-          <w:rFonts w:ascii="Times New Roman" w:hAnsi="Times New Roman" w:cs="Times New Roman"/>
-          <w:sz w:val="23"/>
-          <w:szCs w:val="23"/>
-        </w:rPr>
-        <w:t xml:space="preserve">informellen Charakters sind Teilnehmer des Barcamps eher dazu bereit, sich stärker in das Geschehen miteinzubringen. </w:t>
+          <w:sz w:val="23"/>
+        </w:rPr>
+        <w:t>informellen Charakters sind Teilnehmer des Barcamps eher dazu bereit, sich stärker in das Geschehen mit</w:t>
+      </w:r>
+      <w:r>
+        <w:rPr>
+          <w:sz w:val="23"/>
+        </w:rPr>
+        <w:t xml:space="preserve"> </w:t>
+      </w:r>
+      <w:r>
+        <w:rPr>
+          <w:sz w:val="23"/>
+        </w:rPr>
+        <w:t xml:space="preserve">einzubringen. </w:t>
       </w:r>
       <w:bookmarkStart w:id="17" w:name="_CTVK001034a4d8e348a4bafba7040b99261df86"/>
       <w:r>
         <w:rPr>
-          <w:rFonts w:ascii="Times New Roman" w:hAnsi="Times New Roman" w:cs="Times New Roman"/>
           <w:color w:val="000000"/>
           <w:sz w:val="23"/>
-          <w:szCs w:val="23"/>
-        </w:rPr>
-        <w:t>Der Lerneffekt ist demnach höher bei den Teilnehmern im Vergleich zu einer eher passiven Teilnahm</w:t>
+        </w:rPr>
+        <w:t xml:space="preserve">Der Lerneffekt ist </w:t>
+      </w:r>
+      <w:r>
+        <w:rPr>
+          <w:color w:val="000000"/>
+          <w:sz w:val="23"/>
+        </w:rPr>
+        <w:t xml:space="preserve">bei einer aktiven Teilnahme wie einem Barcamp </w:t>
+      </w:r>
+      <w:r>
+        <w:rPr>
+          <w:color w:val="000000"/>
+          <w:sz w:val="23"/>
+        </w:rPr>
+        <w:t xml:space="preserve">demnach höher </w:t>
+      </w:r>
+      <w:r>
+        <w:rPr>
+          <w:color w:val="000000"/>
+          <w:sz w:val="23"/>
+        </w:rPr>
+        <w:t>als bei einer passiven Teilnahme</w:t>
       </w:r>
       <w:bookmarkEnd w:id="17"/>
       <w:r>
         <w:rPr>
-          <w:rFonts w:ascii="Times New Roman" w:hAnsi="Times New Roman" w:cs="Times New Roman"/>
+          <w:rStyle w:val="Funotenzeichen"/>
           <w:color w:val="000000"/>
           <w:sz w:val="23"/>
-          <w:szCs w:val="23"/>
-        </w:rPr>
-        <w:t>e.</w:t>
-      </w:r>
-      <w:r>
-        <w:rPr>
-          <w:rStyle w:val="Funotenzeichen"/>
-          <w:rFonts w:ascii="Times New Roman" w:hAnsi="Times New Roman" w:cs="Times New Roman"/>
+        </w:rPr>
+        <w:footnoteReference w:id="13"/>
+      </w:r>
+      <w:r>
+        <w:rPr>
           <w:color w:val="000000"/>
           <w:sz w:val="23"/>
-          <w:szCs w:val="23"/>
-        </w:rPr>
-        <w:footnoteReference w:id="13"/>
-      </w:r>
-      <w:r>
-        <w:rPr>
-          <w:rFonts w:ascii="Times New Roman" w:hAnsi="Times New Roman" w:cs="Times New Roman"/>
-          <w:color w:val="000000"/>
-          <w:sz w:val="23"/>
-          <w:szCs w:val="23"/>
         </w:rPr>
         <w:t xml:space="preserve"> </w:t>
       </w:r>
@@ -2695,56 +2601,44 @@
         <w:spacing w:after="120" w:line="360" w:lineRule="auto"/>
         <w:jc w:val="both"/>
         <w:rPr>
-          <w:rFonts w:ascii="Times New Roman" w:hAnsi="Times New Roman" w:cs="Times New Roman"/>
-          <w:sz w:val="23"/>
-          <w:szCs w:val="23"/>
+          <w:sz w:val="23"/>
         </w:rPr>
       </w:pPr>
       <w:bookmarkStart w:id="18" w:name="_CTVK001e90189a9dab24cb08bc3c9020e5c1d48"/>
       <w:r>
         <w:rPr>
-          <w:rFonts w:ascii="Times New Roman" w:hAnsi="Times New Roman" w:cs="Times New Roman"/>
           <w:color w:val="000000"/>
           <w:sz w:val="23"/>
-          <w:szCs w:val="23"/>
         </w:rPr>
         <w:lastRenderedPageBreak/>
-        <w:t>Als vorteilig erweist sich bei einem Barcamp auch der relativ geringe Planungsaufwand und auch die damit verbundenen Kosten</w:t>
+        <w:t>Als vorteilig erweist sich bei einem Barcamp auch der relativ geringe Planungsaufwand und die damit verbundenen Kosten</w:t>
       </w:r>
       <w:bookmarkEnd w:id="18"/>
       <w:r>
         <w:rPr>
-          <w:rFonts w:ascii="Times New Roman" w:hAnsi="Times New Roman" w:cs="Times New Roman"/>
           <w:color w:val="000000"/>
           <w:sz w:val="23"/>
-          <w:szCs w:val="23"/>
         </w:rPr>
         <w:t>.</w:t>
       </w:r>
       <w:r>
         <w:rPr>
           <w:rStyle w:val="Funotenzeichen"/>
-          <w:rFonts w:ascii="Times New Roman" w:hAnsi="Times New Roman" w:cs="Times New Roman"/>
           <w:color w:val="000000"/>
           <w:sz w:val="23"/>
-          <w:szCs w:val="23"/>
         </w:rPr>
         <w:footnoteReference w:id="14"/>
       </w:r>
       <w:r>
         <w:rPr>
-          <w:rFonts w:ascii="Times New Roman" w:hAnsi="Times New Roman" w:cs="Times New Roman"/>
           <w:color w:val="000000"/>
           <w:sz w:val="23"/>
-          <w:szCs w:val="23"/>
         </w:rPr>
         <w:t xml:space="preserve"> </w:t>
       </w:r>
       <w:r>
         <w:rPr>
-          <w:rFonts w:ascii="Times New Roman" w:hAnsi="Times New Roman" w:cs="Times New Roman"/>
-          <w:sz w:val="23"/>
-          <w:szCs w:val="23"/>
+          <w:sz w:val="23"/>
         </w:rPr>
         <w:t>Da die thematische Planung vor Ort durch die Teilnehmer geschieht entfällt dieser Punkt für den Organisator.</w:t>
       </w:r>
@@ -2754,18 +2648,38 @@
         <w:spacing w:after="120" w:line="360" w:lineRule="auto"/>
         <w:jc w:val="both"/>
         <w:rPr>
-          <w:rFonts w:ascii="Times New Roman" w:hAnsi="Times New Roman" w:cs="Times New Roman"/>
-          <w:sz w:val="23"/>
-          <w:szCs w:val="23"/>
-        </w:rPr>
-      </w:pPr>
-      <w:r>
-        <w:rPr>
-          <w:rFonts w:ascii="Times New Roman" w:hAnsi="Times New Roman" w:cs="Times New Roman"/>
-          <w:sz w:val="23"/>
-          <w:szCs w:val="23"/>
-        </w:rPr>
-        <w:t>Der lockere Ablauf des Barcamps bringt aber auch den Nachteil mit sich, dass der Organisator wenig Einfluss darauf hat, welche Themen in den Sessions behandelt werden und weiterhin, wer an diesen Sessions dann teilnimmt. Die aktive Partizipation der Teilnehmer ist allein durch deren Motivation und Interesse getrieben. Dieser Umstand kann durchaus den erfolgreichen Einsatz des Barcamps als Methode, um Wissen zu erhalten und zu vermehren, im Wege stehen.</w:t>
+          <w:sz w:val="23"/>
+        </w:rPr>
+      </w:pPr>
+      <w:r>
+        <w:rPr>
+          <w:sz w:val="23"/>
+        </w:rPr>
+        <w:t>Der lockere Ablauf des Barcamps bringt aber auch den Nachteil mit sich, dass der Organisator wenig Einfluss darauf hat, welche Themen in den Sessions behandelt werden und wer</w:t>
+      </w:r>
+      <w:r>
+        <w:rPr>
+          <w:sz w:val="23"/>
+        </w:rPr>
+        <w:t xml:space="preserve"> dann</w:t>
+      </w:r>
+      <w:r>
+        <w:rPr>
+          <w:sz w:val="23"/>
+        </w:rPr>
+        <w:t xml:space="preserve"> an diesen Sessions teilnimmt. Die aktive Partizipation der Teilnehmer ist allein durch deren Motivation und Interesse getrieben. Dieser Umstand kann durchaus de</w:t>
+      </w:r>
+      <w:r>
+        <w:rPr>
+          <w:sz w:val="23"/>
+        </w:rPr>
+        <w:t>m</w:t>
+      </w:r>
+      <w:r>
+        <w:rPr>
+          <w:sz w:val="23"/>
+        </w:rPr>
+        <w:t xml:space="preserve"> erfolgreichen Einsatz des Barcamps als Methode, um Wissen zu erhalten und zu vermehren, im Wege stehen.</w:t>
       </w:r>
     </w:p>
     <w:p>
@@ -2773,166 +2687,128 @@
         <w:spacing w:after="120" w:line="360" w:lineRule="auto"/>
         <w:jc w:val="both"/>
         <w:rPr>
-          <w:rFonts w:ascii="Times New Roman" w:hAnsi="Times New Roman" w:cs="Times New Roman"/>
-          <w:sz w:val="23"/>
-          <w:szCs w:val="23"/>
-        </w:rPr>
-      </w:pPr>
-      <w:r>
-        <w:rPr>
-          <w:rFonts w:ascii="Times New Roman" w:hAnsi="Times New Roman" w:cs="Times New Roman"/>
-          <w:sz w:val="23"/>
-          <w:szCs w:val="23"/>
+          <w:sz w:val="23"/>
+        </w:rPr>
+      </w:pPr>
+      <w:r>
+        <w:rPr>
+          <w:sz w:val="23"/>
         </w:rPr>
         <w:t>Ein weiteres Problem von Barcamps ist d</w:t>
       </w:r>
       <w:r>
         <w:rPr>
-          <w:rFonts w:ascii="Times New Roman" w:hAnsi="Times New Roman" w:cs="Times New Roman"/>
-          <w:sz w:val="23"/>
-          <w:szCs w:val="23"/>
+          <w:sz w:val="23"/>
         </w:rPr>
         <w:t>ie</w:t>
       </w:r>
       <w:r>
         <w:rPr>
-          <w:rFonts w:ascii="Times New Roman" w:hAnsi="Times New Roman" w:cs="Times New Roman"/>
-          <w:sz w:val="23"/>
-          <w:szCs w:val="23"/>
+          <w:sz w:val="23"/>
         </w:rPr>
         <w:t xml:space="preserve"> Teilnehmeranzahl</w:t>
       </w:r>
       <w:r>
         <w:rPr>
-          <w:rFonts w:ascii="Times New Roman" w:hAnsi="Times New Roman" w:cs="Times New Roman"/>
-          <w:sz w:val="23"/>
-          <w:szCs w:val="23"/>
+          <w:sz w:val="23"/>
         </w:rPr>
         <w:t>.</w:t>
       </w:r>
       <w:r>
         <w:rPr>
-          <w:rFonts w:ascii="Times New Roman" w:hAnsi="Times New Roman" w:cs="Times New Roman"/>
-          <w:sz w:val="23"/>
-          <w:szCs w:val="23"/>
+          <w:sz w:val="23"/>
         </w:rPr>
         <w:t xml:space="preserve"> </w:t>
       </w:r>
       <w:r>
         <w:rPr>
-          <w:rFonts w:ascii="Times New Roman" w:hAnsi="Times New Roman" w:cs="Times New Roman"/>
-          <w:sz w:val="23"/>
-          <w:szCs w:val="23"/>
+          <w:sz w:val="23"/>
         </w:rPr>
         <w:t>Barcamps sind nur bis zu einer gewissen Teilnehmerzahl wirklich sinnvoll durchzuführen</w:t>
       </w:r>
       <w:r>
         <w:rPr>
-          <w:rFonts w:ascii="Times New Roman" w:hAnsi="Times New Roman" w:cs="Times New Roman"/>
-          <w:sz w:val="23"/>
-          <w:szCs w:val="23"/>
+          <w:sz w:val="23"/>
         </w:rPr>
         <w:t>.</w:t>
       </w:r>
       <w:r>
         <w:rPr>
-          <w:rFonts w:ascii="Times New Roman" w:hAnsi="Times New Roman" w:cs="Times New Roman"/>
-          <w:sz w:val="23"/>
-          <w:szCs w:val="23"/>
+          <w:sz w:val="23"/>
         </w:rPr>
         <w:t xml:space="preserve"> </w:t>
       </w:r>
       <w:bookmarkStart w:id="19" w:name="_CTVK0011eeb71e56a414455bc4cff08fe52011f"/>
       <w:r>
         <w:rPr>
-          <w:rFonts w:ascii="Times New Roman" w:hAnsi="Times New Roman" w:cs="Times New Roman"/>
           <w:color w:val="000000"/>
           <w:sz w:val="23"/>
-          <w:szCs w:val="23"/>
         </w:rPr>
         <w:t>Muuß-Merholz spricht von 20 – 300 Persone</w:t>
       </w:r>
       <w:bookmarkEnd w:id="19"/>
       <w:r>
         <w:rPr>
-          <w:rFonts w:ascii="Times New Roman" w:hAnsi="Times New Roman" w:cs="Times New Roman"/>
           <w:color w:val="000000"/>
           <w:sz w:val="23"/>
-          <w:szCs w:val="23"/>
         </w:rPr>
         <w:t>n.</w:t>
       </w:r>
       <w:r>
         <w:rPr>
           <w:rStyle w:val="Funotenzeichen"/>
-          <w:rFonts w:ascii="Times New Roman" w:hAnsi="Times New Roman" w:cs="Times New Roman"/>
           <w:color w:val="000000"/>
           <w:sz w:val="23"/>
-          <w:szCs w:val="23"/>
         </w:rPr>
         <w:footnoteReference w:id="15"/>
       </w:r>
       <w:r>
         <w:rPr>
-          <w:rFonts w:ascii="Times New Roman" w:hAnsi="Times New Roman" w:cs="Times New Roman"/>
           <w:color w:val="000000"/>
           <w:sz w:val="23"/>
-          <w:szCs w:val="23"/>
         </w:rPr>
         <w:t xml:space="preserve"> </w:t>
       </w:r>
       <w:r>
         <w:rPr>
-          <w:rFonts w:ascii="Times New Roman" w:hAnsi="Times New Roman" w:cs="Times New Roman"/>
-          <w:sz w:val="23"/>
-          <w:szCs w:val="23"/>
+          <w:sz w:val="23"/>
         </w:rPr>
         <w:t xml:space="preserve">Eine zu hohe Teilnehmerzahl wird unweigerlich dazu führen, dass die Sessionplanung eine große Menge an Zeit benötigt. </w:t>
       </w:r>
       <w:bookmarkStart w:id="20" w:name="_CTVK001cd78691f406b4c4597c1607abd3beb92"/>
       <w:r>
         <w:rPr>
-          <w:rFonts w:ascii="Times New Roman" w:hAnsi="Times New Roman" w:cs="Times New Roman"/>
           <w:color w:val="000000"/>
           <w:sz w:val="23"/>
-          <w:szCs w:val="23"/>
         </w:rPr>
         <w:t>Außerdem führt eine zu große Teilnehmerzahl während den Sessions ebenfalls dazu, dass die Teilnehmer deutlich gehemmter sind, sich interaktiv einzubringe</w:t>
       </w:r>
       <w:bookmarkEnd w:id="20"/>
       <w:r>
         <w:rPr>
-          <w:rFonts w:ascii="Times New Roman" w:hAnsi="Times New Roman" w:cs="Times New Roman"/>
           <w:color w:val="000000"/>
           <w:sz w:val="23"/>
-          <w:szCs w:val="23"/>
         </w:rPr>
         <w:t>n.</w:t>
       </w:r>
       <w:r>
         <w:rPr>
           <w:rStyle w:val="Funotenzeichen"/>
-          <w:rFonts w:ascii="Times New Roman" w:hAnsi="Times New Roman" w:cs="Times New Roman"/>
           <w:color w:val="000000"/>
           <w:sz w:val="23"/>
-          <w:szCs w:val="23"/>
         </w:rPr>
         <w:footnoteReference w:id="16"/>
       </w:r>
       <w:r>
         <w:rPr>
-          <w:rFonts w:ascii="Times New Roman" w:hAnsi="Times New Roman" w:cs="Times New Roman"/>
           <w:color w:val="000000"/>
           <w:sz w:val="23"/>
-          <w:szCs w:val="23"/>
         </w:rPr>
         <w:t xml:space="preserve"> </w:t>
       </w:r>
       <w:r>
         <w:rPr>
-          <w:rFonts w:ascii="Times New Roman" w:hAnsi="Times New Roman" w:cs="Times New Roman"/>
-          <w:sz w:val="23"/>
-          <w:szCs w:val="23"/>
+          <w:sz w:val="23"/>
         </w:rPr>
         <w:t xml:space="preserve">Ein Effekt, der sich auch im Übrigen im digitalen Studium mit einer Teilnehmerzahl von circa 80 Teilnehmern im direkten Vergleich zu einer kleinen Lerngruppen von 6 Personen, die dasselbe Thema bearbeitet, von uns beobachten lässt. Aufgrund der begrenzten Teilnehmerzahl ist also die Reichweite eines Barcamps auf verhältnismäßig wenige Personen begrenzt. Auch hier kann dies ein Hindernis darstellen. </w:t>
       </w:r>
@@ -2942,24 +2818,18 @@
         <w:spacing w:after="120" w:line="360" w:lineRule="auto"/>
         <w:jc w:val="both"/>
         <w:rPr>
-          <w:rFonts w:ascii="Times New Roman" w:hAnsi="Times New Roman" w:cs="Times New Roman"/>
-          <w:sz w:val="23"/>
-          <w:szCs w:val="23"/>
-        </w:rPr>
-      </w:pPr>
-      <w:r>
-        <w:rPr>
-          <w:rFonts w:ascii="Times New Roman" w:hAnsi="Times New Roman" w:cs="Times New Roman"/>
-          <w:sz w:val="23"/>
-          <w:szCs w:val="23"/>
+          <w:sz w:val="23"/>
+        </w:rPr>
+      </w:pPr>
+      <w:r>
+        <w:rPr>
+          <w:sz w:val="23"/>
         </w:rPr>
         <w:t xml:space="preserve">Diese kleine Auflistung </w:t>
       </w:r>
       <w:r>
         <w:rPr>
-          <w:rFonts w:ascii="Times New Roman" w:hAnsi="Times New Roman" w:cs="Times New Roman"/>
-          <w:sz w:val="23"/>
-          <w:szCs w:val="23"/>
+          <w:sz w:val="23"/>
         </w:rPr>
         <w:t xml:space="preserve">von Vor- und Nachteilen ist keineswegs erschöpfend, soll aber zeigen, dass ein Barcamp auch im Kontext des Wissensmanagement ein Mittel der Wahl sein kann. Allerdings kommen durch seinen Aufbau auch Nachteile mit, die nicht in allen Situationen den Anforderungen entsprechen. </w:t>
       </w:r>
@@ -2969,9 +2839,7 @@
         <w:spacing w:after="120" w:line="360" w:lineRule="auto"/>
         <w:jc w:val="both"/>
         <w:rPr>
-          <w:rFonts w:ascii="Times New Roman" w:hAnsi="Times New Roman" w:cs="Times New Roman"/>
-          <w:sz w:val="23"/>
-          <w:szCs w:val="23"/>
+          <w:sz w:val="23"/>
         </w:rPr>
       </w:pPr>
     </w:p>
@@ -2983,7 +2851,7 @@
           <w:numId w:val="34"/>
         </w:numPr>
       </w:pPr>
-      <w:bookmarkStart w:id="21" w:name="_Toc50295803"/>
+      <w:bookmarkStart w:id="21" w:name="_Toc50299703"/>
       <w:r>
         <w:t>Einsatzmöglichkeit in einer Behörde am Beispiel ITZBund</w:t>
       </w:r>
@@ -2994,16 +2862,12 @@
         <w:spacing w:after="120" w:line="360" w:lineRule="auto"/>
         <w:jc w:val="both"/>
         <w:rPr>
-          <w:rFonts w:ascii="Times New Roman" w:hAnsi="Times New Roman" w:cs="Times New Roman"/>
-          <w:sz w:val="23"/>
-          <w:szCs w:val="23"/>
-        </w:rPr>
-      </w:pPr>
-      <w:r>
-        <w:rPr>
-          <w:rFonts w:ascii="Times New Roman" w:hAnsi="Times New Roman" w:cs="Times New Roman"/>
-          <w:sz w:val="23"/>
-          <w:szCs w:val="23"/>
+          <w:sz w:val="23"/>
+        </w:rPr>
+      </w:pPr>
+      <w:r>
+        <w:rPr>
+          <w:sz w:val="23"/>
         </w:rPr>
         <w:t xml:space="preserve">Im Folgenden soll anhand des ITZBund eine von uns erdachte Einsatzmöglichkeit eines Barcamps als Werkzeug für Wissensmanagement innerhalb einer Behörde aufgezeigt werden. </w:t>
       </w:r>
@@ -3013,83 +2877,101 @@
         <w:spacing w:after="120" w:line="360" w:lineRule="auto"/>
         <w:jc w:val="both"/>
         <w:rPr>
-          <w:rFonts w:ascii="Times New Roman" w:hAnsi="Times New Roman" w:cs="Times New Roman"/>
-          <w:sz w:val="23"/>
-          <w:szCs w:val="23"/>
-        </w:rPr>
-      </w:pPr>
-      <w:r>
-        <w:rPr>
-          <w:rFonts w:ascii="Times New Roman" w:hAnsi="Times New Roman" w:cs="Times New Roman"/>
-          <w:sz w:val="23"/>
-          <w:szCs w:val="23"/>
-        </w:rPr>
-        <w:t>Das Informationstechnikzentrum Bund wurde als dienstleistende Behörde konzipiert, die andere Behörden in Fragen der Informationstechnik unterstützen soll. Entstanden ist das ITZ durch die Zusammenlegung dreier ehemaliger IT-Dienstleister einzelner Ministerien. Heute arbeitet das ITZ an 19 verschiedenen Dienstsitzen an 12 verschiedenen Standpunkten der Bundesrepublik.</w:t>
-      </w:r>
-      <w:r>
-        <w:rPr>
-          <w:rFonts w:ascii="Times New Roman" w:hAnsi="Times New Roman" w:cs="Times New Roman"/>
-          <w:sz w:val="23"/>
-          <w:szCs w:val="23"/>
+          <w:sz w:val="23"/>
+        </w:rPr>
+      </w:pPr>
+      <w:r>
+        <w:rPr>
+          <w:sz w:val="23"/>
+        </w:rPr>
+        <w:t xml:space="preserve">Das Informationstechnikzentrum Bund wurde als dienstleistende Behörde konzipiert, die andere Behörden in Fragen der Informationstechnik unterstützen soll. Entstanden ist das ITZ durch die Zusammenlegung dreier ehemaliger IT-Dienstleister einzelner Ministerien. Heute arbeitet das ITZ an 19 verschiedenen Dienstsitzen </w:t>
+      </w:r>
+      <w:r>
+        <w:rPr>
+          <w:sz w:val="23"/>
+        </w:rPr>
+        <w:t>in</w:t>
+      </w:r>
+      <w:r>
+        <w:rPr>
+          <w:sz w:val="23"/>
+        </w:rPr>
+        <w:t xml:space="preserve"> 12 verschiedenen Stand</w:t>
+      </w:r>
+      <w:r>
+        <w:rPr>
+          <w:sz w:val="23"/>
+        </w:rPr>
+        <w:t>orten</w:t>
+      </w:r>
+      <w:r>
+        <w:rPr>
+          <w:sz w:val="23"/>
+        </w:rPr>
+        <w:t xml:space="preserve"> der Bundesrepublik.</w:t>
+      </w:r>
+      <w:r>
+        <w:rPr>
+          <w:sz w:val="23"/>
         </w:rPr>
         <w:t xml:space="preserve"> </w:t>
       </w:r>
       <w:r>
         <w:rPr>
-          <w:rFonts w:ascii="Times New Roman" w:hAnsi="Times New Roman" w:cs="Times New Roman"/>
-          <w:sz w:val="23"/>
-          <w:szCs w:val="23"/>
+          <w:sz w:val="23"/>
         </w:rPr>
         <w:t>Oft</w:t>
       </w:r>
       <w:r>
         <w:rPr>
-          <w:rFonts w:ascii="Times New Roman" w:hAnsi="Times New Roman" w:cs="Times New Roman"/>
-          <w:sz w:val="23"/>
-          <w:szCs w:val="23"/>
+          <w:sz w:val="23"/>
         </w:rPr>
         <w:t xml:space="preserve"> ergibt sich </w:t>
       </w:r>
       <w:r>
         <w:rPr>
-          <w:rFonts w:ascii="Times New Roman" w:hAnsi="Times New Roman" w:cs="Times New Roman"/>
-          <w:sz w:val="23"/>
-          <w:szCs w:val="23"/>
+          <w:sz w:val="23"/>
         </w:rPr>
         <w:t>aus diesen Umständen</w:t>
       </w:r>
       <w:r>
         <w:rPr>
-          <w:rFonts w:ascii="Times New Roman" w:hAnsi="Times New Roman" w:cs="Times New Roman"/>
-          <w:sz w:val="23"/>
-          <w:szCs w:val="23"/>
+          <w:sz w:val="23"/>
         </w:rPr>
         <w:t xml:space="preserve"> die Problematik, dass sich Spezialwissen zu bestimmten </w:t>
       </w:r>
-      <w:r>
-        <w:rPr>
-          <w:rFonts w:ascii="Times New Roman" w:hAnsi="Times New Roman" w:cs="Times New Roman"/>
-          <w:sz w:val="23"/>
-          <w:szCs w:val="23"/>
+      <w:bookmarkStart w:id="22" w:name="_GoBack"/>
+      <w:bookmarkEnd w:id="22"/>
+      <w:r>
+        <w:rPr>
+          <w:sz w:val="23"/>
         </w:rPr>
         <w:lastRenderedPageBreak/>
         <w:t>Themengebieten (bspw. Virtualisierung, Rechenzentrumsverwaltung, etc.) an einzelnen Standorten oder Referaten bündelt.</w:t>
       </w:r>
       <w:r>
         <w:rPr>
-          <w:rFonts w:ascii="Times New Roman" w:hAnsi="Times New Roman" w:cs="Times New Roman"/>
-          <w:sz w:val="23"/>
-          <w:szCs w:val="23"/>
+          <w:sz w:val="23"/>
         </w:rPr>
         <w:t xml:space="preserve"> </w:t>
       </w:r>
       <w:r>
         <w:rPr>
-          <w:rFonts w:ascii="Times New Roman" w:hAnsi="Times New Roman" w:cs="Times New Roman"/>
-          <w:sz w:val="23"/>
-          <w:szCs w:val="23"/>
-        </w:rPr>
-        <w:t xml:space="preserve">Dadurch können auftretende Probleme an den Standorten selbst oder bei den Kunden vor Ort eventuell nicht ohne Aufwand gelöst werden, wenn zuvor die Experten dieses Themengebiets konsultiert werden müssen. Deshalb ist es erstrebenswert, ein Wissensausgleich zwischen den Standorten und eine stete Kommunikation zwischen den einzelnen Referaten herzustellen. </w:t>
+          <w:sz w:val="23"/>
+        </w:rPr>
+        <w:t xml:space="preserve">Dadurch können auftretende Probleme an den Standorten selbst oder bei den Kunden vor Ort eventuell nicht ohne Aufwand gelöst werden, wenn zuvor die Experten dieses Themengebiets konsultiert werden müssen. Deshalb ist es erstrebenswert, ein Wissensausgleich zwischen </w:t>
+      </w:r>
+      <w:r>
+        <w:rPr>
+          <w:sz w:val="23"/>
+        </w:rPr>
+        <w:t>den</w:t>
+      </w:r>
+      <w:r>
+        <w:rPr>
+          <w:sz w:val="23"/>
+        </w:rPr>
+        <w:t xml:space="preserve"> Standorten und eine stete Kommunikation zwischen den einzelnen Referaten herzustellen. </w:t>
       </w:r>
     </w:p>
     <w:p>
@@ -3097,56 +2979,42 @@
         <w:spacing w:after="120" w:line="360" w:lineRule="auto"/>
         <w:jc w:val="both"/>
         <w:rPr>
-          <w:rFonts w:ascii="Times New Roman" w:hAnsi="Times New Roman" w:cs="Times New Roman"/>
-          <w:sz w:val="23"/>
-          <w:szCs w:val="23"/>
-        </w:rPr>
-      </w:pPr>
-      <w:r>
-        <w:rPr>
-          <w:rFonts w:ascii="Times New Roman" w:hAnsi="Times New Roman" w:cs="Times New Roman"/>
-          <w:sz w:val="23"/>
-          <w:szCs w:val="23"/>
+          <w:sz w:val="23"/>
+        </w:rPr>
+      </w:pPr>
+      <w:r>
+        <w:rPr>
+          <w:sz w:val="23"/>
         </w:rPr>
         <w:t xml:space="preserve">Warum eignet sich das Format des Barcamps hier? Die </w:t>
       </w:r>
       <w:r>
         <w:rPr>
-          <w:rFonts w:ascii="Times New Roman" w:hAnsi="Times New Roman" w:cs="Times New Roman"/>
-          <w:sz w:val="23"/>
-          <w:szCs w:val="23"/>
+          <w:sz w:val="23"/>
         </w:rPr>
         <w:t>Mitarbeiter</w:t>
       </w:r>
       <w:r>
         <w:rPr>
-          <w:rFonts w:ascii="Times New Roman" w:hAnsi="Times New Roman" w:cs="Times New Roman"/>
-          <w:sz w:val="23"/>
-          <w:szCs w:val="23"/>
+          <w:sz w:val="23"/>
         </w:rPr>
         <w:t xml:space="preserve"> sehen sich jeden Tag mit unterschiedlichen Problemstellungen konfrontiert. Das Wissen ist sehr unterschiedlich verteilt. Prinzipiell braucht jeder Mitarbeiter individuelle Schulungen. Diese in der Form zu organisieren, um alle auf den gleichen Wissensstand zu hieven</w:t>
       </w:r>
       <w:r>
         <w:rPr>
-          <w:rFonts w:ascii="Times New Roman" w:hAnsi="Times New Roman" w:cs="Times New Roman"/>
-          <w:sz w:val="23"/>
-          <w:szCs w:val="23"/>
+          <w:sz w:val="23"/>
         </w:rPr>
         <w:t>,</w:t>
       </w:r>
       <w:r>
         <w:rPr>
-          <w:rFonts w:ascii="Times New Roman" w:hAnsi="Times New Roman" w:cs="Times New Roman"/>
-          <w:sz w:val="23"/>
-          <w:szCs w:val="23"/>
+          <w:sz w:val="23"/>
         </w:rPr>
         <w:t xml:space="preserve"> erscheint schon auf den ersten Blick impraktikabel</w:t>
       </w:r>
       <w:r>
         <w:rPr>
-          <w:rFonts w:ascii="Times New Roman" w:hAnsi="Times New Roman" w:cs="Times New Roman"/>
-          <w:sz w:val="23"/>
-          <w:szCs w:val="23"/>
+          <w:sz w:val="23"/>
         </w:rPr>
         <w:t>.</w:t>
       </w:r>
@@ -3156,88 +3024,78 @@
         <w:spacing w:after="120" w:line="360" w:lineRule="auto"/>
         <w:jc w:val="both"/>
         <w:rPr>
-          <w:rFonts w:ascii="Times New Roman" w:hAnsi="Times New Roman" w:cs="Times New Roman"/>
-          <w:sz w:val="23"/>
-          <w:szCs w:val="23"/>
-        </w:rPr>
-      </w:pPr>
-      <w:r>
-        <w:rPr>
-          <w:rFonts w:ascii="Times New Roman" w:hAnsi="Times New Roman" w:cs="Times New Roman"/>
-          <w:sz w:val="23"/>
-          <w:szCs w:val="23"/>
+          <w:sz w:val="23"/>
+        </w:rPr>
+      </w:pPr>
+      <w:r>
+        <w:rPr>
+          <w:sz w:val="23"/>
         </w:rPr>
         <w:t>Dagegen ist die für erfolgreiche Barcamps notwendige intrinsische Motivation bei den Mitarbeitern durchaus gegeben. Erfahrungsgemäß ist den Menschen auch ein persönliches Anliegen, ihre Arbeit richtig erledigen zu können und sich sogar über die Themen ihrer täglichen Arbeit hinaus fortbilden zu wollen. Dem stehen leider die geringen Platzzahlen bei Fortbildungen und der hohe Organ</w:t>
       </w:r>
       <w:r>
         <w:rPr>
-          <w:rFonts w:ascii="Times New Roman" w:hAnsi="Times New Roman" w:cs="Times New Roman"/>
-          <w:sz w:val="23"/>
-          <w:szCs w:val="23"/>
+          <w:sz w:val="23"/>
         </w:rPr>
         <w:t xml:space="preserve">isationsaufwand dafür im Wege. Mit regelmäßigen internen Barcamps für die Mitarbeiter könnte man diesem Problem mindestens teilweise abhelfen. Die Mitarbeiter können sich zu Barcamps anmelden und dann </w:t>
       </w:r>
       <w:r>
         <w:rPr>
-          <w:rFonts w:ascii="Times New Roman" w:hAnsi="Times New Roman" w:cs="Times New Roman"/>
-          <w:sz w:val="23"/>
-          <w:szCs w:val="23"/>
+          <w:sz w:val="23"/>
         </w:rPr>
         <w:t xml:space="preserve">dort </w:t>
       </w:r>
       <w:r>
         <w:rPr>
-          <w:rFonts w:ascii="Times New Roman" w:hAnsi="Times New Roman" w:cs="Times New Roman"/>
-          <w:sz w:val="23"/>
-          <w:szCs w:val="23"/>
-        </w:rPr>
-        <w:t xml:space="preserve">vor Ort mit Kollegen aus ganz Deutschland Themen diskutieren. Uns ist bewusst, dass ein zwei- oder drei-tägiges Barcamp nicht die Tiefe einer Fachschulung besitzt und diese somit nicht ersetzen kann. Dennoch bieten erfolgreiche Barcamps eine gute Möglichkeit der Entwicklung, dass sich Wissen an einzelnen Punkten sammelt, entgegenzuwirken. Führt man diese </w:t>
-      </w:r>
-      <w:r>
-        <w:rPr>
-          <w:rFonts w:ascii="Times New Roman" w:hAnsi="Times New Roman" w:cs="Times New Roman"/>
-          <w:sz w:val="23"/>
-          <w:szCs w:val="23"/>
+          <w:sz w:val="23"/>
+        </w:rPr>
+        <w:t>vor Ort mit Kollegen aus ganz Deutschland Themen diskutieren. Uns ist bewusst, dass ein zwei- oder drei-tägiges Barcamp nicht die Tiefe einer Fachschulung besitzt und diese somit nicht ersetzen kann. Dennoch bieten erfolgreiche Barcamps eine gute Möglichkeit</w:t>
+      </w:r>
+      <w:r>
+        <w:rPr>
+          <w:sz w:val="23"/>
+        </w:rPr>
+        <w:t>,</w:t>
+      </w:r>
+      <w:r>
+        <w:rPr>
+          <w:sz w:val="23"/>
+        </w:rPr>
+        <w:t xml:space="preserve"> der Entwicklung, dass sich Wissen an einzelnen Punkten sammelt, entgegenzuwirken. Führt man diese </w:t>
+      </w:r>
+      <w:r>
+        <w:rPr>
+          <w:sz w:val="23"/>
         </w:rPr>
         <w:t>r</w:t>
       </w:r>
       <w:r>
         <w:rPr>
-          <w:rFonts w:ascii="Times New Roman" w:hAnsi="Times New Roman" w:cs="Times New Roman"/>
-          <w:sz w:val="23"/>
-          <w:szCs w:val="23"/>
+          <w:sz w:val="23"/>
         </w:rPr>
         <w:t xml:space="preserve">egelmäßig durch, können Mitarbeiter sich auf diese Weise auch mit Kollegen, mit denen </w:t>
       </w:r>
       <w:r>
         <w:rPr>
-          <w:rFonts w:ascii="Times New Roman" w:hAnsi="Times New Roman" w:cs="Times New Roman"/>
-          <w:sz w:val="23"/>
-          <w:szCs w:val="23"/>
+          <w:sz w:val="23"/>
         </w:rPr>
         <w:t>sie</w:t>
       </w:r>
       <w:r>
         <w:rPr>
-          <w:rFonts w:ascii="Times New Roman" w:hAnsi="Times New Roman" w:cs="Times New Roman"/>
-          <w:sz w:val="23"/>
-          <w:szCs w:val="23"/>
+          <w:sz w:val="23"/>
         </w:rPr>
         <w:t xml:space="preserve"> sonst nicht im Kontakt stehen würde</w:t>
       </w:r>
       <w:r>
         <w:rPr>
-          <w:rFonts w:ascii="Times New Roman" w:hAnsi="Times New Roman" w:cs="Times New Roman"/>
-          <w:sz w:val="23"/>
-          <w:szCs w:val="23"/>
+          <w:sz w:val="23"/>
         </w:rPr>
         <w:t>n</w:t>
       </w:r>
       <w:r>
         <w:rPr>
-          <w:rFonts w:ascii="Times New Roman" w:hAnsi="Times New Roman" w:cs="Times New Roman"/>
-          <w:sz w:val="23"/>
-          <w:szCs w:val="23"/>
+          <w:sz w:val="23"/>
         </w:rPr>
         <w:t>, leicht über Neuigkeiten und Entwicklungen ihrer Standorte austauschen.</w:t>
       </w:r>
@@ -3247,42 +3105,50 @@
         <w:spacing w:after="120" w:line="360" w:lineRule="auto"/>
         <w:jc w:val="both"/>
         <w:rPr>
-          <w:rFonts w:ascii="Times New Roman" w:hAnsi="Times New Roman" w:cs="Times New Roman"/>
-          <w:sz w:val="23"/>
-          <w:szCs w:val="23"/>
-        </w:rPr>
-      </w:pPr>
-      <w:r>
-        <w:rPr>
-          <w:rFonts w:ascii="Times New Roman" w:hAnsi="Times New Roman" w:cs="Times New Roman"/>
-          <w:sz w:val="23"/>
-          <w:szCs w:val="23"/>
+          <w:sz w:val="23"/>
+        </w:rPr>
+      </w:pPr>
+      <w:r>
+        <w:rPr>
+          <w:sz w:val="23"/>
         </w:rPr>
         <w:t xml:space="preserve">Neben einem Treffen vor Ort wäre aber auch </w:t>
       </w:r>
       <w:r>
         <w:rPr>
-          <w:rFonts w:ascii="Times New Roman" w:hAnsi="Times New Roman" w:cs="Times New Roman"/>
-          <w:sz w:val="23"/>
-          <w:szCs w:val="23"/>
+          <w:sz w:val="23"/>
         </w:rPr>
         <w:t xml:space="preserve">ein </w:t>
       </w:r>
       <w:r>
         <w:rPr>
-          <w:rFonts w:ascii="Times New Roman" w:hAnsi="Times New Roman" w:cs="Times New Roman"/>
-          <w:sz w:val="23"/>
-          <w:szCs w:val="23"/>
-        </w:rPr>
-        <w:t>digitales Barcamp via Skype o.Ä.</w:t>
-      </w:r>
-      <w:r>
-        <w:rPr>
-          <w:rFonts w:ascii="Times New Roman" w:hAnsi="Times New Roman" w:cs="Times New Roman"/>
-          <w:sz w:val="23"/>
-          <w:szCs w:val="23"/>
-        </w:rPr>
-        <w:t xml:space="preserve"> oder eine hybride Veranstaltung, sodass sich die Mitarbeiter sowohl persönlich als auch digital treffen können, denkbar.</w:t>
+          <w:sz w:val="23"/>
+        </w:rPr>
+        <w:t xml:space="preserve">digitales Barcamp via </w:t>
+      </w:r>
+      <w:r>
+        <w:rPr>
+          <w:sz w:val="23"/>
+        </w:rPr>
+        <w:t>Videokonferenzprogrammen</w:t>
+      </w:r>
+      <w:r>
+        <w:rPr>
+          <w:sz w:val="23"/>
+        </w:rPr>
+        <w:t xml:space="preserve"> oder eine hybride Veranstaltung, </w:t>
+      </w:r>
+      <w:r>
+        <w:rPr>
+          <w:sz w:val="23"/>
+        </w:rPr>
+        <w:t>bei der</w:t>
+      </w:r>
+      <w:r>
+        <w:rPr>
+          <w:sz w:val="23"/>
+        </w:rPr>
+        <w:t xml:space="preserve"> sich die Mitarbeiter sowohl persönlich als auch digital treffen können, denkbar.</w:t>
       </w:r>
     </w:p>
     <w:p>
@@ -3290,54 +3156,24 @@
         <w:spacing w:after="120" w:line="360" w:lineRule="auto"/>
         <w:jc w:val="both"/>
         <w:rPr>
-          <w:rFonts w:ascii="Times New Roman" w:hAnsi="Times New Roman" w:cs="Times New Roman"/>
-          <w:sz w:val="23"/>
-          <w:szCs w:val="23"/>
-        </w:rPr>
-      </w:pPr>
-      <w:r>
-        <w:rPr>
-          <w:rFonts w:ascii="Times New Roman" w:hAnsi="Times New Roman" w:cs="Times New Roman"/>
-          <w:sz w:val="23"/>
-          <w:szCs w:val="23"/>
-        </w:rPr>
-        <w:t xml:space="preserve">Hierbei soll diese Idee nicht zwangläufig auf das ITZ allein beschränkt sein. In allen Behörden, in denen diese Art der Wissensinselbildung vorkommt, könnte das Barcamp ein mögliches Mittel sein, um eine gleichmäßige Verteilung des Wissens zu begünstigen und zugleich womöglich auch den Andrang auf Fortbildungen zu verringern. </w:t>
-      </w:r>
-    </w:p>
-    <w:p>
-      <w:pPr>
-        <w:spacing w:after="120" w:line="360" w:lineRule="auto"/>
-        <w:jc w:val="both"/>
-        <w:rPr>
-          <w:rFonts w:ascii="Times New Roman" w:hAnsi="Times New Roman" w:cs="Times New Roman"/>
-          <w:sz w:val="23"/>
-          <w:szCs w:val="23"/>
-        </w:rPr>
-      </w:pPr>
-    </w:p>
-    <w:p>
-      <w:pPr>
-        <w:spacing w:after="120" w:line="360" w:lineRule="auto"/>
-        <w:jc w:val="both"/>
-        <w:rPr>
-          <w:rFonts w:ascii="Times New Roman" w:hAnsi="Times New Roman" w:cs="Times New Roman"/>
-          <w:sz w:val="23"/>
-          <w:szCs w:val="23"/>
-        </w:rPr>
-      </w:pPr>
-      <w:bookmarkStart w:id="22" w:name="_GoBack"/>
-      <w:bookmarkEnd w:id="22"/>
-    </w:p>
-    <w:p>
-      <w:pPr>
-        <w:spacing w:after="120" w:line="360" w:lineRule="auto"/>
-        <w:jc w:val="both"/>
-        <w:rPr>
-          <w:rFonts w:ascii="Times New Roman" w:hAnsi="Times New Roman" w:cs="Times New Roman"/>
-          <w:sz w:val="23"/>
-          <w:szCs w:val="23"/>
-        </w:rPr>
-      </w:pPr>
+          <w:sz w:val="23"/>
+        </w:rPr>
+        <w:sectPr>
+          <w:footerReference w:type="first" r:id="rId14"/>
+          <w:pgSz w:w="11906" w:h="16838"/>
+          <w:pgMar w:top="1417" w:right="1417" w:bottom="1134" w:left="1417" w:header="708" w:footer="708" w:gutter="0"/>
+          <w:pgNumType w:start="1"/>
+          <w:cols w:space="708"/>
+          <w:titlePg/>
+          <w:docGrid w:linePitch="360"/>
+        </w:sectPr>
+      </w:pPr>
+      <w:r>
+        <w:rPr>
+          <w:sz w:val="23"/>
+        </w:rPr>
+        <w:t>Hierbei soll diese Idee nicht zwangläufig auf das ITZ allein beschränkt sein. In allen Behörden, in denen diese Art der Wissensinselbildung vorkommt, könnte das Barcamp ein mögliches Mittel sein, um eine gleichmäßige Verteilung des Wissens zu begünstigen und zugleich womöglich auch den Andrang auf Fortbildungen zu verringern.</w:t>
+      </w:r>
     </w:p>
     <w:p>
       <w:pPr>
@@ -3365,7 +3201,7 @@
         </w:rPr>
         <w:fldChar w:fldCharType="separate"/>
       </w:r>
-      <w:bookmarkStart w:id="23" w:name="_Toc50295804"/>
+      <w:bookmarkStart w:id="23" w:name="_Toc50299704"/>
       <w:r>
         <w:t>Quellenverzeichnisse</w:t>
       </w:r>
@@ -3376,16 +3212,12 @@
         <w:pStyle w:val="CitaviBibliographyEntry"/>
         <w:jc w:val="both"/>
         <w:rPr>
-          <w:rFonts w:ascii="Times New Roman" w:hAnsi="Times New Roman" w:cs="Times New Roman"/>
-          <w:sz w:val="23"/>
-          <w:szCs w:val="23"/>
-        </w:rPr>
-      </w:pPr>
-      <w:r>
-        <w:rPr>
-          <w:rFonts w:ascii="Times New Roman" w:hAnsi="Times New Roman" w:cs="Times New Roman"/>
-          <w:sz w:val="23"/>
-          <w:szCs w:val="23"/>
+          <w:sz w:val="23"/>
+        </w:rPr>
+      </w:pPr>
+      <w:r>
+        <w:rPr>
+          <w:sz w:val="23"/>
         </w:rPr>
         <w:t xml:space="preserve">Dennerlein, Sebastian u. a. (September 2015): Knowledge Strategies in Organisations – a Case for the Barcamp Format, September 2015 </w:t>
       </w:r>
@@ -3395,16 +3227,12 @@
         <w:pStyle w:val="CitaviBibliographyEntry"/>
         <w:jc w:val="both"/>
         <w:rPr>
-          <w:rFonts w:ascii="Times New Roman" w:hAnsi="Times New Roman" w:cs="Times New Roman"/>
-          <w:sz w:val="23"/>
-          <w:szCs w:val="23"/>
-        </w:rPr>
-      </w:pPr>
-      <w:r>
-        <w:rPr>
-          <w:rFonts w:ascii="Times New Roman" w:hAnsi="Times New Roman" w:cs="Times New Roman"/>
-          <w:sz w:val="23"/>
-          <w:szCs w:val="23"/>
+          <w:sz w:val="23"/>
+        </w:rPr>
+      </w:pPr>
+      <w:r>
+        <w:rPr>
+          <w:sz w:val="23"/>
         </w:rPr>
         <w:t>Dückert, Simon (2017): 11 Jahre Barcamping – Eine Retrospektive – Cogneon Akademie, 2017, https://cogneon.de/2017/10/01/11-jahre-barcamping-eine-retrospektive/, 06.09.2020</w:t>
       </w:r>
@@ -3414,16 +3242,12 @@
         <w:pStyle w:val="CitaviBibliographyEntry"/>
         <w:jc w:val="both"/>
         <w:rPr>
-          <w:rFonts w:ascii="Times New Roman" w:hAnsi="Times New Roman" w:cs="Times New Roman"/>
-          <w:sz w:val="23"/>
-          <w:szCs w:val="23"/>
-        </w:rPr>
-      </w:pPr>
-      <w:r>
-        <w:rPr>
-          <w:rFonts w:ascii="Times New Roman" w:hAnsi="Times New Roman" w:cs="Times New Roman"/>
-          <w:sz w:val="23"/>
-          <w:szCs w:val="23"/>
+          <w:sz w:val="23"/>
+        </w:rPr>
+      </w:pPr>
+      <w:r>
+        <w:rPr>
+          <w:sz w:val="23"/>
         </w:rPr>
         <w:t>Keller, Stefan Andreas/Bernhardt, Thomas/Volk, Benno (2014): „Teach-ins reloaded“ – Unkonferenzen und BarCamps: Charakter, aktueller Stand und Potenzial offener Tagungsformate im Wissenschaftsbetrieb, in: Rummler, Klaus (Hrsg.), Lernräume gestalten - Bildungskontexte vielfältig denken: 22. Jahrestagung der Gesellschaft für Medien in der Wissenschaft, GMW 2014, Medien in der Wissenschaft, 67, Münster, 2014</w:t>
       </w:r>
@@ -3433,16 +3257,12 @@
         <w:pStyle w:val="CitaviBibliographyEntry"/>
         <w:jc w:val="both"/>
         <w:rPr>
-          <w:rFonts w:ascii="Times New Roman" w:hAnsi="Times New Roman" w:cs="Times New Roman"/>
-          <w:sz w:val="23"/>
-          <w:szCs w:val="23"/>
-        </w:rPr>
-      </w:pPr>
-      <w:r>
-        <w:rPr>
-          <w:rFonts w:ascii="Times New Roman" w:hAnsi="Times New Roman" w:cs="Times New Roman"/>
-          <w:sz w:val="23"/>
-          <w:szCs w:val="23"/>
+          <w:sz w:val="23"/>
+        </w:rPr>
+      </w:pPr>
+      <w:r>
+        <w:rPr>
+          <w:sz w:val="23"/>
         </w:rPr>
         <w:t>Muuß-Merholz, Jöran (2019): Barcamps &amp; Co: Peer to Peer-Methoden für Fortbildungen, 1. Auflage, Weinheim, 2019</w:t>
       </w:r>
@@ -3452,24 +3272,18 @@
         <w:pStyle w:val="CitaviBibliographyEntry"/>
         <w:jc w:val="both"/>
         <w:rPr>
-          <w:rFonts w:ascii="Times New Roman" w:hAnsi="Times New Roman" w:cs="Times New Roman"/>
-          <w:sz w:val="23"/>
-          <w:szCs w:val="23"/>
-        </w:rPr>
-      </w:pPr>
-      <w:r>
-        <w:rPr>
-          <w:rFonts w:ascii="Times New Roman" w:hAnsi="Times New Roman" w:cs="Times New Roman"/>
-          <w:sz w:val="23"/>
-          <w:szCs w:val="23"/>
+          <w:sz w:val="23"/>
+        </w:rPr>
+      </w:pPr>
+      <w:r>
+        <w:rPr>
+          <w:sz w:val="23"/>
         </w:rPr>
         <w:t>Nickelsburg, Angelika K. (2007): Wissensmanagement: Verfahren, Instrumente, Beispiele für Vereine und Verbände ; ein Trainingsbuch, 1. Aufl., Reihe Trainingsbücher, Bonn, 2007</w:t>
       </w:r>
       <w:r>
         <w:rPr>
-          <w:rFonts w:ascii="Times New Roman" w:hAnsi="Times New Roman" w:cs="Times New Roman"/>
-          <w:sz w:val="23"/>
-          <w:szCs w:val="23"/>
+          <w:sz w:val="23"/>
         </w:rPr>
         <w:fldChar w:fldCharType="end"/>
       </w:r>
@@ -3477,7 +3291,9 @@
     <w:sectPr>
       <w:pgSz w:w="11906" w:h="16838"/>
       <w:pgMar w:top="1417" w:right="1417" w:bottom="1134" w:left="1417" w:header="708" w:footer="708" w:gutter="0"/>
+      <w:pgNumType w:fmt="lowerRoman" w:start="7"/>
       <w:cols w:space="708"/>
+      <w:titlePg/>
       <w:docGrid w:linePitch="360"/>
     </w:sectPr>
   </w:body>
@@ -3509,6 +3325,110 @@
 </w:endnotes>
 </file>
 
+<file path=word/footer1.xml><?xml version="1.0" encoding="utf-8"?>
+<w:ftr xmlns:wpc="http://schemas.microsoft.com/office/word/2010/wordprocessingCanvas" xmlns:cx="http://schemas.microsoft.com/office/drawing/2014/chartex" xmlns:cx1="http://schemas.microsoft.com/office/drawing/2015/9/8/chartex" xmlns:cx2="http://schemas.microsoft.com/office/drawing/2015/10/21/chartex" xmlns:cx3="http://schemas.microsoft.com/office/drawing/2016/5/9/chartex" xmlns:cx4="http://schemas.microsoft.com/office/drawing/2016/5/10/chartex" xmlns:cx5="http://schemas.microsoft.com/office/drawing/2016/5/11/chartex" xmlns:cx6="http://schemas.microsoft.com/office/drawing/2016/5/12/chartex" xmlns:cx7="http://schemas.microsoft.com/office/drawing/2016/5/13/chartex" xmlns:cx8="http://schemas.microsoft.com/office/drawing/2016/5/14/chartex" xmlns:mc="http://schemas.openxmlformats.org/markup-compatibility/2006" xmlns:aink="http://schemas.microsoft.com/office/drawing/2016/ink" xmlns:am3d="http://schemas.microsoft.com/office/drawing/2017/model3d" xmlns:o="urn:schemas-microsoft-com:office:office" xmlns:r="http://schemas.openxmlformats.org/officeDocument/2006/relationships" xmlns:m="http://schemas.openxmlformats.org/officeDocument/2006/math" xmlns:v="urn:schemas-microsoft-com:vml" xmlns:wp14="http://schemas.microsoft.com/office/word/2010/wordprocessingDrawing" xmlns:wp="http://schemas.openxmlformats.org/drawingml/2006/wordprocessingDrawing" xmlns:w10="urn:schemas-microsoft-com:office:word" xmlns:w="http://schemas.openxmlformats.org/wordprocessingml/2006/main" xmlns:w14="http://schemas.microsoft.com/office/word/2010/wordml" xmlns:w15="http://schemas.microsoft.com/office/word/2012/wordml" xmlns:w16cid="http://schemas.microsoft.com/office/word/2016/wordml/cid" xmlns:w16se="http://schemas.microsoft.com/office/word/2015/wordml/symex" xmlns:wpg="http://schemas.microsoft.com/office/word/2010/wordprocessingGroup" xmlns:wpi="http://schemas.microsoft.com/office/word/2010/wordprocessingInk" xmlns:wne="http://schemas.microsoft.com/office/word/2006/wordml" xmlns:wps="http://schemas.microsoft.com/office/word/2010/wordprocessingShape" mc:Ignorable="w14 w15 w16se w16cid wp14">
+  <w:p>
+    <w:pPr>
+      <w:pStyle w:val="Fuzeile"/>
+    </w:pPr>
+  </w:p>
+</w:ftr>
+</file>
+
+<file path=word/footer2.xml><?xml version="1.0" encoding="utf-8"?>
+<w:ftr xmlns:wpc="http://schemas.microsoft.com/office/word/2010/wordprocessingCanvas" xmlns:cx="http://schemas.microsoft.com/office/drawing/2014/chartex" xmlns:cx1="http://schemas.microsoft.com/office/drawing/2015/9/8/chartex" xmlns:cx2="http://schemas.microsoft.com/office/drawing/2015/10/21/chartex" xmlns:cx3="http://schemas.microsoft.com/office/drawing/2016/5/9/chartex" xmlns:cx4="http://schemas.microsoft.com/office/drawing/2016/5/10/chartex" xmlns:cx5="http://schemas.microsoft.com/office/drawing/2016/5/11/chartex" xmlns:cx6="http://schemas.microsoft.com/office/drawing/2016/5/12/chartex" xmlns:cx7="http://schemas.microsoft.com/office/drawing/2016/5/13/chartex" xmlns:cx8="http://schemas.microsoft.com/office/drawing/2016/5/14/chartex" xmlns:mc="http://schemas.openxmlformats.org/markup-compatibility/2006" xmlns:aink="http://schemas.microsoft.com/office/drawing/2016/ink" xmlns:am3d="http://schemas.microsoft.com/office/drawing/2017/model3d" xmlns:o="urn:schemas-microsoft-com:office:office" xmlns:r="http://schemas.openxmlformats.org/officeDocument/2006/relationships" xmlns:m="http://schemas.openxmlformats.org/officeDocument/2006/math" xmlns:v="urn:schemas-microsoft-com:vml" xmlns:wp14="http://schemas.microsoft.com/office/word/2010/wordprocessingDrawing" xmlns:wp="http://schemas.openxmlformats.org/drawingml/2006/wordprocessingDrawing" xmlns:w10="urn:schemas-microsoft-com:office:word" xmlns:w="http://schemas.openxmlformats.org/wordprocessingml/2006/main" xmlns:w14="http://schemas.microsoft.com/office/word/2010/wordml" xmlns:w15="http://schemas.microsoft.com/office/word/2012/wordml" xmlns:w16cid="http://schemas.microsoft.com/office/word/2016/wordml/cid" xmlns:w16se="http://schemas.microsoft.com/office/word/2015/wordml/symex" xmlns:wpg="http://schemas.microsoft.com/office/word/2010/wordprocessingGroup" xmlns:wpi="http://schemas.microsoft.com/office/word/2010/wordprocessingInk" xmlns:wne="http://schemas.microsoft.com/office/word/2006/wordml" xmlns:wps="http://schemas.microsoft.com/office/word/2010/wordprocessingShape" mc:Ignorable="w14 w15 w16se w16cid wp14">
+  <w:sdt>
+    <w:sdtPr>
+      <w:id w:val="1710602307"/>
+      <w:docPartObj>
+        <w:docPartGallery w:val="Page Numbers (Bottom of Page)"/>
+        <w:docPartUnique/>
+      </w:docPartObj>
+    </w:sdtPr>
+    <w:sdtContent>
+      <w:p>
+        <w:pPr>
+          <w:pStyle w:val="Fuzeile"/>
+          <w:jc w:val="right"/>
+        </w:pPr>
+        <w:r>
+          <w:fldChar w:fldCharType="begin"/>
+        </w:r>
+        <w:r>
+          <w:instrText>PAGE   \* MERGEFORMAT</w:instrText>
+        </w:r>
+        <w:r>
+          <w:fldChar w:fldCharType="separate"/>
+        </w:r>
+        <w:r>
+          <w:t>2</w:t>
+        </w:r>
+        <w:r>
+          <w:fldChar w:fldCharType="end"/>
+        </w:r>
+      </w:p>
+    </w:sdtContent>
+  </w:sdt>
+  <w:p>
+    <w:pPr>
+      <w:pStyle w:val="Fuzeile"/>
+    </w:pPr>
+  </w:p>
+</w:ftr>
+</file>
+
+<file path=word/footer3.xml><?xml version="1.0" encoding="utf-8"?>
+<w:ftr xmlns:wpc="http://schemas.microsoft.com/office/word/2010/wordprocessingCanvas" xmlns:cx="http://schemas.microsoft.com/office/drawing/2014/chartex" xmlns:cx1="http://schemas.microsoft.com/office/drawing/2015/9/8/chartex" xmlns:cx2="http://schemas.microsoft.com/office/drawing/2015/10/21/chartex" xmlns:cx3="http://schemas.microsoft.com/office/drawing/2016/5/9/chartex" xmlns:cx4="http://schemas.microsoft.com/office/drawing/2016/5/10/chartex" xmlns:cx5="http://schemas.microsoft.com/office/drawing/2016/5/11/chartex" xmlns:cx6="http://schemas.microsoft.com/office/drawing/2016/5/12/chartex" xmlns:cx7="http://schemas.microsoft.com/office/drawing/2016/5/13/chartex" xmlns:cx8="http://schemas.microsoft.com/office/drawing/2016/5/14/chartex" xmlns:mc="http://schemas.openxmlformats.org/markup-compatibility/2006" xmlns:aink="http://schemas.microsoft.com/office/drawing/2016/ink" xmlns:am3d="http://schemas.microsoft.com/office/drawing/2017/model3d" xmlns:o="urn:schemas-microsoft-com:office:office" xmlns:r="http://schemas.openxmlformats.org/officeDocument/2006/relationships" xmlns:m="http://schemas.openxmlformats.org/officeDocument/2006/math" xmlns:v="urn:schemas-microsoft-com:vml" xmlns:wp14="http://schemas.microsoft.com/office/word/2010/wordprocessingDrawing" xmlns:wp="http://schemas.openxmlformats.org/drawingml/2006/wordprocessingDrawing" xmlns:w10="urn:schemas-microsoft-com:office:word" xmlns:w="http://schemas.openxmlformats.org/wordprocessingml/2006/main" xmlns:w14="http://schemas.microsoft.com/office/word/2010/wordml" xmlns:w15="http://schemas.microsoft.com/office/word/2012/wordml" xmlns:w16cid="http://schemas.microsoft.com/office/word/2016/wordml/cid" xmlns:w16se="http://schemas.microsoft.com/office/word/2015/wordml/symex" xmlns:wpg="http://schemas.microsoft.com/office/word/2010/wordprocessingGroup" xmlns:wpi="http://schemas.microsoft.com/office/word/2010/wordprocessingInk" xmlns:wne="http://schemas.microsoft.com/office/word/2006/wordml" xmlns:wps="http://schemas.microsoft.com/office/word/2010/wordprocessingShape" mc:Ignorable="w14 w15 w16se w16cid wp14">
+  <w:p>
+    <w:pPr>
+      <w:pStyle w:val="Fuzeile"/>
+    </w:pPr>
+  </w:p>
+</w:ftr>
+</file>
+
+<file path=word/footer4.xml><?xml version="1.0" encoding="utf-8"?>
+<w:ftr xmlns:wpc="http://schemas.microsoft.com/office/word/2010/wordprocessingCanvas" xmlns:cx="http://schemas.microsoft.com/office/drawing/2014/chartex" xmlns:cx1="http://schemas.microsoft.com/office/drawing/2015/9/8/chartex" xmlns:cx2="http://schemas.microsoft.com/office/drawing/2015/10/21/chartex" xmlns:cx3="http://schemas.microsoft.com/office/drawing/2016/5/9/chartex" xmlns:cx4="http://schemas.microsoft.com/office/drawing/2016/5/10/chartex" xmlns:cx5="http://schemas.microsoft.com/office/drawing/2016/5/11/chartex" xmlns:cx6="http://schemas.microsoft.com/office/drawing/2016/5/12/chartex" xmlns:cx7="http://schemas.microsoft.com/office/drawing/2016/5/13/chartex" xmlns:cx8="http://schemas.microsoft.com/office/drawing/2016/5/14/chartex" xmlns:mc="http://schemas.openxmlformats.org/markup-compatibility/2006" xmlns:aink="http://schemas.microsoft.com/office/drawing/2016/ink" xmlns:am3d="http://schemas.microsoft.com/office/drawing/2017/model3d" xmlns:o="urn:schemas-microsoft-com:office:office" xmlns:r="http://schemas.openxmlformats.org/officeDocument/2006/relationships" xmlns:m="http://schemas.openxmlformats.org/officeDocument/2006/math" xmlns:v="urn:schemas-microsoft-com:vml" xmlns:wp14="http://schemas.microsoft.com/office/word/2010/wordprocessingDrawing" xmlns:wp="http://schemas.openxmlformats.org/drawingml/2006/wordprocessingDrawing" xmlns:w10="urn:schemas-microsoft-com:office:word" xmlns:w="http://schemas.openxmlformats.org/wordprocessingml/2006/main" xmlns:w14="http://schemas.microsoft.com/office/word/2010/wordml" xmlns:w15="http://schemas.microsoft.com/office/word/2012/wordml" xmlns:w16cid="http://schemas.microsoft.com/office/word/2016/wordml/cid" xmlns:w16se="http://schemas.microsoft.com/office/word/2015/wordml/symex" xmlns:wpg="http://schemas.microsoft.com/office/word/2010/wordprocessingGroup" xmlns:wpi="http://schemas.microsoft.com/office/word/2010/wordprocessingInk" xmlns:wne="http://schemas.microsoft.com/office/word/2006/wordml" xmlns:wps="http://schemas.microsoft.com/office/word/2010/wordprocessingShape" mc:Ignorable="w14 w15 w16se w16cid wp14">
+  <w:sdt>
+    <w:sdtPr>
+      <w:id w:val="-338236566"/>
+      <w:docPartObj>
+        <w:docPartGallery w:val="Page Numbers (Bottom of Page)"/>
+        <w:docPartUnique/>
+      </w:docPartObj>
+    </w:sdtPr>
+    <w:sdtContent>
+      <w:p>
+        <w:pPr>
+          <w:pStyle w:val="Fuzeile"/>
+          <w:jc w:val="right"/>
+        </w:pPr>
+        <w:r>
+          <w:fldChar w:fldCharType="begin"/>
+        </w:r>
+        <w:r>
+          <w:instrText>PAGE   \* MERGEFORMAT</w:instrText>
+        </w:r>
+        <w:r>
+          <w:fldChar w:fldCharType="separate"/>
+        </w:r>
+        <w:r>
+          <w:t>2</w:t>
+        </w:r>
+        <w:r>
+          <w:fldChar w:fldCharType="end"/>
+        </w:r>
+      </w:p>
+    </w:sdtContent>
+  </w:sdt>
+  <w:p>
+    <w:pPr>
+      <w:pStyle w:val="Fuzeile"/>
+    </w:pPr>
+  </w:p>
+</w:ftr>
+</file>
+
 <file path=word/footnotes.xml><?xml version="1.0" encoding="utf-8"?>
 <w:footnotes xmlns:wpc="http://schemas.microsoft.com/office/word/2010/wordprocessingCanvas" xmlns:cx="http://schemas.microsoft.com/office/drawing/2014/chartex" xmlns:cx1="http://schemas.microsoft.com/office/drawing/2015/9/8/chartex" xmlns:cx2="http://schemas.microsoft.com/office/drawing/2015/10/21/chartex" xmlns:cx3="http://schemas.microsoft.com/office/drawing/2016/5/9/chartex" xmlns:cx4="http://schemas.microsoft.com/office/drawing/2016/5/10/chartex" xmlns:cx5="http://schemas.microsoft.com/office/drawing/2016/5/11/chartex" xmlns:cx6="http://schemas.microsoft.com/office/drawing/2016/5/12/chartex" xmlns:cx7="http://schemas.microsoft.com/office/drawing/2016/5/13/chartex" xmlns:cx8="http://schemas.microsoft.com/office/drawing/2016/5/14/chartex" xmlns:mc="http://schemas.openxmlformats.org/markup-compatibility/2006" xmlns:aink="http://schemas.microsoft.com/office/drawing/2016/ink" xmlns:am3d="http://schemas.microsoft.com/office/drawing/2017/model3d" xmlns:o="urn:schemas-microsoft-com:office:office" xmlns:r="http://schemas.openxmlformats.org/officeDocument/2006/relationships" xmlns:m="http://schemas.openxmlformats.org/officeDocument/2006/math" xmlns:v="urn:schemas-microsoft-com:vml" xmlns:wp14="http://schemas.microsoft.com/office/word/2010/wordprocessingDrawing" xmlns:wp="http://schemas.openxmlformats.org/drawingml/2006/wordprocessingDrawing" xmlns:w10="urn:schemas-microsoft-com:office:word" xmlns:w="http://schemas.openxmlformats.org/wordprocessingml/2006/main" xmlns:w14="http://schemas.microsoft.com/office/word/2010/wordml" xmlns:w15="http://schemas.microsoft.com/office/word/2012/wordml" xmlns:w16cid="http://schemas.microsoft.com/office/word/2016/wordml/cid" xmlns:w16se="http://schemas.microsoft.com/office/word/2015/wordml/symex" xmlns:wpg="http://schemas.microsoft.com/office/word/2010/wordprocessingGroup" xmlns:wpi="http://schemas.microsoft.com/office/word/2010/wordprocessingInk" xmlns:wne="http://schemas.microsoft.com/office/word/2006/wordml" xmlns:wps="http://schemas.microsoft.com/office/word/2010/wordprocessingShape" mc:Ignorable="w14 w15 w16se w16cid wp14">
   <w:footnote w:type="separator" w:id="-1">
@@ -3884,6 +3804,36 @@
     </w:p>
   </w:footnote>
 </w:footnotes>
+</file>
+
+<file path=word/header1.xml><?xml version="1.0" encoding="utf-8"?>
+<w:hdr xmlns:wpc="http://schemas.microsoft.com/office/word/2010/wordprocessingCanvas" xmlns:cx="http://schemas.microsoft.com/office/drawing/2014/chartex" xmlns:cx1="http://schemas.microsoft.com/office/drawing/2015/9/8/chartex" xmlns:cx2="http://schemas.microsoft.com/office/drawing/2015/10/21/chartex" xmlns:cx3="http://schemas.microsoft.com/office/drawing/2016/5/9/chartex" xmlns:cx4="http://schemas.microsoft.com/office/drawing/2016/5/10/chartex" xmlns:cx5="http://schemas.microsoft.com/office/drawing/2016/5/11/chartex" xmlns:cx6="http://schemas.microsoft.com/office/drawing/2016/5/12/chartex" xmlns:cx7="http://schemas.microsoft.com/office/drawing/2016/5/13/chartex" xmlns:cx8="http://schemas.microsoft.com/office/drawing/2016/5/14/chartex" xmlns:mc="http://schemas.openxmlformats.org/markup-compatibility/2006" xmlns:aink="http://schemas.microsoft.com/office/drawing/2016/ink" xmlns:am3d="http://schemas.microsoft.com/office/drawing/2017/model3d" xmlns:o="urn:schemas-microsoft-com:office:office" xmlns:r="http://schemas.openxmlformats.org/officeDocument/2006/relationships" xmlns:m="http://schemas.openxmlformats.org/officeDocument/2006/math" xmlns:v="urn:schemas-microsoft-com:vml" xmlns:wp14="http://schemas.microsoft.com/office/word/2010/wordprocessingDrawing" xmlns:wp="http://schemas.openxmlformats.org/drawingml/2006/wordprocessingDrawing" xmlns:w10="urn:schemas-microsoft-com:office:word" xmlns:w="http://schemas.openxmlformats.org/wordprocessingml/2006/main" xmlns:w14="http://schemas.microsoft.com/office/word/2010/wordml" xmlns:w15="http://schemas.microsoft.com/office/word/2012/wordml" xmlns:w16cid="http://schemas.microsoft.com/office/word/2016/wordml/cid" xmlns:w16se="http://schemas.microsoft.com/office/word/2015/wordml/symex" xmlns:wpg="http://schemas.microsoft.com/office/word/2010/wordprocessingGroup" xmlns:wpi="http://schemas.microsoft.com/office/word/2010/wordprocessingInk" xmlns:wne="http://schemas.microsoft.com/office/word/2006/wordml" xmlns:wps="http://schemas.microsoft.com/office/word/2010/wordprocessingShape" mc:Ignorable="w14 w15 w16se w16cid wp14">
+  <w:p>
+    <w:pPr>
+      <w:pStyle w:val="Kopfzeile"/>
+    </w:pPr>
+  </w:p>
+</w:hdr>
+</file>
+
+<file path=word/header2.xml><?xml version="1.0" encoding="utf-8"?>
+<w:hdr xmlns:wpc="http://schemas.microsoft.com/office/word/2010/wordprocessingCanvas" xmlns:cx="http://schemas.microsoft.com/office/drawing/2014/chartex" xmlns:cx1="http://schemas.microsoft.com/office/drawing/2015/9/8/chartex" xmlns:cx2="http://schemas.microsoft.com/office/drawing/2015/10/21/chartex" xmlns:cx3="http://schemas.microsoft.com/office/drawing/2016/5/9/chartex" xmlns:cx4="http://schemas.microsoft.com/office/drawing/2016/5/10/chartex" xmlns:cx5="http://schemas.microsoft.com/office/drawing/2016/5/11/chartex" xmlns:cx6="http://schemas.microsoft.com/office/drawing/2016/5/12/chartex" xmlns:cx7="http://schemas.microsoft.com/office/drawing/2016/5/13/chartex" xmlns:cx8="http://schemas.microsoft.com/office/drawing/2016/5/14/chartex" xmlns:mc="http://schemas.openxmlformats.org/markup-compatibility/2006" xmlns:aink="http://schemas.microsoft.com/office/drawing/2016/ink" xmlns:am3d="http://schemas.microsoft.com/office/drawing/2017/model3d" xmlns:o="urn:schemas-microsoft-com:office:office" xmlns:r="http://schemas.openxmlformats.org/officeDocument/2006/relationships" xmlns:m="http://schemas.openxmlformats.org/officeDocument/2006/math" xmlns:v="urn:schemas-microsoft-com:vml" xmlns:wp14="http://schemas.microsoft.com/office/word/2010/wordprocessingDrawing" xmlns:wp="http://schemas.openxmlformats.org/drawingml/2006/wordprocessingDrawing" xmlns:w10="urn:schemas-microsoft-com:office:word" xmlns:w="http://schemas.openxmlformats.org/wordprocessingml/2006/main" xmlns:w14="http://schemas.microsoft.com/office/word/2010/wordml" xmlns:w15="http://schemas.microsoft.com/office/word/2012/wordml" xmlns:w16cid="http://schemas.microsoft.com/office/word/2016/wordml/cid" xmlns:w16se="http://schemas.microsoft.com/office/word/2015/wordml/symex" xmlns:wpg="http://schemas.microsoft.com/office/word/2010/wordprocessingGroup" xmlns:wpi="http://schemas.microsoft.com/office/word/2010/wordprocessingInk" xmlns:wne="http://schemas.microsoft.com/office/word/2006/wordml" xmlns:wps="http://schemas.microsoft.com/office/word/2010/wordprocessingShape" mc:Ignorable="w14 w15 w16se w16cid wp14">
+  <w:p>
+    <w:pPr>
+      <w:pStyle w:val="Kopfzeile"/>
+    </w:pPr>
+  </w:p>
+</w:hdr>
+</file>
+
+<file path=word/header3.xml><?xml version="1.0" encoding="utf-8"?>
+<w:hdr xmlns:wpc="http://schemas.microsoft.com/office/word/2010/wordprocessingCanvas" xmlns:cx="http://schemas.microsoft.com/office/drawing/2014/chartex" xmlns:cx1="http://schemas.microsoft.com/office/drawing/2015/9/8/chartex" xmlns:cx2="http://schemas.microsoft.com/office/drawing/2015/10/21/chartex" xmlns:cx3="http://schemas.microsoft.com/office/drawing/2016/5/9/chartex" xmlns:cx4="http://schemas.microsoft.com/office/drawing/2016/5/10/chartex" xmlns:cx5="http://schemas.microsoft.com/office/drawing/2016/5/11/chartex" xmlns:cx6="http://schemas.microsoft.com/office/drawing/2016/5/12/chartex" xmlns:cx7="http://schemas.microsoft.com/office/drawing/2016/5/13/chartex" xmlns:cx8="http://schemas.microsoft.com/office/drawing/2016/5/14/chartex" xmlns:mc="http://schemas.openxmlformats.org/markup-compatibility/2006" xmlns:aink="http://schemas.microsoft.com/office/drawing/2016/ink" xmlns:am3d="http://schemas.microsoft.com/office/drawing/2017/model3d" xmlns:o="urn:schemas-microsoft-com:office:office" xmlns:r="http://schemas.openxmlformats.org/officeDocument/2006/relationships" xmlns:m="http://schemas.openxmlformats.org/officeDocument/2006/math" xmlns:v="urn:schemas-microsoft-com:vml" xmlns:wp14="http://schemas.microsoft.com/office/word/2010/wordprocessingDrawing" xmlns:wp="http://schemas.openxmlformats.org/drawingml/2006/wordprocessingDrawing" xmlns:w10="urn:schemas-microsoft-com:office:word" xmlns:w="http://schemas.openxmlformats.org/wordprocessingml/2006/main" xmlns:w14="http://schemas.microsoft.com/office/word/2010/wordml" xmlns:w15="http://schemas.microsoft.com/office/word/2012/wordml" xmlns:w16cid="http://schemas.microsoft.com/office/word/2016/wordml/cid" xmlns:w16se="http://schemas.microsoft.com/office/word/2015/wordml/symex" xmlns:wpg="http://schemas.microsoft.com/office/word/2010/wordprocessingGroup" xmlns:wpi="http://schemas.microsoft.com/office/word/2010/wordprocessingInk" xmlns:wne="http://schemas.microsoft.com/office/word/2006/wordml" xmlns:wps="http://schemas.microsoft.com/office/word/2010/wordprocessingShape" mc:Ignorable="w14 w15 w16se w16cid wp14">
+  <w:p>
+    <w:pPr>
+      <w:pStyle w:val="Kopfzeile"/>
+    </w:pPr>
+  </w:p>
+</w:hdr>
 </file>
 
 <file path=word/numbering.xml><?xml version="1.0" encoding="utf-8"?>
@@ -6513,9 +6463,9 @@
   <w:docDefaults>
     <w:rPrDefault>
       <w:rPr>
-        <w:rFonts w:asciiTheme="minorHAnsi" w:eastAsiaTheme="minorHAnsi" w:hAnsiTheme="minorHAnsi" w:cstheme="minorBidi"/>
+        <w:rFonts w:ascii="Times New Roman" w:eastAsiaTheme="minorHAnsi" w:hAnsi="Times New Roman" w:cs="Times New Roman"/>
         <w:sz w:val="22"/>
-        <w:szCs w:val="22"/>
+        <w:szCs w:val="23"/>
         <w:lang w:val="de-DE" w:eastAsia="en-US" w:bidi="ar-SA"/>
       </w:rPr>
     </w:rPrDefault>
@@ -6923,10 +6873,8 @@
       <w:outlineLvl w:val="0"/>
     </w:pPr>
     <w:rPr>
-      <w:rFonts w:ascii="Times New Roman" w:hAnsi="Times New Roman" w:cs="Times New Roman"/>
       <w:b/>
       <w:sz w:val="28"/>
-      <w:szCs w:val="23"/>
     </w:rPr>
   </w:style>
   <w:style w:type="paragraph" w:styleId="berschrift2">
@@ -6947,10 +6895,8 @@
       <w:outlineLvl w:val="1"/>
     </w:pPr>
     <w:rPr>
-      <w:rFonts w:ascii="Times New Roman" w:hAnsi="Times New Roman" w:cs="Times New Roman"/>
       <w:b/>
       <w:sz w:val="24"/>
-      <w:szCs w:val="23"/>
     </w:rPr>
   </w:style>
   <w:style w:type="paragraph" w:styleId="berschrift3">
@@ -9579,7 +9525,6 @@
     <w:unhideWhenUsed/>
     <w:rsid w:val="006217BA"/>
     <w:rPr>
-      <w:rFonts w:ascii="Times New Roman" w:hAnsi="Times New Roman" w:cs="Times New Roman"/>
       <w:sz w:val="24"/>
       <w:szCs w:val="24"/>
     </w:rPr>
@@ -10610,7 +10555,6 @@
     <w:basedOn w:val="Standard"/>
     <w:link w:val="FuzeileZchn"/>
     <w:uiPriority w:val="99"/>
-    <w:semiHidden/>
     <w:unhideWhenUsed/>
     <w:rsid w:val="006217BA"/>
     <w:pPr>
@@ -10626,7 +10570,6 @@
     <w:basedOn w:val="Absatz-Standardschriftart"/>
     <w:link w:val="Fuzeile"/>
     <w:uiPriority w:val="99"/>
-    <w:semiHidden/>
     <w:rsid w:val="006217BA"/>
   </w:style>
   <w:style w:type="paragraph" w:styleId="Kopfzeile">
@@ -10634,7 +10577,6 @@
     <w:basedOn w:val="Standard"/>
     <w:link w:val="KopfzeileZchn"/>
     <w:uiPriority w:val="99"/>
-    <w:semiHidden/>
     <w:unhideWhenUsed/>
     <w:rsid w:val="006217BA"/>
     <w:pPr>
@@ -10650,7 +10592,6 @@
     <w:basedOn w:val="Absatz-Standardschriftart"/>
     <w:link w:val="Kopfzeile"/>
     <w:uiPriority w:val="99"/>
-    <w:semiHidden/>
     <w:rsid w:val="006217BA"/>
   </w:style>
   <w:style w:type="paragraph" w:styleId="Kommentartext">
@@ -11684,7 +11625,7 @@
 </file>
 
 <file path=customXml/itemProps1.xml><?xml version="1.0" encoding="utf-8"?>
-<ds:datastoreItem xmlns:ds="http://schemas.openxmlformats.org/officeDocument/2006/customXml" ds:itemID="{60DA080B-9835-4CD6-9A50-B4C3C549BAD0}">
+<ds:datastoreItem xmlns:ds="http://schemas.openxmlformats.org/officeDocument/2006/customXml" ds:itemID="{8CBF11C8-47F8-4B51-A25A-829ED88B9C46}">
   <ds:schemaRefs>
     <ds:schemaRef ds:uri="http://schemas.openxmlformats.org/officeDocument/2006/bibliography"/>
   </ds:schemaRefs>

</xml_diff>

<commit_message>
Erklärung zur selbstständigen Anfertigung eingefügt
</commit_message>
<xml_diff>
--- a/Barcamps_2020.08.31_18.30_Quellen.docx
+++ b/Barcamps_2020.08.31_18.30_Quellen.docx
@@ -261,7 +261,7 @@
             <w:rPr>
               <w:rFonts w:asciiTheme="minorHAnsi" w:eastAsiaTheme="minorEastAsia" w:hAnsiTheme="minorHAnsi" w:cstheme="minorBidi"/>
               <w:noProof/>
-              <w:sz w:val="23"/>
+              <w:szCs w:val="22"/>
               <w:lang w:eastAsia="de-DE"/>
             </w:rPr>
           </w:pPr>
@@ -283,12 +283,11 @@
             </w:rPr>
             <w:fldChar w:fldCharType="separate"/>
           </w:r>
-          <w:hyperlink w:anchor="_Toc50299698" w:history="1">
+          <w:hyperlink w:anchor="_Toc50663770" w:history="1">
             <w:r>
               <w:rPr>
                 <w:rStyle w:val="Hyperlink"/>
                 <w:noProof/>
-                <w:sz w:val="23"/>
               </w:rPr>
               <w:t>1.</w:t>
             </w:r>
@@ -296,7 +295,7 @@
               <w:rPr>
                 <w:rFonts w:asciiTheme="minorHAnsi" w:eastAsiaTheme="minorEastAsia" w:hAnsiTheme="minorHAnsi" w:cstheme="minorBidi"/>
                 <w:noProof/>
-                <w:sz w:val="23"/>
+                <w:szCs w:val="22"/>
                 <w:lang w:eastAsia="de-DE"/>
               </w:rPr>
               <w:tab/>
@@ -305,7 +304,6 @@
               <w:rPr>
                 <w:rStyle w:val="Hyperlink"/>
                 <w:noProof/>
-                <w:sz w:val="23"/>
               </w:rPr>
               <w:t>Was ist Barcamp?</w:t>
             </w:r>
@@ -313,7 +311,6 @@
               <w:rPr>
                 <w:noProof/>
                 <w:webHidden/>
-                <w:sz w:val="23"/>
               </w:rPr>
               <w:tab/>
             </w:r>
@@ -321,7 +318,6 @@
               <w:rPr>
                 <w:noProof/>
                 <w:webHidden/>
-                <w:sz w:val="23"/>
               </w:rPr>
               <w:fldChar w:fldCharType="begin"/>
             </w:r>
@@ -329,22 +325,19 @@
               <w:rPr>
                 <w:noProof/>
                 <w:webHidden/>
-                <w:sz w:val="23"/>
               </w:rPr>
-              <w:instrText xml:space="preserve"> PAGEREF _Toc50299698 \h </w:instrText>
+              <w:instrText xml:space="preserve"> PAGEREF _Toc50663770 \h </w:instrText>
             </w:r>
             <w:r>
               <w:rPr>
                 <w:noProof/>
                 <w:webHidden/>
-                <w:sz w:val="23"/>
               </w:rPr>
             </w:r>
             <w:r>
               <w:rPr>
                 <w:noProof/>
                 <w:webHidden/>
-                <w:sz w:val="23"/>
               </w:rPr>
               <w:fldChar w:fldCharType="separate"/>
             </w:r>
@@ -352,7 +345,6 @@
               <w:rPr>
                 <w:noProof/>
                 <w:webHidden/>
-                <w:sz w:val="23"/>
               </w:rPr>
               <w:t>1</w:t>
             </w:r>
@@ -360,7 +352,6 @@
               <w:rPr>
                 <w:noProof/>
                 <w:webHidden/>
-                <w:sz w:val="23"/>
               </w:rPr>
               <w:fldChar w:fldCharType="end"/>
             </w:r>
@@ -376,16 +367,15 @@
             <w:rPr>
               <w:rFonts w:asciiTheme="minorHAnsi" w:eastAsiaTheme="minorEastAsia" w:hAnsiTheme="minorHAnsi" w:cstheme="minorBidi"/>
               <w:noProof/>
-              <w:sz w:val="23"/>
+              <w:szCs w:val="22"/>
               <w:lang w:eastAsia="de-DE"/>
             </w:rPr>
           </w:pPr>
-          <w:hyperlink w:anchor="_Toc50299699" w:history="1">
+          <w:hyperlink w:anchor="_Toc50663771" w:history="1">
             <w:r>
               <w:rPr>
                 <w:rStyle w:val="Hyperlink"/>
                 <w:noProof/>
-                <w:sz w:val="23"/>
               </w:rPr>
               <w:t>1.1.</w:t>
             </w:r>
@@ -393,7 +383,7 @@
               <w:rPr>
                 <w:rFonts w:asciiTheme="minorHAnsi" w:eastAsiaTheme="minorEastAsia" w:hAnsiTheme="minorHAnsi" w:cstheme="minorBidi"/>
                 <w:noProof/>
-                <w:sz w:val="23"/>
+                <w:szCs w:val="22"/>
                 <w:lang w:eastAsia="de-DE"/>
               </w:rPr>
               <w:tab/>
@@ -402,7 +392,6 @@
               <w:rPr>
                 <w:rStyle w:val="Hyperlink"/>
                 <w:noProof/>
-                <w:sz w:val="23"/>
               </w:rPr>
               <w:t>Grundlegende Erläuterung</w:t>
             </w:r>
@@ -410,7 +399,6 @@
               <w:rPr>
                 <w:noProof/>
                 <w:webHidden/>
-                <w:sz w:val="23"/>
               </w:rPr>
               <w:tab/>
             </w:r>
@@ -418,7 +406,6 @@
               <w:rPr>
                 <w:noProof/>
                 <w:webHidden/>
-                <w:sz w:val="23"/>
               </w:rPr>
               <w:fldChar w:fldCharType="begin"/>
             </w:r>
@@ -426,22 +413,19 @@
               <w:rPr>
                 <w:noProof/>
                 <w:webHidden/>
-                <w:sz w:val="23"/>
               </w:rPr>
-              <w:instrText xml:space="preserve"> PAGEREF _Toc50299699 \h </w:instrText>
+              <w:instrText xml:space="preserve"> PAGEREF _Toc50663771 \h </w:instrText>
             </w:r>
             <w:r>
               <w:rPr>
                 <w:noProof/>
                 <w:webHidden/>
-                <w:sz w:val="23"/>
               </w:rPr>
             </w:r>
             <w:r>
               <w:rPr>
                 <w:noProof/>
                 <w:webHidden/>
-                <w:sz w:val="23"/>
               </w:rPr>
               <w:fldChar w:fldCharType="separate"/>
             </w:r>
@@ -449,7 +433,6 @@
               <w:rPr>
                 <w:noProof/>
                 <w:webHidden/>
-                <w:sz w:val="23"/>
               </w:rPr>
               <w:t>1</w:t>
             </w:r>
@@ -457,7 +440,6 @@
               <w:rPr>
                 <w:noProof/>
                 <w:webHidden/>
-                <w:sz w:val="23"/>
               </w:rPr>
               <w:fldChar w:fldCharType="end"/>
             </w:r>
@@ -473,16 +455,15 @@
             <w:rPr>
               <w:rFonts w:asciiTheme="minorHAnsi" w:eastAsiaTheme="minorEastAsia" w:hAnsiTheme="minorHAnsi" w:cstheme="minorBidi"/>
               <w:noProof/>
-              <w:sz w:val="23"/>
+              <w:szCs w:val="22"/>
               <w:lang w:eastAsia="de-DE"/>
             </w:rPr>
           </w:pPr>
-          <w:hyperlink w:anchor="_Toc50299700" w:history="1">
+          <w:hyperlink w:anchor="_Toc50663772" w:history="1">
             <w:r>
               <w:rPr>
                 <w:rStyle w:val="Hyperlink"/>
                 <w:noProof/>
-                <w:sz w:val="23"/>
               </w:rPr>
               <w:t>1.2.</w:t>
             </w:r>
@@ -490,7 +471,7 @@
               <w:rPr>
                 <w:rFonts w:asciiTheme="minorHAnsi" w:eastAsiaTheme="minorEastAsia" w:hAnsiTheme="minorHAnsi" w:cstheme="minorBidi"/>
                 <w:noProof/>
-                <w:sz w:val="23"/>
+                <w:szCs w:val="22"/>
                 <w:lang w:eastAsia="de-DE"/>
               </w:rPr>
               <w:tab/>
@@ -499,7 +480,6 @@
               <w:rPr>
                 <w:rStyle w:val="Hyperlink"/>
                 <w:noProof/>
-                <w:sz w:val="23"/>
               </w:rPr>
               <w:t>Im Kontext Wissensmanagement</w:t>
             </w:r>
@@ -507,7 +487,6 @@
               <w:rPr>
                 <w:noProof/>
                 <w:webHidden/>
-                <w:sz w:val="23"/>
               </w:rPr>
               <w:tab/>
             </w:r>
@@ -515,7 +494,6 @@
               <w:rPr>
                 <w:noProof/>
                 <w:webHidden/>
-                <w:sz w:val="23"/>
               </w:rPr>
               <w:fldChar w:fldCharType="begin"/>
             </w:r>
@@ -523,22 +501,19 @@
               <w:rPr>
                 <w:noProof/>
                 <w:webHidden/>
-                <w:sz w:val="23"/>
               </w:rPr>
-              <w:instrText xml:space="preserve"> PAGEREF _Toc50299700 \h </w:instrText>
+              <w:instrText xml:space="preserve"> PAGEREF _Toc50663772 \h </w:instrText>
             </w:r>
             <w:r>
               <w:rPr>
                 <w:noProof/>
                 <w:webHidden/>
-                <w:sz w:val="23"/>
               </w:rPr>
             </w:r>
             <w:r>
               <w:rPr>
                 <w:noProof/>
                 <w:webHidden/>
-                <w:sz w:val="23"/>
               </w:rPr>
               <w:fldChar w:fldCharType="separate"/>
             </w:r>
@@ -546,7 +521,6 @@
               <w:rPr>
                 <w:noProof/>
                 <w:webHidden/>
-                <w:sz w:val="23"/>
               </w:rPr>
               <w:t>3</w:t>
             </w:r>
@@ -554,7 +528,6 @@
               <w:rPr>
                 <w:noProof/>
                 <w:webHidden/>
-                <w:sz w:val="23"/>
               </w:rPr>
               <w:fldChar w:fldCharType="end"/>
             </w:r>
@@ -570,16 +543,15 @@
             <w:rPr>
               <w:rFonts w:asciiTheme="minorHAnsi" w:eastAsiaTheme="minorEastAsia" w:hAnsiTheme="minorHAnsi" w:cstheme="minorBidi"/>
               <w:noProof/>
-              <w:sz w:val="23"/>
+              <w:szCs w:val="22"/>
               <w:lang w:eastAsia="de-DE"/>
             </w:rPr>
           </w:pPr>
-          <w:hyperlink w:anchor="_Toc50299701" w:history="1">
+          <w:hyperlink w:anchor="_Toc50663773" w:history="1">
             <w:r>
               <w:rPr>
                 <w:rStyle w:val="Hyperlink"/>
                 <w:noProof/>
-                <w:sz w:val="23"/>
               </w:rPr>
               <w:t>2.</w:t>
             </w:r>
@@ -587,7 +559,7 @@
               <w:rPr>
                 <w:rFonts w:asciiTheme="minorHAnsi" w:eastAsiaTheme="minorEastAsia" w:hAnsiTheme="minorHAnsi" w:cstheme="minorBidi"/>
                 <w:noProof/>
-                <w:sz w:val="23"/>
+                <w:szCs w:val="22"/>
                 <w:lang w:eastAsia="de-DE"/>
               </w:rPr>
               <w:tab/>
@@ -596,7 +568,6 @@
               <w:rPr>
                 <w:rStyle w:val="Hyperlink"/>
                 <w:noProof/>
-                <w:sz w:val="23"/>
               </w:rPr>
               <w:t>Ablauf</w:t>
             </w:r>
@@ -604,7 +575,6 @@
               <w:rPr>
                 <w:noProof/>
                 <w:webHidden/>
-                <w:sz w:val="23"/>
               </w:rPr>
               <w:tab/>
             </w:r>
@@ -612,7 +582,6 @@
               <w:rPr>
                 <w:noProof/>
                 <w:webHidden/>
-                <w:sz w:val="23"/>
               </w:rPr>
               <w:fldChar w:fldCharType="begin"/>
             </w:r>
@@ -620,22 +589,19 @@
               <w:rPr>
                 <w:noProof/>
                 <w:webHidden/>
-                <w:sz w:val="23"/>
               </w:rPr>
-              <w:instrText xml:space="preserve"> PAGEREF _Toc50299701 \h </w:instrText>
+              <w:instrText xml:space="preserve"> PAGEREF _Toc50663773 \h </w:instrText>
             </w:r>
             <w:r>
               <w:rPr>
                 <w:noProof/>
                 <w:webHidden/>
-                <w:sz w:val="23"/>
               </w:rPr>
             </w:r>
             <w:r>
               <w:rPr>
                 <w:noProof/>
                 <w:webHidden/>
-                <w:sz w:val="23"/>
               </w:rPr>
               <w:fldChar w:fldCharType="separate"/>
             </w:r>
@@ -643,7 +609,6 @@
               <w:rPr>
                 <w:noProof/>
                 <w:webHidden/>
-                <w:sz w:val="23"/>
               </w:rPr>
               <w:t>3</w:t>
             </w:r>
@@ -651,7 +616,6 @@
               <w:rPr>
                 <w:noProof/>
                 <w:webHidden/>
-                <w:sz w:val="23"/>
               </w:rPr>
               <w:fldChar w:fldCharType="end"/>
             </w:r>
@@ -667,16 +631,15 @@
             <w:rPr>
               <w:rFonts w:asciiTheme="minorHAnsi" w:eastAsiaTheme="minorEastAsia" w:hAnsiTheme="minorHAnsi" w:cstheme="minorBidi"/>
               <w:noProof/>
-              <w:sz w:val="23"/>
+              <w:szCs w:val="22"/>
               <w:lang w:eastAsia="de-DE"/>
             </w:rPr>
           </w:pPr>
-          <w:hyperlink w:anchor="_Toc50299702" w:history="1">
+          <w:hyperlink w:anchor="_Toc50663774" w:history="1">
             <w:r>
               <w:rPr>
                 <w:rStyle w:val="Hyperlink"/>
                 <w:noProof/>
-                <w:sz w:val="23"/>
               </w:rPr>
               <w:t>3.</w:t>
             </w:r>
@@ -684,7 +647,7 @@
               <w:rPr>
                 <w:rFonts w:asciiTheme="minorHAnsi" w:eastAsiaTheme="minorEastAsia" w:hAnsiTheme="minorHAnsi" w:cstheme="minorBidi"/>
                 <w:noProof/>
-                <w:sz w:val="23"/>
+                <w:szCs w:val="22"/>
                 <w:lang w:eastAsia="de-DE"/>
               </w:rPr>
               <w:tab/>
@@ -693,7 +656,6 @@
               <w:rPr>
                 <w:rStyle w:val="Hyperlink"/>
                 <w:noProof/>
-                <w:sz w:val="23"/>
               </w:rPr>
               <w:t>Vor- und Nachteile</w:t>
             </w:r>
@@ -701,7 +663,6 @@
               <w:rPr>
                 <w:noProof/>
                 <w:webHidden/>
-                <w:sz w:val="23"/>
               </w:rPr>
               <w:tab/>
             </w:r>
@@ -709,7 +670,6 @@
               <w:rPr>
                 <w:noProof/>
                 <w:webHidden/>
-                <w:sz w:val="23"/>
               </w:rPr>
               <w:fldChar w:fldCharType="begin"/>
             </w:r>
@@ -717,22 +677,19 @@
               <w:rPr>
                 <w:noProof/>
                 <w:webHidden/>
-                <w:sz w:val="23"/>
               </w:rPr>
-              <w:instrText xml:space="preserve"> PAGEREF _Toc50299702 \h </w:instrText>
+              <w:instrText xml:space="preserve"> PAGEREF _Toc50663774 \h </w:instrText>
             </w:r>
             <w:r>
               <w:rPr>
                 <w:noProof/>
                 <w:webHidden/>
-                <w:sz w:val="23"/>
               </w:rPr>
             </w:r>
             <w:r>
               <w:rPr>
                 <w:noProof/>
                 <w:webHidden/>
-                <w:sz w:val="23"/>
               </w:rPr>
               <w:fldChar w:fldCharType="separate"/>
             </w:r>
@@ -740,7 +697,6 @@
               <w:rPr>
                 <w:noProof/>
                 <w:webHidden/>
-                <w:sz w:val="23"/>
               </w:rPr>
               <w:t>4</w:t>
             </w:r>
@@ -748,7 +704,6 @@
               <w:rPr>
                 <w:noProof/>
                 <w:webHidden/>
-                <w:sz w:val="23"/>
               </w:rPr>
               <w:fldChar w:fldCharType="end"/>
             </w:r>
@@ -764,16 +719,15 @@
             <w:rPr>
               <w:rFonts w:asciiTheme="minorHAnsi" w:eastAsiaTheme="minorEastAsia" w:hAnsiTheme="minorHAnsi" w:cstheme="minorBidi"/>
               <w:noProof/>
-              <w:sz w:val="23"/>
+              <w:szCs w:val="22"/>
               <w:lang w:eastAsia="de-DE"/>
             </w:rPr>
           </w:pPr>
-          <w:hyperlink w:anchor="_Toc50299703" w:history="1">
+          <w:hyperlink w:anchor="_Toc50663775" w:history="1">
             <w:r>
               <w:rPr>
                 <w:rStyle w:val="Hyperlink"/>
                 <w:noProof/>
-                <w:sz w:val="23"/>
               </w:rPr>
               <w:t>4.</w:t>
             </w:r>
@@ -781,7 +735,7 @@
               <w:rPr>
                 <w:rFonts w:asciiTheme="minorHAnsi" w:eastAsiaTheme="minorEastAsia" w:hAnsiTheme="minorHAnsi" w:cstheme="minorBidi"/>
                 <w:noProof/>
-                <w:sz w:val="23"/>
+                <w:szCs w:val="22"/>
                 <w:lang w:eastAsia="de-DE"/>
               </w:rPr>
               <w:tab/>
@@ -790,7 +744,6 @@
               <w:rPr>
                 <w:rStyle w:val="Hyperlink"/>
                 <w:noProof/>
-                <w:sz w:val="23"/>
               </w:rPr>
               <w:t>Einsatzmöglichkeit in einer Behörde am Beispiel ITZBund</w:t>
             </w:r>
@@ -798,7 +751,6 @@
               <w:rPr>
                 <w:noProof/>
                 <w:webHidden/>
-                <w:sz w:val="23"/>
               </w:rPr>
               <w:tab/>
             </w:r>
@@ -806,7 +758,6 @@
               <w:rPr>
                 <w:noProof/>
                 <w:webHidden/>
-                <w:sz w:val="23"/>
               </w:rPr>
               <w:fldChar w:fldCharType="begin"/>
             </w:r>
@@ -814,22 +765,19 @@
               <w:rPr>
                 <w:noProof/>
                 <w:webHidden/>
-                <w:sz w:val="23"/>
               </w:rPr>
-              <w:instrText xml:space="preserve"> PAGEREF _Toc50299703 \h </w:instrText>
+              <w:instrText xml:space="preserve"> PAGEREF _Toc50663775 \h </w:instrText>
             </w:r>
             <w:r>
               <w:rPr>
                 <w:noProof/>
                 <w:webHidden/>
-                <w:sz w:val="23"/>
               </w:rPr>
             </w:r>
             <w:r>
               <w:rPr>
                 <w:noProof/>
                 <w:webHidden/>
-                <w:sz w:val="23"/>
               </w:rPr>
               <w:fldChar w:fldCharType="separate"/>
             </w:r>
@@ -837,7 +785,6 @@
               <w:rPr>
                 <w:noProof/>
                 <w:webHidden/>
-                <w:sz w:val="23"/>
               </w:rPr>
               <w:t>5</w:t>
             </w:r>
@@ -845,7 +792,6 @@
               <w:rPr>
                 <w:noProof/>
                 <w:webHidden/>
-                <w:sz w:val="23"/>
               </w:rPr>
               <w:fldChar w:fldCharType="end"/>
             </w:r>
@@ -861,16 +807,15 @@
             <w:rPr>
               <w:rFonts w:asciiTheme="minorHAnsi" w:eastAsiaTheme="minorEastAsia" w:hAnsiTheme="minorHAnsi" w:cstheme="minorBidi"/>
               <w:noProof/>
-              <w:sz w:val="23"/>
+              <w:szCs w:val="22"/>
               <w:lang w:eastAsia="de-DE"/>
             </w:rPr>
           </w:pPr>
-          <w:hyperlink w:anchor="_Toc50299704" w:history="1">
+          <w:hyperlink w:anchor="_Toc50663776" w:history="1">
             <w:r>
               <w:rPr>
                 <w:rStyle w:val="Hyperlink"/>
                 <w:noProof/>
-                <w:sz w:val="23"/>
               </w:rPr>
               <w:t>5.</w:t>
             </w:r>
@@ -878,7 +823,7 @@
               <w:rPr>
                 <w:rFonts w:asciiTheme="minorHAnsi" w:eastAsiaTheme="minorEastAsia" w:hAnsiTheme="minorHAnsi" w:cstheme="minorBidi"/>
                 <w:noProof/>
-                <w:sz w:val="23"/>
+                <w:szCs w:val="22"/>
                 <w:lang w:eastAsia="de-DE"/>
               </w:rPr>
               <w:tab/>
@@ -887,7 +832,6 @@
               <w:rPr>
                 <w:rStyle w:val="Hyperlink"/>
                 <w:noProof/>
-                <w:sz w:val="23"/>
               </w:rPr>
               <w:t>Quellenverzeichnisse</w:t>
             </w:r>
@@ -895,7 +839,6 @@
               <w:rPr>
                 <w:noProof/>
                 <w:webHidden/>
-                <w:sz w:val="23"/>
               </w:rPr>
               <w:tab/>
             </w:r>
@@ -903,7 +846,6 @@
               <w:rPr>
                 <w:noProof/>
                 <w:webHidden/>
-                <w:sz w:val="23"/>
               </w:rPr>
               <w:fldChar w:fldCharType="begin"/>
             </w:r>
@@ -911,22 +853,19 @@
               <w:rPr>
                 <w:noProof/>
                 <w:webHidden/>
-                <w:sz w:val="23"/>
               </w:rPr>
-              <w:instrText xml:space="preserve"> PAGEREF _Toc50299704 \h </w:instrText>
+              <w:instrText xml:space="preserve"> PAGEREF _Toc50663776 \h </w:instrText>
             </w:r>
             <w:r>
               <w:rPr>
                 <w:noProof/>
                 <w:webHidden/>
-                <w:sz w:val="23"/>
               </w:rPr>
             </w:r>
             <w:r>
               <w:rPr>
                 <w:noProof/>
                 <w:webHidden/>
-                <w:sz w:val="23"/>
               </w:rPr>
               <w:fldChar w:fldCharType="separate"/>
             </w:r>
@@ -934,15 +873,13 @@
               <w:rPr>
                 <w:noProof/>
                 <w:webHidden/>
-                <w:sz w:val="23"/>
               </w:rPr>
-              <w:t>ix</w:t>
+              <w:t>iii</w:t>
             </w:r>
             <w:r>
               <w:rPr>
                 <w:noProof/>
                 <w:webHidden/>
-                <w:sz w:val="23"/>
               </w:rPr>
               <w:fldChar w:fldCharType="end"/>
             </w:r>
@@ -1222,6 +1159,107 @@
         <w:rPr>
           <w:sz w:val="23"/>
         </w:rPr>
+      </w:pPr>
+    </w:p>
+    <w:p>
+      <w:pPr>
+        <w:pStyle w:val="Listenabsatz"/>
+        <w:spacing w:after="120" w:line="360" w:lineRule="auto"/>
+        <w:ind w:left="0"/>
+        <w:jc w:val="both"/>
+        <w:rPr>
+          <w:sz w:val="23"/>
+        </w:rPr>
+      </w:pPr>
+    </w:p>
+    <w:p>
+      <w:pPr>
+        <w:pStyle w:val="Listenabsatz"/>
+        <w:spacing w:after="120" w:line="360" w:lineRule="auto"/>
+        <w:ind w:left="0"/>
+        <w:jc w:val="both"/>
+        <w:rPr>
+          <w:sz w:val="23"/>
+        </w:rPr>
+      </w:pPr>
+    </w:p>
+    <w:p>
+      <w:pPr>
+        <w:pStyle w:val="Listenabsatz"/>
+        <w:spacing w:after="120" w:line="360" w:lineRule="auto"/>
+        <w:ind w:left="0"/>
+        <w:jc w:val="both"/>
+        <w:rPr>
+          <w:sz w:val="23"/>
+        </w:rPr>
+      </w:pPr>
+    </w:p>
+    <w:p>
+      <w:pPr>
+        <w:pStyle w:val="berschrift1"/>
+      </w:pPr>
+      <w:bookmarkStart w:id="0" w:name="_Toc50663769"/>
+      <w:r>
+        <w:t>Erklärung zur selbstständigen Anfertigung</w:t>
+      </w:r>
+      <w:bookmarkEnd w:id="0"/>
+    </w:p>
+    <w:p>
+      <w:pPr>
+        <w:pStyle w:val="Listenabsatz"/>
+        <w:spacing w:after="120" w:line="360" w:lineRule="auto"/>
+        <w:ind w:left="0"/>
+        <w:jc w:val="both"/>
+        <w:rPr>
+          <w:sz w:val="23"/>
+        </w:rPr>
+      </w:pPr>
+      <w:r>
+        <w:rPr>
+          <w:sz w:val="23"/>
+        </w:rPr>
+        <w:t>Wir</w:t>
+      </w:r>
+      <w:r>
+        <w:rPr>
+          <w:sz w:val="23"/>
+        </w:rPr>
+        <w:t xml:space="preserve"> erkläre</w:t>
+      </w:r>
+      <w:r>
+        <w:rPr>
+          <w:sz w:val="23"/>
+        </w:rPr>
+        <w:t>n</w:t>
+      </w:r>
+      <w:r>
+        <w:rPr>
+          <w:sz w:val="23"/>
+        </w:rPr>
+        <w:t xml:space="preserve"> hiermit, dass </w:t>
+      </w:r>
+      <w:r>
+        <w:rPr>
+          <w:sz w:val="23"/>
+        </w:rPr>
+        <w:t>wir</w:t>
+      </w:r>
+      <w:bookmarkStart w:id="1" w:name="_GoBack"/>
+      <w:bookmarkEnd w:id="1"/>
+      <w:r>
+        <w:rPr>
+          <w:sz w:val="23"/>
+        </w:rPr>
+        <w:t xml:space="preserve"> die vorliegende Arbeit selbstständig und ohne Benutzung anderer als der angegebenen Hilfsmittel angefertigt habe. Die aus fremden Werken wörtlich und sinngemäß übernommenen Gedanken sind unter Angabe der Quellen gekennzeichnet. Dies gilt auch für Zeichnungen, Skizzen, bildliche Darstellungen sowie für Quellen aus dem Internet. Die Arbeit wurde noch nicht veröffentlicht oder einer anderen Prüfungsbehörde vorgelegt.</w:t>
+      </w:r>
+    </w:p>
+    <w:p>
+      <w:pPr>
+        <w:pStyle w:val="berschrift1"/>
+        <w:numPr>
+          <w:ilvl w:val="0"/>
+          <w:numId w:val="0"/>
+        </w:numPr>
         <w:sectPr>
           <w:headerReference w:type="even" r:id="rId8"/>
           <w:headerReference w:type="default" r:id="rId9"/>
@@ -1347,14 +1385,14 @@
           <w:numId w:val="33"/>
         </w:numPr>
       </w:pPr>
-      <w:bookmarkStart w:id="0" w:name="_Toc50299698"/>
+      <w:bookmarkStart w:id="2" w:name="_Toc50663770"/>
       <w:r>
         <w:t>Was ist Barcamp</w:t>
       </w:r>
       <w:r>
         <w:t>?</w:t>
       </w:r>
-      <w:bookmarkEnd w:id="0"/>
+      <w:bookmarkEnd w:id="2"/>
     </w:p>
     <w:p>
       <w:pPr>
@@ -1364,11 +1402,11 @@
           <w:numId w:val="34"/>
         </w:numPr>
       </w:pPr>
-      <w:bookmarkStart w:id="1" w:name="_Toc50299699"/>
+      <w:bookmarkStart w:id="3" w:name="_Toc50663771"/>
       <w:r>
         <w:t>Grundlegende Erläuterung</w:t>
       </w:r>
-      <w:bookmarkEnd w:id="1"/>
+      <w:bookmarkEnd w:id="3"/>
     </w:p>
     <w:p>
       <w:pPr>
@@ -1417,7 +1455,7 @@
           <w:sz w:val="23"/>
         </w:rPr>
       </w:pPr>
-      <w:bookmarkStart w:id="2" w:name="_CTVK0013dec60a507a04fc59bf16fefaf0b9f41"/>
+      <w:bookmarkStart w:id="4" w:name="_CTVK0013dec60a507a04fc59bf16fefaf0b9f41"/>
       <w:r>
         <w:rPr>
           <w:color w:val="000000"/>
@@ -1467,7 +1505,7 @@
         </w:rPr>
         <w:t>orstellen. Jeder Teilnehmer kann ein Thema für eine „Session“ vorschlagen. Finden sich genügend Interessierte für ein Thema, wird dieses in einen Zeit- und Raumplan eingetragen. Auf diese Weise werden Inhalte und Ablauf des Barcamps dynamisch von den Teilnehmern selbst erstellt.</w:t>
       </w:r>
-      <w:bookmarkEnd w:id="2"/>
+      <w:bookmarkEnd w:id="4"/>
       <w:r>
         <w:rPr>
           <w:rStyle w:val="Funotenzeichen"/>
@@ -1481,7 +1519,7 @@
         </w:rPr>
         <w:t xml:space="preserve"> </w:t>
       </w:r>
-      <w:bookmarkStart w:id="3" w:name="_CTVK0018e1449cdc77543b98a2dda9b401fa677"/>
+      <w:bookmarkStart w:id="5" w:name="_CTVK0018e1449cdc77543b98a2dda9b401fa677"/>
       <w:r>
         <w:rPr>
           <w:color w:val="000000"/>
@@ -1503,7 +1541,7 @@
         </w:rPr>
         <w:t xml:space="preserve"> dem man als Teilnehmer zuhören kann, sollen hier das Wissen und die Ansichten aller Teilnehmer geteilt werden. Derjenige, der das Thema vorschlagen hat, nimmt dabei eher eine moderierende Rolle ei</w:t>
       </w:r>
-      <w:bookmarkEnd w:id="3"/>
+      <w:bookmarkEnd w:id="5"/>
       <w:r>
         <w:rPr>
           <w:color w:val="000000"/>
@@ -1543,14 +1581,14 @@
           <w:sz w:val="23"/>
         </w:rPr>
       </w:pPr>
-      <w:bookmarkStart w:id="4" w:name="_CTVK001347d939eecbd41e1be5bf203a2905074"/>
+      <w:bookmarkStart w:id="6" w:name="_CTVK001347d939eecbd41e1be5bf203a2905074"/>
       <w:r>
         <w:rPr>
           <w:sz w:val="23"/>
         </w:rPr>
         <w:t>Nach Muuß-Merholz sind allerdings auch längere Präsentationen statt nur einer Anregung möglich, wenn auch unüblich</w:t>
       </w:r>
-      <w:bookmarkEnd w:id="4"/>
+      <w:bookmarkEnd w:id="6"/>
       <w:r>
         <w:rPr>
           <w:sz w:val="23"/>
@@ -1570,7 +1608,7 @@
         </w:rPr>
         <w:t xml:space="preserve"> </w:t>
       </w:r>
-      <w:bookmarkStart w:id="5" w:name="_CTVK001c8526a06307f4caaa242f6409a2555af"/>
+      <w:bookmarkStart w:id="7" w:name="_CTVK001c8526a06307f4caaa242f6409a2555af"/>
       <w:r>
         <w:rPr>
           <w:sz w:val="23"/>
@@ -1842,7 +1880,7 @@
         </w:rPr>
         <w:t>Eine Session dauert nicht länger als 45 Minuten.</w:t>
       </w:r>
-      <w:bookmarkEnd w:id="5"/>
+      <w:bookmarkEnd w:id="7"/>
       <w:r>
         <w:rPr>
           <w:sz w:val="23"/>
@@ -1900,8 +1938,8 @@
           <w:sz w:val="23"/>
         </w:rPr>
       </w:pPr>
-      <w:bookmarkStart w:id="6" w:name="_CTVK001a2889209861e4dc5bf85841cdc29bf66"/>
-      <w:bookmarkStart w:id="7" w:name="_CTVK001d55308218beb45f1b7f093176b82fb13"/>
+      <w:bookmarkStart w:id="8" w:name="_CTVK001a2889209861e4dc5bf85841cdc29bf66"/>
+      <w:bookmarkStart w:id="9" w:name="_CTVK001d55308218beb45f1b7f093176b82fb13"/>
       <w:r>
         <w:rPr>
           <w:color w:val="000000"/>
@@ -1923,7 +1961,7 @@
         </w:rPr>
         <w:t xml:space="preserve"> werden, sodass alle Teilnehmer einen gewissen Wissensstand und Inspiration in die Gestaltung des Barcamps mitbringen können</w:t>
       </w:r>
-      <w:bookmarkEnd w:id="6"/>
+      <w:bookmarkEnd w:id="8"/>
       <w:r>
         <w:rPr>
           <w:color w:val="000000"/>
@@ -1969,7 +2007,7 @@
         </w:rPr>
         <w:t>rcamps kennen verschiedene Ausprägungen. Sie können dabei themenoffen sein. Das heißt, alle Themenvorschläge können angenommen werden. Der Veranstalter selbst kann aber auch das Thema im Vorfeld eingrenzen.</w:t>
       </w:r>
-      <w:bookmarkEnd w:id="7"/>
+      <w:bookmarkEnd w:id="9"/>
       <w:r>
         <w:rPr>
           <w:rStyle w:val="Funotenzeichen"/>
@@ -1985,7 +2023,7 @@
         </w:rPr>
         <w:t xml:space="preserve"> </w:t>
       </w:r>
-      <w:bookmarkStart w:id="8" w:name="_CTVK00143bf5200300f4e0bad0da8067f54ce48"/>
+      <w:bookmarkStart w:id="10" w:name="_CTVK00143bf5200300f4e0bad0da8067f54ce48"/>
       <w:r>
         <w:rPr>
           <w:color w:val="000000"/>
@@ -1993,7 +2031,7 @@
         </w:rPr>
         <w:t>Ein prominentes Beispiel wäre dafür zum Beispiel ein EduCamp, bei dem hauptsächlich medienpädagogische Fragen behandelt werden.</w:t>
       </w:r>
-      <w:bookmarkEnd w:id="8"/>
+      <w:bookmarkEnd w:id="10"/>
       <w:r>
         <w:rPr>
           <w:rStyle w:val="Funotenzeichen"/>
@@ -2012,7 +2050,7 @@
           <w:sz w:val="23"/>
         </w:rPr>
       </w:pPr>
-      <w:bookmarkStart w:id="9" w:name="_CTVK00119c1a913ee184adfaa4ad1c0e6bfd25c"/>
+      <w:bookmarkStart w:id="11" w:name="_CTVK00119c1a913ee184adfaa4ad1c0e6bfd25c"/>
       <w:r>
         <w:rPr>
           <w:color w:val="000000"/>
@@ -2034,7 +2072,7 @@
         </w:rPr>
         <w:t xml:space="preserve"> sind besonders für Firmen oder Behörden das Mittel der Wahl, da nur einem ausgewählten Kreis an Menschen Zugang gewährt wird. Diese nennt er auch „Inhouse-Barcamps“</w:t>
       </w:r>
-      <w:bookmarkEnd w:id="9"/>
+      <w:bookmarkEnd w:id="11"/>
       <w:r>
         <w:rPr>
           <w:color w:val="000000"/>
@@ -2117,12 +2155,12 @@
           <w:numId w:val="34"/>
         </w:numPr>
       </w:pPr>
-      <w:bookmarkStart w:id="10" w:name="_Toc50299700"/>
+      <w:bookmarkStart w:id="12" w:name="_Toc50663772"/>
       <w:r>
         <w:lastRenderedPageBreak/>
         <w:t>Im Kontext Wissensmanagement</w:t>
       </w:r>
-      <w:bookmarkEnd w:id="10"/>
+      <w:bookmarkEnd w:id="12"/>
     </w:p>
     <w:p>
       <w:pPr>
@@ -2173,14 +2211,14 @@
         </w:rPr>
         <w:t xml:space="preserve">Wissensmanagement dient dem Zweck, Wissen, welches Organisationsmitarbeiter tragen, zu steuern, zu erhalten und zu vermehren. </w:t>
       </w:r>
-      <w:bookmarkStart w:id="11" w:name="_CTVK001fb9381def2d7401cafdbeb62ed930bd0"/>
+      <w:bookmarkStart w:id="13" w:name="_CTVK001fb9381def2d7401cafdbeb62ed930bd0"/>
       <w:r>
         <w:rPr>
           <w:sz w:val="23"/>
         </w:rPr>
         <w:t>Wissensmanagement lässt sich ferner in drei Komponenten aufteilen: Technik, Organisation, Mensch.  Diese Drei Komponenten bilden das TOM-Modell</w:t>
       </w:r>
-      <w:bookmarkEnd w:id="11"/>
+      <w:bookmarkEnd w:id="13"/>
       <w:r>
         <w:rPr>
           <w:sz w:val="23"/>
@@ -2272,11 +2310,11 @@
           <w:numId w:val="34"/>
         </w:numPr>
       </w:pPr>
-      <w:bookmarkStart w:id="12" w:name="_Toc50299701"/>
+      <w:bookmarkStart w:id="14" w:name="_Toc50663773"/>
       <w:r>
         <w:t>Ablauf</w:t>
       </w:r>
-      <w:bookmarkEnd w:id="12"/>
+      <w:bookmarkEnd w:id="14"/>
     </w:p>
     <w:p>
       <w:pPr>
@@ -2308,7 +2346,7 @@
           <w:sz w:val="23"/>
         </w:rPr>
       </w:pPr>
-      <w:bookmarkStart w:id="13" w:name="_CTVK001beb4531ff0414a22b722d800dbc6d865"/>
+      <w:bookmarkStart w:id="15" w:name="_CTVK001beb4531ff0414a22b722d800dbc6d865"/>
       <w:r>
         <w:rPr>
           <w:sz w:val="23"/>
@@ -2350,7 +2388,7 @@
         </w:rPr>
         <w:t xml:space="preserve"> etablierte Sessiondauer sind 45 Minuten mit 15 Minuten Pause dazwischen. Die Sessions unterliegen dabei keiner Teilnahmepflicht und können durchaus auch mittendrin von den Teilnehmern verlassen werden. Ebenso dürfen sich Teilnehmer auch spontan einer Session anschließen. Nach den Sessions kommen alle Teilnehmer wieder zum Abschluss zusammen. Hier können die Teilnehmer noch einmal miteinander in Kontakt treten, persönliche Fazits ziehen oder generell Feedback und Ideen für kommende Tage sammeln. Der letzte Abend des Barcamps ist als lockeres Zusammenkommen vorgesehen, bei dem die Teilnehmer sich noch ein letztes Mal unterhalten und Kontakten knüpfen können</w:t>
       </w:r>
-      <w:bookmarkEnd w:id="13"/>
+      <w:bookmarkEnd w:id="15"/>
       <w:r>
         <w:rPr>
           <w:sz w:val="23"/>
@@ -2370,7 +2408,7 @@
         </w:rPr>
         <w:t xml:space="preserve"> </w:t>
       </w:r>
-      <w:bookmarkStart w:id="14" w:name="_CTVK001804a7d3d2421463f811498d473e2f65e"/>
+      <w:bookmarkStart w:id="16" w:name="_CTVK001804a7d3d2421463f811498d473e2f65e"/>
     </w:p>
     <w:p>
       <w:pPr>
@@ -2390,7 +2428,7 @@
         </w:rPr>
         <w:t>„Bei mehrtägigen Barcamps gelten für den zweiten oder gar dritten Tag die gleichen Empfehlungen wie für Tag eins. Auf die Vorstellungsrunde und die Einführung kann verzichtet werden, wenn nicht viele neue Teilnehmende dazugekommen sind.</w:t>
       </w:r>
-      <w:bookmarkEnd w:id="14"/>
+      <w:bookmarkEnd w:id="16"/>
       <w:r>
         <w:rPr>
           <w:i/>
@@ -2436,11 +2474,11 @@
           <w:numId w:val="34"/>
         </w:numPr>
       </w:pPr>
-      <w:bookmarkStart w:id="15" w:name="_Toc50299702"/>
+      <w:bookmarkStart w:id="17" w:name="_Toc50663774"/>
       <w:r>
         <w:t>Vor- und Nachteile</w:t>
       </w:r>
-      <w:bookmarkEnd w:id="15"/>
+      <w:bookmarkEnd w:id="17"/>
     </w:p>
     <w:p>
       <w:pPr>
@@ -2462,7 +2500,7 @@
         </w:rPr>
         <w:t xml:space="preserve">iß, mit welcher Intention diese Art der Veranstaltung entwickelt wurde. </w:t>
       </w:r>
-      <w:bookmarkStart w:id="16" w:name="_CTVK001db09512ad6014ef3909d58ee69f858fe"/>
+      <w:bookmarkStart w:id="18" w:name="_CTVK001db09512ad6014ef3909d58ee69f858fe"/>
       <w:r>
         <w:rPr>
           <w:color w:val="000000"/>
@@ -2470,7 +2508,7 @@
         </w:rPr>
         <w:t>Barcamps sind ohne jede Hierarchie aufgebau</w:t>
       </w:r>
-      <w:bookmarkEnd w:id="16"/>
+      <w:bookmarkEnd w:id="18"/>
       <w:r>
         <w:rPr>
           <w:color w:val="000000"/>
@@ -2550,7 +2588,7 @@
         </w:rPr>
         <w:t xml:space="preserve">einzubringen. </w:t>
       </w:r>
-      <w:bookmarkStart w:id="17" w:name="_CTVK001034a4d8e348a4bafba7040b99261df86"/>
+      <w:bookmarkStart w:id="19" w:name="_CTVK001034a4d8e348a4bafba7040b99261df86"/>
       <w:r>
         <w:rPr>
           <w:color w:val="000000"/>
@@ -2579,7 +2617,7 @@
         </w:rPr>
         <w:t>als bei einer passiven Teilnahme</w:t>
       </w:r>
-      <w:bookmarkEnd w:id="17"/>
+      <w:bookmarkEnd w:id="19"/>
       <w:r>
         <w:rPr>
           <w:rStyle w:val="Funotenzeichen"/>
@@ -2604,7 +2642,7 @@
           <w:sz w:val="23"/>
         </w:rPr>
       </w:pPr>
-      <w:bookmarkStart w:id="18" w:name="_CTVK001e90189a9dab24cb08bc3c9020e5c1d48"/>
+      <w:bookmarkStart w:id="20" w:name="_CTVK001e90189a9dab24cb08bc3c9020e5c1d48"/>
       <w:r>
         <w:rPr>
           <w:color w:val="000000"/>
@@ -2613,7 +2651,7 @@
         <w:lastRenderedPageBreak/>
         <w:t>Als vorteilig erweist sich bei einem Barcamp auch der relativ geringe Planungsaufwand und die damit verbundenen Kosten</w:t>
       </w:r>
-      <w:bookmarkEnd w:id="18"/>
+      <w:bookmarkEnd w:id="20"/>
       <w:r>
         <w:rPr>
           <w:color w:val="000000"/>
@@ -2738,7 +2776,7 @@
         </w:rPr>
         <w:t xml:space="preserve"> </w:t>
       </w:r>
-      <w:bookmarkStart w:id="19" w:name="_CTVK0011eeb71e56a414455bc4cff08fe52011f"/>
+      <w:bookmarkStart w:id="21" w:name="_CTVK0011eeb71e56a414455bc4cff08fe52011f"/>
       <w:r>
         <w:rPr>
           <w:color w:val="000000"/>
@@ -2746,7 +2784,7 @@
         </w:rPr>
         <w:t>Muuß-Merholz spricht von 20 – 300 Persone</w:t>
       </w:r>
-      <w:bookmarkEnd w:id="19"/>
+      <w:bookmarkEnd w:id="21"/>
       <w:r>
         <w:rPr>
           <w:color w:val="000000"/>
@@ -2775,7 +2813,7 @@
         </w:rPr>
         <w:t xml:space="preserve">Eine zu hohe Teilnehmerzahl wird unweigerlich dazu führen, dass die Sessionplanung eine große Menge an Zeit benötigt. </w:t>
       </w:r>
-      <w:bookmarkStart w:id="20" w:name="_CTVK001cd78691f406b4c4597c1607abd3beb92"/>
+      <w:bookmarkStart w:id="22" w:name="_CTVK001cd78691f406b4c4597c1607abd3beb92"/>
       <w:r>
         <w:rPr>
           <w:color w:val="000000"/>
@@ -2783,7 +2821,7 @@
         </w:rPr>
         <w:t>Außerdem führt eine zu große Teilnehmerzahl während den Sessions ebenfalls dazu, dass die Teilnehmer deutlich gehemmter sind, sich interaktiv einzubringe</w:t>
       </w:r>
-      <w:bookmarkEnd w:id="20"/>
+      <w:bookmarkEnd w:id="22"/>
       <w:r>
         <w:rPr>
           <w:color w:val="000000"/>
@@ -2851,11 +2889,11 @@
           <w:numId w:val="34"/>
         </w:numPr>
       </w:pPr>
-      <w:bookmarkStart w:id="21" w:name="_Toc50299703"/>
+      <w:bookmarkStart w:id="23" w:name="_Toc50663775"/>
       <w:r>
         <w:t>Einsatzmöglichkeit in einer Behörde am Beispiel ITZBund</w:t>
       </w:r>
-      <w:bookmarkEnd w:id="21"/>
+      <w:bookmarkEnd w:id="23"/>
     </w:p>
     <w:p>
       <w:pPr>
@@ -2940,8 +2978,6 @@
         </w:rPr>
         <w:t xml:space="preserve"> die Problematik, dass sich Spezialwissen zu bestimmten </w:t>
       </w:r>
-      <w:bookmarkStart w:id="22" w:name="_GoBack"/>
-      <w:bookmarkEnd w:id="22"/>
       <w:r>
         <w:rPr>
           <w:sz w:val="23"/>
@@ -3201,11 +3237,11 @@
         </w:rPr>
         <w:fldChar w:fldCharType="separate"/>
       </w:r>
-      <w:bookmarkStart w:id="23" w:name="_Toc50299704"/>
+      <w:bookmarkStart w:id="24" w:name="_Toc50663776"/>
       <w:r>
         <w:t>Quellenverzeichnisse</w:t>
       </w:r>
-      <w:bookmarkEnd w:id="23"/>
+      <w:bookmarkEnd w:id="24"/>
     </w:p>
     <w:p>
       <w:pPr>
@@ -3291,7 +3327,7 @@
     <w:sectPr>
       <w:pgSz w:w="11906" w:h="16838"/>
       <w:pgMar w:top="1417" w:right="1417" w:bottom="1134" w:left="1417" w:header="708" w:footer="708" w:gutter="0"/>
-      <w:pgNumType w:fmt="lowerRoman" w:start="7"/>
+      <w:pgNumType w:fmt="lowerRoman" w:start="3"/>
       <w:cols w:space="708"/>
       <w:titlePg/>
       <w:docGrid w:linePitch="360"/>
@@ -3345,6 +3381,7 @@
         <w:docPartUnique/>
       </w:docPartObj>
     </w:sdtPr>
+    <w:sdtEndPr/>
     <w:sdtContent>
       <w:p>
         <w:pPr>
@@ -3397,6 +3434,7 @@
         <w:docPartUnique/>
       </w:docPartObj>
     </w:sdtPr>
+    <w:sdtEndPr/>
     <w:sdtContent>
       <w:p>
         <w:pPr>
@@ -7061,6 +7099,7 @@
   <w:style w:type="character" w:default="1" w:styleId="Absatz-Standardschriftart">
     <w:name w:val="Default Paragraph Font"/>
     <w:uiPriority w:val="1"/>
+    <w:semiHidden/>
     <w:unhideWhenUsed/>
   </w:style>
   <w:style w:type="table" w:default="1" w:styleId="NormaleTabelle">
@@ -11321,6 +11360,11 @@
       <w:sz w:val="23"/>
       <w:szCs w:val="24"/>
     </w:rPr>
+  </w:style>
+  <w:style w:type="character" w:customStyle="1" w:styleId="ilctextinlineemph">
+    <w:name w:val="ilc_text_inline_emph"/>
+    <w:basedOn w:val="Absatz-Standardschriftart"/>
+    <w:rsid w:val="00341C63"/>
   </w:style>
 </w:styles>
 </file>
@@ -11625,7 +11669,7 @@
 </file>
 
 <file path=customXml/itemProps1.xml><?xml version="1.0" encoding="utf-8"?>
-<ds:datastoreItem xmlns:ds="http://schemas.openxmlformats.org/officeDocument/2006/customXml" ds:itemID="{8CBF11C8-47F8-4B51-A25A-829ED88B9C46}">
+<ds:datastoreItem xmlns:ds="http://schemas.openxmlformats.org/officeDocument/2006/customXml" ds:itemID="{FFF84827-F1DE-4756-A255-9D01A12E0845}">
   <ds:schemaRefs>
     <ds:schemaRef ds:uri="http://schemas.openxmlformats.org/officeDocument/2006/bibliography"/>
   </ds:schemaRefs>

</xml_diff>